<commit_message>
Minor update to word documentation file
</commit_message>
<xml_diff>
--- a/Bayesian Supersaturated Designs for Factor Screening2_2.docx
+++ b/Bayesian Supersaturated Designs for Factor Screening2_2.docx
@@ -1,6 +1,6 @@
 
 <file path=word/document.xml><?xml version="1.0" encoding="utf-8"?>
-<w:document xmlns:wpc="http://schemas.microsoft.com/office/word/2010/wordprocessingCanvas" xmlns:cx="http://schemas.microsoft.com/office/drawing/2014/chartex" xmlns:cx1="http://schemas.microsoft.com/office/drawing/2015/9/8/chartex" xmlns:cx2="http://schemas.microsoft.com/office/drawing/2015/10/21/chartex" xmlns:cx3="http://schemas.microsoft.com/office/drawing/2016/5/9/chartex" xmlns:cx4="http://schemas.microsoft.com/office/drawing/2016/5/10/chartex" xmlns:cx5="http://schemas.microsoft.com/office/drawing/2016/5/11/chartex" xmlns:cx6="http://schemas.microsoft.com/office/drawing/2016/5/12/chartex" xmlns:cx7="http://schemas.microsoft.com/office/drawing/2016/5/13/chartex" xmlns:cx8="http://schemas.microsoft.com/office/drawing/2016/5/14/chartex" xmlns:mc="http://schemas.openxmlformats.org/markup-compatibility/2006" xmlns:aink="http://schemas.microsoft.com/office/drawing/2016/ink" xmlns:am3d="http://schemas.microsoft.com/office/drawing/2017/model3d" xmlns:o="urn:schemas-microsoft-com:office:office" xmlns:r="http://schemas.openxmlformats.org/officeDocument/2006/relationships" xmlns:m="http://schemas.openxmlformats.org/officeDocument/2006/math" xmlns:v="urn:schemas-microsoft-com:vml" xmlns:wp14="http://schemas.microsoft.com/office/word/2010/wordprocessingDrawing" xmlns:wp="http://schemas.openxmlformats.org/drawingml/2006/wordprocessingDrawing" xmlns:w10="urn:schemas-microsoft-com:office:word" xmlns:w="http://schemas.openxmlformats.org/wordprocessingml/2006/main" xmlns:w14="http://schemas.microsoft.com/office/word/2010/wordml" xmlns:w15="http://schemas.microsoft.com/office/word/2012/wordml" xmlns:w16cex="http://schemas.microsoft.com/office/word/2018/wordml/cex" xmlns:w16cid="http://schemas.microsoft.com/office/word/2016/wordml/cid" xmlns:w16="http://schemas.microsoft.com/office/word/2018/wordml" xmlns:w16sdtdh="http://schemas.microsoft.com/office/word/2020/wordml/sdtdatahash" xmlns:w16se="http://schemas.microsoft.com/office/word/2015/wordml/symex" xmlns:wpg="http://schemas.microsoft.com/office/word/2010/wordprocessingGroup" xmlns:wpi="http://schemas.microsoft.com/office/word/2010/wordprocessingInk" xmlns:wne="http://schemas.microsoft.com/office/word/2006/wordml" xmlns:wps="http://schemas.microsoft.com/office/word/2010/wordprocessingShape" mc:Ignorable="w14 w15 w16se w16cid w16 w16cex w16sdtdh wp14">
+<w:document xmlns:wpc="http://schemas.microsoft.com/office/word/2010/wordprocessingCanvas" xmlns:cx="http://schemas.microsoft.com/office/drawing/2014/chartex" xmlns:cx1="http://schemas.microsoft.com/office/drawing/2015/9/8/chartex" xmlns:cx2="http://schemas.microsoft.com/office/drawing/2015/10/21/chartex" xmlns:cx3="http://schemas.microsoft.com/office/drawing/2016/5/9/chartex" xmlns:cx4="http://schemas.microsoft.com/office/drawing/2016/5/10/chartex" xmlns:cx5="http://schemas.microsoft.com/office/drawing/2016/5/11/chartex" xmlns:cx6="http://schemas.microsoft.com/office/drawing/2016/5/12/chartex" xmlns:cx7="http://schemas.microsoft.com/office/drawing/2016/5/13/chartex" xmlns:cx8="http://schemas.microsoft.com/office/drawing/2016/5/14/chartex" xmlns:mc="http://schemas.openxmlformats.org/markup-compatibility/2006" xmlns:aink="http://schemas.microsoft.com/office/drawing/2016/ink" xmlns:am3d="http://schemas.microsoft.com/office/drawing/2017/model3d" xmlns:o="urn:schemas-microsoft-com:office:office" xmlns:r="http://schemas.openxmlformats.org/officeDocument/2006/relationships" xmlns:m="http://schemas.openxmlformats.org/officeDocument/2006/math" xmlns:v="urn:schemas-microsoft-com:vml" xmlns:wp14="http://schemas.microsoft.com/office/word/2010/wordprocessingDrawing" xmlns:wp="http://schemas.openxmlformats.org/drawingml/2006/wordprocessingDrawing" xmlns:w10="urn:schemas-microsoft-com:office:word" xmlns:w="http://schemas.openxmlformats.org/wordprocessingml/2006/main" xmlns:w14="http://schemas.microsoft.com/office/word/2010/wordml" xmlns:w15="http://schemas.microsoft.com/office/word/2012/wordml" xmlns:w16cex="http://schemas.microsoft.com/office/word/2018/wordml/cex" xmlns:w16cid="http://schemas.microsoft.com/office/word/2016/wordml/cid" xmlns:w16="http://schemas.microsoft.com/office/word/2018/wordml" xmlns:w16se="http://schemas.microsoft.com/office/word/2015/wordml/symex" xmlns:wpg="http://schemas.microsoft.com/office/word/2010/wordprocessingGroup" xmlns:wpi="http://schemas.microsoft.com/office/word/2010/wordprocessingInk" xmlns:wne="http://schemas.microsoft.com/office/word/2006/wordml" xmlns:wps="http://schemas.microsoft.com/office/word/2010/wordprocessingShape" mc:Ignorable="w14 w15 w16se w16cid w16 w16cex wp14">
   <w:body>
     <w:p>
       <w:pPr>
@@ -3108,11 +3108,9 @@
       <w:r>
         <w:t xml:space="preserve"> we introduce the </w:t>
       </w:r>
-      <w:proofErr w:type="gramStart"/>
-      <w:r>
-        <w:t>principle</w:t>
-      </w:r>
-      <w:proofErr w:type="gramEnd"/>
+      <w:r>
+        <w:t>principal</w:t>
+      </w:r>
       <w:r>
         <w:t xml:space="preserve"> concepts underpinning the code</w:t>
       </w:r>
@@ -3580,15 +3578,7 @@
         </m:r>
       </m:oMath>
       <w:r>
-        <w:t xml:space="preserve">, so there are insufficient degrees of freedom to allow estimation of </w:t>
-      </w:r>
-      <w:proofErr w:type="gramStart"/>
-      <w:r>
-        <w:t>all of</w:t>
-      </w:r>
-      <w:proofErr w:type="gramEnd"/>
-      <w:r>
-        <w:t xml:space="preserve"> the main effects. As </w:t>
+        <w:t xml:space="preserve">, so there are insufficient degrees of freedom to allow estimation of all of the main effects. As </w:t>
       </w:r>
       <m:oMath>
         <m:r>
@@ -3631,15 +3621,7 @@
         </m:r>
       </m:oMath>
       <w:r>
-        <w:t xml:space="preserve"> is the main effects mod</w:t>
-      </w:r>
-      <w:proofErr w:type="spellStart"/>
-      <w:r>
-        <w:t>el</w:t>
-      </w:r>
-      <w:proofErr w:type="spellEnd"/>
-      <w:r>
-        <w:t>:</w:t>
+        <w:t xml:space="preserve"> is the main effects model:</w:t>
       </w:r>
     </w:p>
     <w:p/>
@@ -3812,14 +3794,27 @@
         <w:tab/>
         <w:t>(</w:t>
       </w:r>
-      <w:fldSimple w:instr=" SEQ EQ  \* MERGEFORMAT ">
-        <w:r>
-          <w:rPr>
-            <w:noProof/>
-          </w:rPr>
-          <w:t>1</w:t>
-        </w:r>
-      </w:fldSimple>
+      <w:r>
+        <w:fldChar w:fldCharType="begin"/>
+      </w:r>
+      <w:r>
+        <w:instrText xml:space="preserve"> SEQ EQ  \* MERGEFORMAT </w:instrText>
+      </w:r>
+      <w:r>
+        <w:fldChar w:fldCharType="separate"/>
+      </w:r>
+      <w:r>
+        <w:rPr>
+          <w:noProof/>
+        </w:rPr>
+        <w:t>1</w:t>
+      </w:r>
+      <w:r>
+        <w:rPr>
+          <w:noProof/>
+        </w:rPr>
+        <w:fldChar w:fldCharType="end"/>
+      </w:r>
       <w:r>
         <w:t>)</w:t>
       </w:r>
@@ -4103,14 +4098,27 @@
       <w:r>
         <w:t>(</w:t>
       </w:r>
-      <w:fldSimple w:instr=" SEQ EQ  \* MERGEFORMAT ">
-        <w:r>
-          <w:rPr>
-            <w:noProof/>
-          </w:rPr>
-          <w:t>2</w:t>
-        </w:r>
-      </w:fldSimple>
+      <w:r>
+        <w:fldChar w:fldCharType="begin"/>
+      </w:r>
+      <w:r>
+        <w:instrText xml:space="preserve"> SEQ EQ  \* MERGEFORMAT </w:instrText>
+      </w:r>
+      <w:r>
+        <w:fldChar w:fldCharType="separate"/>
+      </w:r>
+      <w:r>
+        <w:rPr>
+          <w:noProof/>
+        </w:rPr>
+        <w:t>2</w:t>
+      </w:r>
+      <w:r>
+        <w:rPr>
+          <w:noProof/>
+        </w:rPr>
+        <w:fldChar w:fldCharType="end"/>
+      </w:r>
       <w:r>
         <w:t>)</w:t>
       </w:r>
@@ -4864,14 +4872,27 @@
       <w:r>
         <w:t>(</w:t>
       </w:r>
-      <w:fldSimple w:instr=" SEQ EQ  \* MERGEFORMAT ">
-        <w:r>
-          <w:rPr>
-            <w:noProof/>
-          </w:rPr>
-          <w:t>3</w:t>
-        </w:r>
-      </w:fldSimple>
+      <w:r>
+        <w:fldChar w:fldCharType="begin"/>
+      </w:r>
+      <w:r>
+        <w:instrText xml:space="preserve"> SEQ EQ  \* MERGEFORMAT </w:instrText>
+      </w:r>
+      <w:r>
+        <w:fldChar w:fldCharType="separate"/>
+      </w:r>
+      <w:r>
+        <w:rPr>
+          <w:noProof/>
+        </w:rPr>
+        <w:t>3</w:t>
+      </w:r>
+      <w:r>
+        <w:rPr>
+          <w:noProof/>
+        </w:rPr>
+        <w:fldChar w:fldCharType="end"/>
+      </w:r>
       <w:r>
         <w:t>)</w:t>
       </w:r>
@@ -5910,14 +5931,27 @@
       <w:r>
         <w:t>(</w:t>
       </w:r>
-      <w:fldSimple w:instr=" SEQ EQ  \* MERGEFORMAT ">
-        <w:r>
-          <w:rPr>
-            <w:noProof/>
-          </w:rPr>
-          <w:t>4</w:t>
-        </w:r>
-      </w:fldSimple>
+      <w:r>
+        <w:fldChar w:fldCharType="begin"/>
+      </w:r>
+      <w:r>
+        <w:instrText xml:space="preserve"> SEQ EQ  \* MERGEFORMAT </w:instrText>
+      </w:r>
+      <w:r>
+        <w:fldChar w:fldCharType="separate"/>
+      </w:r>
+      <w:r>
+        <w:rPr>
+          <w:noProof/>
+        </w:rPr>
+        <w:t>4</w:t>
+      </w:r>
+      <w:r>
+        <w:rPr>
+          <w:noProof/>
+        </w:rPr>
+        <w:fldChar w:fldCharType="end"/>
+      </w:r>
       <w:r>
         <w:t>)</w:t>
       </w:r>
@@ -7047,14 +7081,27 @@
       <w:r>
         <w:t>(</w:t>
       </w:r>
-      <w:fldSimple w:instr=" SEQ EQ  \* MERGEFORMAT ">
-        <w:r>
-          <w:rPr>
-            <w:noProof/>
-          </w:rPr>
-          <w:t>5</w:t>
-        </w:r>
-      </w:fldSimple>
+      <w:r>
+        <w:fldChar w:fldCharType="begin"/>
+      </w:r>
+      <w:r>
+        <w:instrText xml:space="preserve"> SEQ EQ  \* MERGEFORMAT </w:instrText>
+      </w:r>
+      <w:r>
+        <w:fldChar w:fldCharType="separate"/>
+      </w:r>
+      <w:r>
+        <w:rPr>
+          <w:noProof/>
+        </w:rPr>
+        <w:t>5</w:t>
+      </w:r>
+      <w:r>
+        <w:rPr>
+          <w:noProof/>
+        </w:rPr>
+        <w:fldChar w:fldCharType="end"/>
+      </w:r>
       <w:r>
         <w:t>)</w:t>
       </w:r>
@@ -7364,14 +7411,27 @@
         </w:rPr>
         <w:t>(</w:t>
       </w:r>
-      <w:fldSimple w:instr=" SEQ EQ  \* MERGEFORMAT ">
-        <w:r>
-          <w:rPr>
-            <w:noProof/>
-          </w:rPr>
-          <w:t>6</w:t>
-        </w:r>
-      </w:fldSimple>
+      <w:r>
+        <w:fldChar w:fldCharType="begin"/>
+      </w:r>
+      <w:r>
+        <w:instrText xml:space="preserve"> SEQ EQ  \* MERGEFORMAT </w:instrText>
+      </w:r>
+      <w:r>
+        <w:fldChar w:fldCharType="separate"/>
+      </w:r>
+      <w:r>
+        <w:rPr>
+          <w:noProof/>
+        </w:rPr>
+        <w:t>6</w:t>
+      </w:r>
+      <w:r>
+        <w:rPr>
+          <w:noProof/>
+        </w:rPr>
+        <w:fldChar w:fldCharType="end"/>
+      </w:r>
       <w:r>
         <w:t>)</w:t>
       </w:r>
@@ -8195,14 +8255,27 @@
         <w:tab/>
         <w:t>(</w:t>
       </w:r>
-      <w:fldSimple w:instr=" SEQ EQ  \* MERGEFORMAT ">
-        <w:r>
-          <w:rPr>
-            <w:noProof/>
-          </w:rPr>
-          <w:t>7</w:t>
-        </w:r>
-      </w:fldSimple>
+      <w:r>
+        <w:fldChar w:fldCharType="begin"/>
+      </w:r>
+      <w:r>
+        <w:instrText xml:space="preserve"> SEQ EQ  \* MERGEFORMAT </w:instrText>
+      </w:r>
+      <w:r>
+        <w:fldChar w:fldCharType="separate"/>
+      </w:r>
+      <w:r>
+        <w:rPr>
+          <w:noProof/>
+        </w:rPr>
+        <w:t>7</w:t>
+      </w:r>
+      <w:r>
+        <w:rPr>
+          <w:noProof/>
+        </w:rPr>
+        <w:fldChar w:fldCharType="end"/>
+      </w:r>
       <w:r>
         <w:t>)</w:t>
       </w:r>
@@ -8698,27 +8771,13 @@
         <w:rPr>
           <w:rFonts w:eastAsiaTheme="minorEastAsia"/>
         </w:rPr>
-        <w:t xml:space="preserve">-potential factors. </w:t>
-      </w:r>
-      <w:proofErr w:type="gramStart"/>
-      <w:r>
-        <w:rPr>
-          <w:rFonts w:eastAsiaTheme="minorEastAsia"/>
-        </w:rPr>
-        <w:t>With this in mind</w:t>
-      </w:r>
-      <w:r>
-        <w:rPr>
-          <w:rFonts w:eastAsiaTheme="minorEastAsia"/>
-        </w:rPr>
-        <w:t>, the</w:t>
-      </w:r>
-      <w:proofErr w:type="gramEnd"/>
-      <w:r>
-        <w:rPr>
-          <w:rFonts w:eastAsiaTheme="minorEastAsia"/>
-        </w:rPr>
-        <w:t xml:space="preserve"> model </w:t>
+        <w:t>-potential factors. With this in mind</w:t>
+      </w:r>
+      <w:r>
+        <w:rPr>
+          <w:rFonts w:eastAsiaTheme="minorEastAsia"/>
+        </w:rPr>
+        <w:t xml:space="preserve">, the model </w:t>
       </w:r>
       <w:r>
         <w:rPr>
@@ -8932,14 +8991,27 @@
         <w:tab/>
         <w:t>(</w:t>
       </w:r>
-      <w:fldSimple w:instr=" SEQ EQ  \* MERGEFORMAT ">
-        <w:r>
-          <w:rPr>
-            <w:noProof/>
-          </w:rPr>
-          <w:t>8</w:t>
-        </w:r>
-      </w:fldSimple>
+      <w:r>
+        <w:fldChar w:fldCharType="begin"/>
+      </w:r>
+      <w:r>
+        <w:instrText xml:space="preserve"> SEQ EQ  \* MERGEFORMAT </w:instrText>
+      </w:r>
+      <w:r>
+        <w:fldChar w:fldCharType="separate"/>
+      </w:r>
+      <w:r>
+        <w:rPr>
+          <w:noProof/>
+        </w:rPr>
+        <w:t>8</w:t>
+      </w:r>
+      <w:r>
+        <w:rPr>
+          <w:noProof/>
+        </w:rPr>
+        <w:fldChar w:fldCharType="end"/>
+      </w:r>
       <w:r>
         <w:t>)</w:t>
       </w:r>
@@ -9765,14 +9837,27 @@
         <w:tab/>
         <w:t>(</w:t>
       </w:r>
-      <w:fldSimple w:instr=" SEQ EQ  \* MERGEFORMAT ">
-        <w:r>
-          <w:rPr>
-            <w:noProof/>
-          </w:rPr>
-          <w:t>9</w:t>
-        </w:r>
-      </w:fldSimple>
+      <w:r>
+        <w:fldChar w:fldCharType="begin"/>
+      </w:r>
+      <w:r>
+        <w:instrText xml:space="preserve"> SEQ EQ  \* MERGEFORMAT </w:instrText>
+      </w:r>
+      <w:r>
+        <w:fldChar w:fldCharType="separate"/>
+      </w:r>
+      <w:r>
+        <w:rPr>
+          <w:noProof/>
+        </w:rPr>
+        <w:t>9</w:t>
+      </w:r>
+      <w:r>
+        <w:rPr>
+          <w:noProof/>
+        </w:rPr>
+        <w:fldChar w:fldCharType="end"/>
+      </w:r>
       <w:r>
         <w:t>)</w:t>
       </w:r>
@@ -10170,14 +10255,27 @@
         </w:rPr>
         <w:t>(</w:t>
       </w:r>
-      <w:fldSimple w:instr=" SEQ EQ  \* MERGEFORMAT ">
-        <w:r>
-          <w:rPr>
-            <w:noProof/>
-          </w:rPr>
-          <w:t>10</w:t>
-        </w:r>
-      </w:fldSimple>
+      <w:r>
+        <w:fldChar w:fldCharType="begin"/>
+      </w:r>
+      <w:r>
+        <w:instrText xml:space="preserve"> SEQ EQ  \* MERGEFORMAT </w:instrText>
+      </w:r>
+      <w:r>
+        <w:fldChar w:fldCharType="separate"/>
+      </w:r>
+      <w:r>
+        <w:rPr>
+          <w:noProof/>
+        </w:rPr>
+        <w:t>10</w:t>
+      </w:r>
+      <w:r>
+        <w:rPr>
+          <w:noProof/>
+        </w:rPr>
+        <w:fldChar w:fldCharType="end"/>
+      </w:r>
       <w:r>
         <w:t>)</w:t>
       </w:r>
@@ -10647,14 +10745,27 @@
         <w:tab/>
         <w:t>(</w:t>
       </w:r>
-      <w:fldSimple w:instr=" SEQ EQ  \* MERGEFORMAT ">
-        <w:r>
-          <w:rPr>
-            <w:noProof/>
-          </w:rPr>
-          <w:t>11</w:t>
-        </w:r>
-      </w:fldSimple>
+      <w:r>
+        <w:fldChar w:fldCharType="begin"/>
+      </w:r>
+      <w:r>
+        <w:instrText xml:space="preserve"> SEQ EQ  \* MERGEFORMAT </w:instrText>
+      </w:r>
+      <w:r>
+        <w:fldChar w:fldCharType="separate"/>
+      </w:r>
+      <w:r>
+        <w:rPr>
+          <w:noProof/>
+        </w:rPr>
+        <w:t>11</w:t>
+      </w:r>
+      <w:r>
+        <w:rPr>
+          <w:noProof/>
+        </w:rPr>
+        <w:fldChar w:fldCharType="end"/>
+      </w:r>
       <w:r>
         <w:t>)</w:t>
       </w:r>
@@ -11320,14 +11431,27 @@
         </w:rPr>
         <w:t>(</w:t>
       </w:r>
-      <w:fldSimple w:instr=" SEQ EQ  \* MERGEFORMAT ">
-        <w:r>
-          <w:rPr>
-            <w:noProof/>
-          </w:rPr>
-          <w:t>12</w:t>
-        </w:r>
-      </w:fldSimple>
+      <w:r>
+        <w:fldChar w:fldCharType="begin"/>
+      </w:r>
+      <w:r>
+        <w:instrText xml:space="preserve"> SEQ EQ  \* MERGEFORMAT </w:instrText>
+      </w:r>
+      <w:r>
+        <w:fldChar w:fldCharType="separate"/>
+      </w:r>
+      <w:r>
+        <w:rPr>
+          <w:noProof/>
+        </w:rPr>
+        <w:t>12</w:t>
+      </w:r>
+      <w:r>
+        <w:rPr>
+          <w:noProof/>
+        </w:rPr>
+        <w:fldChar w:fldCharType="end"/>
+      </w:r>
       <w:r>
         <w:t>)</w:t>
       </w:r>
@@ -12914,14 +13038,27 @@
         </w:rPr>
         <w:t>(</w:t>
       </w:r>
-      <w:fldSimple w:instr=" SEQ EQ  \* MERGEFORMAT ">
-        <w:r>
-          <w:rPr>
-            <w:noProof/>
-          </w:rPr>
-          <w:t>13</w:t>
-        </w:r>
-      </w:fldSimple>
+      <w:r>
+        <w:fldChar w:fldCharType="begin"/>
+      </w:r>
+      <w:r>
+        <w:instrText xml:space="preserve"> SEQ EQ  \* MERGEFORMAT </w:instrText>
+      </w:r>
+      <w:r>
+        <w:fldChar w:fldCharType="separate"/>
+      </w:r>
+      <w:r>
+        <w:rPr>
+          <w:noProof/>
+        </w:rPr>
+        <w:t>13</w:t>
+      </w:r>
+      <w:r>
+        <w:rPr>
+          <w:noProof/>
+        </w:rPr>
+        <w:fldChar w:fldCharType="end"/>
+      </w:r>
       <w:r>
         <w:t>)</w:t>
       </w:r>
@@ -14058,14 +14195,27 @@
         </w:rPr>
         <w:t>(</w:t>
       </w:r>
-      <w:fldSimple w:instr=" SEQ EQ  \* MERGEFORMAT ">
-        <w:r>
-          <w:rPr>
-            <w:noProof/>
-          </w:rPr>
-          <w:t>14</w:t>
-        </w:r>
-      </w:fldSimple>
+      <w:r>
+        <w:fldChar w:fldCharType="begin"/>
+      </w:r>
+      <w:r>
+        <w:instrText xml:space="preserve"> SEQ EQ  \* MERGEFORMAT </w:instrText>
+      </w:r>
+      <w:r>
+        <w:fldChar w:fldCharType="separate"/>
+      </w:r>
+      <w:r>
+        <w:rPr>
+          <w:noProof/>
+        </w:rPr>
+        <w:t>14</w:t>
+      </w:r>
+      <w:r>
+        <w:rPr>
+          <w:noProof/>
+        </w:rPr>
+        <w:fldChar w:fldCharType="end"/>
+      </w:r>
       <w:r>
         <w:t>)</w:t>
       </w:r>
@@ -14398,14 +14548,27 @@
         <w:tab/>
         <w:t>(</w:t>
       </w:r>
-      <w:fldSimple w:instr=" SEQ EQ  \* MERGEFORMAT ">
-        <w:r>
-          <w:rPr>
-            <w:noProof/>
-          </w:rPr>
-          <w:t>15</w:t>
-        </w:r>
-      </w:fldSimple>
+      <w:r>
+        <w:fldChar w:fldCharType="begin"/>
+      </w:r>
+      <w:r>
+        <w:instrText xml:space="preserve"> SEQ EQ  \* MERGEFORMAT </w:instrText>
+      </w:r>
+      <w:r>
+        <w:fldChar w:fldCharType="separate"/>
+      </w:r>
+      <w:r>
+        <w:rPr>
+          <w:noProof/>
+        </w:rPr>
+        <w:t>15</w:t>
+      </w:r>
+      <w:r>
+        <w:rPr>
+          <w:noProof/>
+        </w:rPr>
+        <w:fldChar w:fldCharType="end"/>
+      </w:r>
       <w:r>
         <w:t>)</w:t>
       </w:r>
@@ -17663,14 +17826,27 @@
         </w:rPr>
         <w:t>(</w:t>
       </w:r>
-      <w:fldSimple w:instr=" SEQ EQ  \* MERGEFORMAT ">
-        <w:r>
-          <w:rPr>
-            <w:noProof/>
-          </w:rPr>
-          <w:t>17</w:t>
-        </w:r>
-      </w:fldSimple>
+      <w:r>
+        <w:fldChar w:fldCharType="begin"/>
+      </w:r>
+      <w:r>
+        <w:instrText xml:space="preserve"> SEQ EQ  \* MERGEFORMAT </w:instrText>
+      </w:r>
+      <w:r>
+        <w:fldChar w:fldCharType="separate"/>
+      </w:r>
+      <w:r>
+        <w:rPr>
+          <w:noProof/>
+        </w:rPr>
+        <w:t>17</w:t>
+      </w:r>
+      <w:r>
+        <w:rPr>
+          <w:noProof/>
+        </w:rPr>
+        <w:fldChar w:fldCharType="end"/>
+      </w:r>
       <w:r>
         <w:rPr>
           <w:rFonts w:eastAsiaTheme="minorEastAsia"/>
@@ -18417,14 +18593,30 @@
         <w:tab/>
         <w:t>(</w:t>
       </w:r>
-      <w:fldSimple w:instr=" SEQ EQ  \* MERGEFORMAT ">
-        <w:r>
-          <w:rPr>
-            <w:noProof/>
-          </w:rPr>
-          <w:t>18</w:t>
-        </w:r>
-      </w:fldSimple>
+      <w:r>
+        <w:fldChar w:fldCharType="begin"/>
+      </w:r>
+      <w:r>
+        <w:instrText xml:space="preserve"> SEQ EQ  \* MERGEFORM</w:instrText>
+      </w:r>
+      <w:r>
+        <w:instrText xml:space="preserve">AT </w:instrText>
+      </w:r>
+      <w:r>
+        <w:fldChar w:fldCharType="separate"/>
+      </w:r>
+      <w:r>
+        <w:rPr>
+          <w:noProof/>
+        </w:rPr>
+        <w:t>18</w:t>
+      </w:r>
+      <w:r>
+        <w:rPr>
+          <w:noProof/>
+        </w:rPr>
+        <w:fldChar w:fldCharType="end"/>
+      </w:r>
       <w:r>
         <w:rPr>
           <w:rFonts w:eastAsiaTheme="minorEastAsia"/>
@@ -21028,14 +21220,27 @@
         <w:tab/>
         <w:t>(</w:t>
       </w:r>
-      <w:fldSimple w:instr=" SEQ EQ  \* MERGEFORMAT ">
-        <w:r>
-          <w:rPr>
-            <w:noProof/>
-          </w:rPr>
-          <w:t>19</w:t>
-        </w:r>
-      </w:fldSimple>
+      <w:r>
+        <w:fldChar w:fldCharType="begin"/>
+      </w:r>
+      <w:r>
+        <w:instrText xml:space="preserve"> SEQ EQ  \* MERGEFORMAT </w:instrText>
+      </w:r>
+      <w:r>
+        <w:fldChar w:fldCharType="separate"/>
+      </w:r>
+      <w:r>
+        <w:rPr>
+          <w:noProof/>
+        </w:rPr>
+        <w:t>19</w:t>
+      </w:r>
+      <w:r>
+        <w:rPr>
+          <w:noProof/>
+        </w:rPr>
+        <w:fldChar w:fldCharType="end"/>
+      </w:r>
       <w:r>
         <w:rPr>
           <w:rFonts w:eastAsiaTheme="minorEastAsia"/>
@@ -22734,14 +22939,27 @@
         <w:tab/>
         <w:t>(</w:t>
       </w:r>
-      <w:fldSimple w:instr=" SEQ EQ  \* MERGEFORMAT ">
-        <w:r>
-          <w:rPr>
-            <w:noProof/>
-          </w:rPr>
-          <w:t>20</w:t>
-        </w:r>
-      </w:fldSimple>
+      <w:r>
+        <w:fldChar w:fldCharType="begin"/>
+      </w:r>
+      <w:r>
+        <w:instrText xml:space="preserve"> SEQ EQ  \* MERGEFORMAT </w:instrText>
+      </w:r>
+      <w:r>
+        <w:fldChar w:fldCharType="separate"/>
+      </w:r>
+      <w:r>
+        <w:rPr>
+          <w:noProof/>
+        </w:rPr>
+        <w:t>20</w:t>
+      </w:r>
+      <w:r>
+        <w:rPr>
+          <w:noProof/>
+        </w:rPr>
+        <w:fldChar w:fldCharType="end"/>
+      </w:r>
       <w:r>
         <w:rPr>
           <w:noProof/>
@@ -23508,14 +23726,27 @@
         </w:rPr>
         <w:t>(</w:t>
       </w:r>
-      <w:fldSimple w:instr=" SEQ EQ  \* MERGEFORMAT ">
-        <w:r>
-          <w:rPr>
-            <w:noProof/>
-          </w:rPr>
-          <w:t>21</w:t>
-        </w:r>
-      </w:fldSimple>
+      <w:r>
+        <w:fldChar w:fldCharType="begin"/>
+      </w:r>
+      <w:r>
+        <w:instrText xml:space="preserve"> SEQ EQ  \* MERGEFORMAT </w:instrText>
+      </w:r>
+      <w:r>
+        <w:fldChar w:fldCharType="separate"/>
+      </w:r>
+      <w:r>
+        <w:rPr>
+          <w:noProof/>
+        </w:rPr>
+        <w:t>21</w:t>
+      </w:r>
+      <w:r>
+        <w:rPr>
+          <w:noProof/>
+        </w:rPr>
+        <w:fldChar w:fldCharType="end"/>
+      </w:r>
       <w:r>
         <w:rPr>
           <w:noProof/>
@@ -23947,15 +24178,7 @@
         <w:t xml:space="preserve"> properties are </w:t>
       </w:r>
       <w:r>
-        <w:t xml:space="preserve">available to all child classes, </w:t>
-      </w:r>
-      <w:proofErr w:type="gramStart"/>
-      <w:r>
-        <w:t>and also</w:t>
-      </w:r>
-      <w:proofErr w:type="gramEnd"/>
-      <w:r>
-        <w:t xml:space="preserve"> their children, who inherit from </w:t>
+        <w:t xml:space="preserve">available to all child classes, and also their children, who inherit from </w:t>
       </w:r>
       <w:r>
         <w:rPr>
@@ -24248,14 +24471,27 @@
       <w:r>
         <w:t xml:space="preserve">Figure </w:t>
       </w:r>
-      <w:fldSimple w:instr=" SEQ Figure \* ARABIC ">
-        <w:r>
-          <w:rPr>
-            <w:noProof/>
-          </w:rPr>
-          <w:t>1</w:t>
-        </w:r>
-      </w:fldSimple>
+      <w:r>
+        <w:fldChar w:fldCharType="begin"/>
+      </w:r>
+      <w:r>
+        <w:instrText xml:space="preserve"> SEQ Figure \* ARABIC </w:instrText>
+      </w:r>
+      <w:r>
+        <w:fldChar w:fldCharType="separate"/>
+      </w:r>
+      <w:r>
+        <w:rPr>
+          <w:noProof/>
+        </w:rPr>
+        <w:t>1</w:t>
+      </w:r>
+      <w:r>
+        <w:rPr>
+          <w:noProof/>
+        </w:rPr>
+        <w:fldChar w:fldCharType="end"/>
+      </w:r>
       <w:bookmarkEnd w:id="26"/>
       <w:r>
         <w:t xml:space="preserve">: </w:t>
@@ -24674,14 +24910,27 @@
       <w:r>
         <w:t xml:space="preserve">Figure </w:t>
       </w:r>
-      <w:fldSimple w:instr=" SEQ Figure \* ARABIC ">
-        <w:r>
-          <w:rPr>
-            <w:noProof/>
-          </w:rPr>
-          <w:t>2</w:t>
-        </w:r>
-      </w:fldSimple>
+      <w:r>
+        <w:fldChar w:fldCharType="begin"/>
+      </w:r>
+      <w:r>
+        <w:instrText xml:space="preserve"> SEQ Figure \* ARABIC </w:instrText>
+      </w:r>
+      <w:r>
+        <w:fldChar w:fldCharType="separate"/>
+      </w:r>
+      <w:r>
+        <w:rPr>
+          <w:noProof/>
+        </w:rPr>
+        <w:t>2</w:t>
+      </w:r>
+      <w:r>
+        <w:rPr>
+          <w:noProof/>
+        </w:rPr>
+        <w:fldChar w:fldCharType="end"/>
+      </w:r>
       <w:bookmarkEnd w:id="28"/>
       <w:r>
         <w:t>: MATLAB "</w:t>
@@ -24728,15 +24977,7 @@
         <w:fldChar w:fldCharType="end"/>
       </w:r>
       <w:r>
-        <w:t xml:space="preserve"> defines the classes contained within the package and their </w:t>
-      </w:r>
-      <w:proofErr w:type="gramStart"/>
-      <w:r>
-        <w:t>current status</w:t>
-      </w:r>
-      <w:proofErr w:type="gramEnd"/>
-      <w:r>
-        <w:t xml:space="preserve">. </w:t>
+        <w:t xml:space="preserve"> defines the classes contained within the package and their current status. </w:t>
       </w:r>
       <w:r>
         <w:t>All algorithms are</w:t>
@@ -24756,14 +24997,27 @@
       <w:r>
         <w:t xml:space="preserve">Table </w:t>
       </w:r>
-      <w:fldSimple w:instr=" SEQ Table \* ARABIC ">
-        <w:r>
-          <w:rPr>
-            <w:noProof/>
-          </w:rPr>
-          <w:t>1</w:t>
-        </w:r>
-      </w:fldSimple>
+      <w:r>
+        <w:fldChar w:fldCharType="begin"/>
+      </w:r>
+      <w:r>
+        <w:instrText xml:space="preserve"> SEQ Table \* ARABIC </w:instrText>
+      </w:r>
+      <w:r>
+        <w:fldChar w:fldCharType="separate"/>
+      </w:r>
+      <w:r>
+        <w:rPr>
+          <w:noProof/>
+        </w:rPr>
+        <w:t>1</w:t>
+      </w:r>
+      <w:r>
+        <w:rPr>
+          <w:noProof/>
+        </w:rPr>
+        <w:fldChar w:fldCharType="end"/>
+      </w:r>
       <w:bookmarkEnd w:id="29"/>
       <w:r>
         <w:t>: SSD package files description and implementation status</w:t>
@@ -25295,15 +25549,7 @@
         <w:fldChar w:fldCharType="end"/>
       </w:r>
       <w:r>
-        <w:t xml:space="preserve"> provides a list of properties visible to the </w:t>
-      </w:r>
-      <w:proofErr w:type="gramStart"/>
-      <w:r>
-        <w:t>user;</w:t>
-      </w:r>
-      <w:proofErr w:type="gramEnd"/>
-      <w:r>
-        <w:t xml:space="preserve"> </w:t>
+        <w:t xml:space="preserve"> provides a list of properties visible to the user; </w:t>
       </w:r>
       <w:r>
         <w:rPr>
@@ -25514,14 +25760,27 @@
       <w:r>
         <w:t xml:space="preserve">Table </w:t>
       </w:r>
-      <w:fldSimple w:instr=" SEQ Table \* ARABIC ">
-        <w:r>
-          <w:rPr>
-            <w:noProof/>
-          </w:rPr>
-          <w:t>2</w:t>
-        </w:r>
-      </w:fldSimple>
+      <w:r>
+        <w:fldChar w:fldCharType="begin"/>
+      </w:r>
+      <w:r>
+        <w:instrText xml:space="preserve"> SEQ Table \* ARABIC </w:instrText>
+      </w:r>
+      <w:r>
+        <w:fldChar w:fldCharType="separate"/>
+      </w:r>
+      <w:r>
+        <w:rPr>
+          <w:noProof/>
+        </w:rPr>
+        <w:t>2</w:t>
+      </w:r>
+      <w:r>
+        <w:rPr>
+          <w:noProof/>
+        </w:rPr>
+        <w:fldChar w:fldCharType="end"/>
+      </w:r>
       <w:bookmarkEnd w:id="33"/>
       <w:r>
         <w:t>: List of Bayesian SSD Public Properties</w:t>
@@ -27219,7 +27478,6 @@
                 <w:color w:val="92D050"/>
               </w:rPr>
             </w:pPr>
-            <w:proofErr w:type="gramStart"/>
             <w:r>
               <w:rPr>
                 <w:b/>
@@ -27227,16 +27485,7 @@
                 <w:color w:val="92D050"/>
               </w:rPr>
               <w:lastRenderedPageBreak/>
-              <w:t>false(</w:t>
-            </w:r>
-            <w:proofErr w:type="gramEnd"/>
-            <w:r>
-              <w:rPr>
-                <w:b/>
-                <w:bCs/>
-                <w:color w:val="92D050"/>
-              </w:rPr>
-              <w:t xml:space="preserve">1, </w:t>
+              <w:t xml:space="preserve">false(1, </w:t>
             </w:r>
             <w:proofErr w:type="spellStart"/>
             <w:r>
@@ -28150,15 +28399,7 @@
           </w:tcPr>
           <w:p>
             <w:r>
-              <w:t xml:space="preserve">“A”, “B”, </w:t>
-            </w:r>
-            <w:proofErr w:type="gramStart"/>
-            <w:r>
-              <w:t>… ,”Z</w:t>
-            </w:r>
-            <w:proofErr w:type="gramEnd"/>
-            <w:r>
-              <w:t>”, “AB”, …, ”AZ”, “BA”…</w:t>
+              <w:t>“A”, “B”, … ,”Z”, “AB”, …, ”AZ”, “BA”…</w:t>
             </w:r>
           </w:p>
         </w:tc>
@@ -28284,15 +28525,7 @@
           </w:tcPr>
           <w:p>
             <w:r>
-              <w:t xml:space="preserve">“A”, “B”, </w:t>
-            </w:r>
-            <w:proofErr w:type="gramStart"/>
-            <w:r>
-              <w:t>… ,”Z</w:t>
-            </w:r>
-            <w:proofErr w:type="gramEnd"/>
-            <w:r>
-              <w:t>”, “A</w:t>
+              <w:t>“A”, “B”, … ,”Z”, “A</w:t>
             </w:r>
             <w:r>
               <w:t>A</w:t>
@@ -30510,7 +30743,6 @@
       <w:r>
         <w:t xml:space="preserve">The class has been designed to be as simple as possible to use and as such defines only 3 public methods. These are sufficient to both create designs and also compare them against existing alternatives from other sources, </w:t>
       </w:r>
-      <w:proofErr w:type="gramStart"/>
       <w:r>
         <w:rPr>
           <w:i/>
@@ -30518,7 +30750,6 @@
         </w:rPr>
         <w:t>e.g.</w:t>
       </w:r>
-      <w:proofErr w:type="gramEnd"/>
       <w:r>
         <w:t xml:space="preserve"> academic papers. The public methods are:</w:t>
       </w:r>
@@ -30774,7 +31005,6 @@
         <w:t xml:space="preserve"> = </w:t>
       </w:r>
       <w:proofErr w:type="spellStart"/>
-      <w:proofErr w:type="gramStart"/>
       <w:r>
         <w:rPr>
           <w:b/>
@@ -30790,16 +31020,7 @@
           <w:bCs/>
           <w:color w:val="92D050"/>
         </w:rPr>
-        <w:t>( M</w:t>
-      </w:r>
-      <w:proofErr w:type="gramEnd"/>
-      <w:r>
-        <w:rPr>
-          <w:b/>
-          <w:bCs/>
-          <w:color w:val="92D050"/>
-        </w:rPr>
-        <w:t>, ‘PARAM1’, VALUE1, …, ‘PARAM</w:t>
+        <w:t>( M, ‘PARAM1’, VALUE1, …, ‘PARAM</w:t>
       </w:r>
       <w:r>
         <w:rPr>
@@ -30936,14 +31157,27 @@
       <w:r>
         <w:t xml:space="preserve">Table </w:t>
       </w:r>
-      <w:fldSimple w:instr=" SEQ Table \* ARABIC ">
-        <w:r>
-          <w:rPr>
-            <w:noProof/>
-          </w:rPr>
-          <w:t>3</w:t>
-        </w:r>
-      </w:fldSimple>
+      <w:r>
+        <w:fldChar w:fldCharType="begin"/>
+      </w:r>
+      <w:r>
+        <w:instrText xml:space="preserve"> SEQ Table \* ARABIC </w:instrText>
+      </w:r>
+      <w:r>
+        <w:fldChar w:fldCharType="separate"/>
+      </w:r>
+      <w:r>
+        <w:rPr>
+          <w:noProof/>
+        </w:rPr>
+        <w:t>3</w:t>
+      </w:r>
+      <w:r>
+        <w:rPr>
+          <w:noProof/>
+        </w:rPr>
+        <w:fldChar w:fldCharType="end"/>
+      </w:r>
       <w:bookmarkEnd w:id="37"/>
       <w:r>
         <w:t>:</w:t>
@@ -31138,25 +31372,7 @@
                 <w:bCs/>
                 <w:color w:val="92D050"/>
               </w:rPr>
-              <w:t>-</w:t>
-            </w:r>
-            <w:proofErr w:type="gramStart"/>
-            <w:r>
-              <w:rPr>
-                <w:b/>
-                <w:bCs/>
-                <w:color w:val="92D050"/>
-              </w:rPr>
-              <w:t>ones(</w:t>
-            </w:r>
-            <w:proofErr w:type="gramEnd"/>
-            <w:r>
-              <w:rPr>
-                <w:b/>
-                <w:bCs/>
-                <w:color w:val="92D050"/>
-              </w:rPr>
-              <w:t xml:space="preserve">1, </w:t>
+              <w:t xml:space="preserve">-ones(1, </w:t>
             </w:r>
             <w:proofErr w:type="spellStart"/>
             <w:r>
@@ -31212,23 +31428,13 @@
                 <w:color w:val="92D050"/>
               </w:rPr>
             </w:pPr>
-            <w:proofErr w:type="gramStart"/>
             <w:r>
               <w:rPr>
                 <w:b/>
                 <w:bCs/>
                 <w:color w:val="92D050"/>
               </w:rPr>
-              <w:t>ones(</w:t>
-            </w:r>
-            <w:proofErr w:type="gramEnd"/>
-            <w:r>
-              <w:rPr>
-                <w:b/>
-                <w:bCs/>
-                <w:color w:val="92D050"/>
-              </w:rPr>
-              <w:t xml:space="preserve">1, </w:t>
+              <w:t xml:space="preserve">ones(1, </w:t>
             </w:r>
             <w:proofErr w:type="spellStart"/>
             <w:r>
@@ -31277,23 +31483,13 @@
             <w:tcW w:w="2642" w:type="dxa"/>
           </w:tcPr>
           <w:p>
-            <w:proofErr w:type="gramStart"/>
             <w:r>
               <w:rPr>
                 <w:b/>
                 <w:bCs/>
                 <w:color w:val="92D050"/>
               </w:rPr>
-              <w:t>false(</w:t>
-            </w:r>
-            <w:proofErr w:type="gramEnd"/>
-            <w:r>
-              <w:rPr>
-                <w:b/>
-                <w:bCs/>
-                <w:color w:val="92D050"/>
-              </w:rPr>
-              <w:t xml:space="preserve">1, </w:t>
+              <w:t xml:space="preserve">false(1, </w:t>
             </w:r>
             <w:proofErr w:type="spellStart"/>
             <w:r>
@@ -31438,7 +31634,6 @@
         <w:t xml:space="preserve"> = </w:t>
       </w:r>
       <w:proofErr w:type="spellStart"/>
-      <w:proofErr w:type="gramStart"/>
       <w:r>
         <w:rPr>
           <w:b/>
@@ -31454,16 +31649,7 @@
           <w:bCs/>
           <w:color w:val="92D050"/>
         </w:rPr>
-        <w:t>( 10</w:t>
-      </w:r>
-      <w:proofErr w:type="gramEnd"/>
-      <w:r>
-        <w:rPr>
-          <w:b/>
-          <w:bCs/>
-          <w:color w:val="92D050"/>
-        </w:rPr>
-        <w:t>, “Abbreviation”, Abb, “Factor”,   Names, “Active”, [0, 1, 0, 0, 1, 0, 0, 1, 0, 0])</w:t>
+        <w:t>( 10, “Abbreviation”, Abb, “Factor”,   Names, “Active”, [0, 1, 0, 0, 1, 0, 0, 1, 0, 0])</w:t>
       </w:r>
     </w:p>
     <w:p/>
@@ -32173,7 +32359,6 @@
         </w:rPr>
       </w:pPr>
       <w:proofErr w:type="spellStart"/>
-      <w:proofErr w:type="gramStart"/>
       <w:r>
         <w:rPr>
           <w:b/>
@@ -32184,7 +32369,6 @@
         <w:t>obj.Tau</w:t>
       </w:r>
       <w:proofErr w:type="spellEnd"/>
-      <w:proofErr w:type="gramEnd"/>
       <w:r>
         <w:rPr>
           <w:b/>
@@ -32322,14 +32506,27 @@
       <w:r>
         <w:t xml:space="preserve">Table </w:t>
       </w:r>
-      <w:fldSimple w:instr=" SEQ Table \* ARABIC ">
-        <w:r>
-          <w:rPr>
-            <w:noProof/>
-          </w:rPr>
-          <w:t>4</w:t>
-        </w:r>
-      </w:fldSimple>
+      <w:r>
+        <w:fldChar w:fldCharType="begin"/>
+      </w:r>
+      <w:r>
+        <w:instrText xml:space="preserve"> SEQ Table \* ARABIC </w:instrText>
+      </w:r>
+      <w:r>
+        <w:fldChar w:fldCharType="separate"/>
+      </w:r>
+      <w:r>
+        <w:rPr>
+          <w:noProof/>
+        </w:rPr>
+        <w:t>4</w:t>
+      </w:r>
+      <w:r>
+        <w:rPr>
+          <w:noProof/>
+        </w:rPr>
+        <w:fldChar w:fldCharType="end"/>
+      </w:r>
       <w:r>
         <w:t>: Example SSD in 10-factors and 6-Runs</w:t>
       </w:r>
@@ -32752,15 +32949,7 @@
         <w:t xml:space="preserve">. For example, to </w:t>
       </w:r>
       <w:r>
-        <w:t xml:space="preserve">set the number of initial </w:t>
-      </w:r>
-      <w:proofErr w:type="gramStart"/>
-      <w:r>
-        <w:t>number</w:t>
-      </w:r>
-      <w:proofErr w:type="gramEnd"/>
-      <w:r>
-        <w:t xml:space="preserve"> of random designs to be compared to 2500, type the following at the command line:</w:t>
+        <w:t>set the number of initial number of random designs to be compared to 2500, type the following at the command line:</w:t>
       </w:r>
     </w:p>
     <w:p>
@@ -32784,7 +32973,6 @@
         </w:rPr>
       </w:pPr>
       <w:proofErr w:type="spellStart"/>
-      <w:proofErr w:type="gramStart"/>
       <w:r>
         <w:rPr>
           <w:b/>
@@ -32794,7 +32982,6 @@
         <w:t>obj.NumInitDesigns</w:t>
       </w:r>
       <w:proofErr w:type="spellEnd"/>
-      <w:proofErr w:type="gramEnd"/>
       <w:r>
         <w:rPr>
           <w:b/>
@@ -32871,7 +33058,6 @@
         <w:t xml:space="preserve"> = </w:t>
       </w:r>
       <w:proofErr w:type="spellStart"/>
-      <w:proofErr w:type="gramStart"/>
       <w:r>
         <w:rPr>
           <w:b/>
@@ -32881,7 +33067,6 @@
         <w:t>obj.designGenerator</w:t>
       </w:r>
       <w:proofErr w:type="spellEnd"/>
-      <w:proofErr w:type="gramEnd"/>
       <w:r>
         <w:rPr>
           <w:b/>
@@ -33173,7 +33358,6 @@
         <w:t xml:space="preserve"> = </w:t>
       </w:r>
       <w:proofErr w:type="spellStart"/>
-      <w:proofErr w:type="gramStart"/>
       <w:r>
         <w:rPr>
           <w:b/>
@@ -33183,7 +33367,6 @@
         <w:t>obj.designGenerator</w:t>
       </w:r>
       <w:proofErr w:type="spellEnd"/>
-      <w:proofErr w:type="gramEnd"/>
       <w:r>
         <w:rPr>
           <w:b/>
@@ -33305,14 +33488,27 @@
         <w:lastRenderedPageBreak/>
         <w:t xml:space="preserve">Table </w:t>
       </w:r>
-      <w:fldSimple w:instr=" SEQ Table \* ARABIC ">
-        <w:r>
-          <w:rPr>
-            <w:noProof/>
-          </w:rPr>
-          <w:t>5</w:t>
-        </w:r>
-      </w:fldSimple>
+      <w:r>
+        <w:fldChar w:fldCharType="begin"/>
+      </w:r>
+      <w:r>
+        <w:instrText xml:space="preserve"> SEQ Table \* ARABIC </w:instrText>
+      </w:r>
+      <w:r>
+        <w:fldChar w:fldCharType="separate"/>
+      </w:r>
+      <w:r>
+        <w:rPr>
+          <w:noProof/>
+        </w:rPr>
+        <w:t>5</w:t>
+      </w:r>
+      <w:r>
+        <w:rPr>
+          <w:noProof/>
+        </w:rPr>
+        <w:fldChar w:fldCharType="end"/>
+      </w:r>
       <w:r>
         <w:t>: Example Optimal Bayesian SSD in 10-Factors and 6-Runs</w:t>
       </w:r>
@@ -33696,7 +33892,6 @@
         <w:t xml:space="preserve"> = </w:t>
       </w:r>
       <w:proofErr w:type="spellStart"/>
-      <w:proofErr w:type="gramStart"/>
       <w:r>
         <w:rPr>
           <w:b/>
@@ -33706,7 +33901,6 @@
         <w:t>obj.importScaledDesign</w:t>
       </w:r>
       <w:proofErr w:type="spellEnd"/>
-      <w:proofErr w:type="gramEnd"/>
       <w:r>
         <w:rPr>
           <w:b/>
@@ -34287,14 +34481,27 @@
       <w:r>
         <w:t xml:space="preserve">Figure </w:t>
       </w:r>
-      <w:fldSimple w:instr=" SEQ Figure \* ARABIC ">
-        <w:r>
-          <w:rPr>
-            <w:noProof/>
-          </w:rPr>
-          <w:t>3</w:t>
-        </w:r>
-      </w:fldSimple>
+      <w:r>
+        <w:fldChar w:fldCharType="begin"/>
+      </w:r>
+      <w:r>
+        <w:instrText xml:space="preserve"> SEQ Figure \* ARABIC </w:instrText>
+      </w:r>
+      <w:r>
+        <w:fldChar w:fldCharType="separate"/>
+      </w:r>
+      <w:r>
+        <w:rPr>
+          <w:noProof/>
+        </w:rPr>
+        <w:t>3</w:t>
+      </w:r>
+      <w:r>
+        <w:rPr>
+          <w:noProof/>
+        </w:rPr>
+        <w:fldChar w:fldCharType="end"/>
+      </w:r>
       <w:bookmarkEnd w:id="44"/>
       <w:r>
         <w:t xml:space="preserve">: </w:t>
@@ -34485,14 +34692,27 @@
       <w:r>
         <w:t xml:space="preserve">Table </w:t>
       </w:r>
-      <w:fldSimple w:instr=" SEQ Table \* ARABIC ">
-        <w:r>
-          <w:rPr>
-            <w:noProof/>
-          </w:rPr>
-          <w:t>6</w:t>
-        </w:r>
-      </w:fldSimple>
+      <w:r>
+        <w:fldChar w:fldCharType="begin"/>
+      </w:r>
+      <w:r>
+        <w:instrText xml:space="preserve"> SEQ Table \* ARABIC </w:instrText>
+      </w:r>
+      <w:r>
+        <w:fldChar w:fldCharType="separate"/>
+      </w:r>
+      <w:r>
+        <w:rPr>
+          <w:noProof/>
+        </w:rPr>
+        <w:t>6</w:t>
+      </w:r>
+      <w:r>
+        <w:rPr>
+          <w:noProof/>
+        </w:rPr>
+        <w:fldChar w:fldCharType="end"/>
+      </w:r>
       <w:bookmarkEnd w:id="47"/>
       <w:r>
         <w:t xml:space="preserve">: </w:t>
@@ -36829,7 +37049,6 @@
         <w:t xml:space="preserve"> = </w:t>
       </w:r>
       <w:proofErr w:type="spellStart"/>
-      <w:proofErr w:type="gramStart"/>
       <w:r>
         <w:rPr>
           <w:b/>
@@ -36845,16 +37064,35 @@
           <w:bCs/>
           <w:color w:val="92D050"/>
         </w:rPr>
-        <w:t>( 16</w:t>
-      </w:r>
-      <w:proofErr w:type="gramEnd"/>
-      <w:r>
+        <w:t>( 16, “Active”, [ true(1,3), false(1,13) ] );</w:t>
+      </w:r>
+    </w:p>
+    <w:p>
+      <w:pPr>
         <w:rPr>
           <w:b/>
           <w:bCs/>
           <w:color w:val="92D050"/>
         </w:rPr>
-        <w:t>, “Active”, [ true(1,3), false(1,13) ] );</w:t>
+      </w:pPr>
+      <w:proofErr w:type="spellStart"/>
+      <w:r>
+        <w:rPr>
+          <w:b/>
+          <w:bCs/>
+          <w:color w:val="92D050"/>
+        </w:rPr>
+        <w:lastRenderedPageBreak/>
+        <w:t>SSDobj.NumInitDesigns</w:t>
+      </w:r>
+      <w:proofErr w:type="spellEnd"/>
+      <w:r>
+        <w:rPr>
+          <w:b/>
+          <w:bCs/>
+          <w:color w:val="92D050"/>
+        </w:rPr>
+        <w:t xml:space="preserve"> = 5000;</w:t>
       </w:r>
     </w:p>
     <w:p>
@@ -36872,8 +37110,7 @@
           <w:bCs/>
           <w:color w:val="92D050"/>
         </w:rPr>
-        <w:lastRenderedPageBreak/>
-        <w:t>SSDobj.NumInitDesigns</w:t>
+        <w:t>obj</w:t>
       </w:r>
       <w:proofErr w:type="spellEnd"/>
       <w:r>
@@ -36882,73 +37119,44 @@
           <w:bCs/>
           <w:color w:val="92D050"/>
         </w:rPr>
-        <w:t xml:space="preserve"> = 5000;</w:t>
-      </w:r>
-    </w:p>
-    <w:p>
-      <w:pPr>
+        <w:t xml:space="preserve"> = </w:t>
+      </w:r>
+      <w:proofErr w:type="spellStart"/>
+      <w:r>
         <w:rPr>
           <w:b/>
           <w:bCs/>
           <w:color w:val="92D050"/>
         </w:rPr>
-      </w:pPr>
-      <w:proofErr w:type="spellStart"/>
+        <w:t>makeSSD</w:t>
+      </w:r>
+      <w:proofErr w:type="spellEnd"/>
       <w:r>
         <w:rPr>
           <w:b/>
           <w:bCs/>
           <w:color w:val="92D050"/>
         </w:rPr>
-        <w:t>obj</w:t>
-      </w:r>
-      <w:proofErr w:type="spellEnd"/>
+        <w:t>(</w:t>
+      </w:r>
       <w:r>
         <w:rPr>
           <w:b/>
           <w:bCs/>
           <w:color w:val="92D050"/>
         </w:rPr>
-        <w:t xml:space="preserve"> = </w:t>
+        <w:t xml:space="preserve"> </w:t>
       </w:r>
       <w:proofErr w:type="spellStart"/>
-      <w:proofErr w:type="gramStart"/>
       <w:r>
         <w:rPr>
           <w:b/>
           <w:bCs/>
           <w:color w:val="92D050"/>
         </w:rPr>
-        <w:t>makeSSD</w:t>
+        <w:t>SSDobject</w:t>
       </w:r>
       <w:proofErr w:type="spellEnd"/>
-      <w:r>
-        <w:rPr>
-          <w:b/>
-          <w:bCs/>
-          <w:color w:val="92D050"/>
-        </w:rPr>
-        <w:t>(</w:t>
-      </w:r>
-      <w:r>
-        <w:rPr>
-          <w:b/>
-          <w:bCs/>
-          <w:color w:val="92D050"/>
-        </w:rPr>
-        <w:t xml:space="preserve"> </w:t>
-      </w:r>
-      <w:proofErr w:type="spellStart"/>
-      <w:r>
-        <w:rPr>
-          <w:b/>
-          <w:bCs/>
-          <w:color w:val="92D050"/>
-        </w:rPr>
-        <w:t>SSDobject</w:t>
-      </w:r>
-      <w:proofErr w:type="spellEnd"/>
-      <w:proofErr w:type="gramEnd"/>
       <w:r>
         <w:rPr>
           <w:b/>
@@ -37218,7 +37426,6 @@
         <w:t xml:space="preserve"> = </w:t>
       </w:r>
       <w:proofErr w:type="spellStart"/>
-      <w:proofErr w:type="gramStart"/>
       <w:r>
         <w:rPr>
           <w:b/>
@@ -37228,7 +37435,6 @@
         <w:t>obj.generateDesign</w:t>
       </w:r>
       <w:proofErr w:type="spellEnd"/>
-      <w:proofErr w:type="gramEnd"/>
       <w:r>
         <w:rPr>
           <w:b/>
@@ -37364,23 +37570,13 @@
         </w:rPr>
         <w:t xml:space="preserve">”. Valid </w:t>
       </w:r>
-      <w:proofErr w:type="gramStart"/>
       <w:r>
         <w:rPr>
           <w:b/>
           <w:bCs/>
           <w:color w:val="92D050"/>
         </w:rPr>
-        <w:t>( “</w:t>
-      </w:r>
-      <w:proofErr w:type="gramEnd"/>
-      <w:r>
-        <w:rPr>
-          <w:b/>
-          <w:bCs/>
-          <w:color w:val="92D050"/>
-        </w:rPr>
-        <w:t>Param?”, “Value?” )</w:t>
+        <w:t>( “Param?”, “Value?” )</w:t>
       </w:r>
       <w:r>
         <w:rPr>
@@ -37452,14 +37648,27 @@
       <w:r>
         <w:t xml:space="preserve">Table </w:t>
       </w:r>
-      <w:fldSimple w:instr=" SEQ Table \* ARABIC ">
-        <w:r>
-          <w:rPr>
-            <w:noProof/>
-          </w:rPr>
-          <w:t>7</w:t>
-        </w:r>
-      </w:fldSimple>
+      <w:r>
+        <w:fldChar w:fldCharType="begin"/>
+      </w:r>
+      <w:r>
+        <w:instrText xml:space="preserve"> SEQ Table \* ARABIC </w:instrText>
+      </w:r>
+      <w:r>
+        <w:fldChar w:fldCharType="separate"/>
+      </w:r>
+      <w:r>
+        <w:rPr>
+          <w:noProof/>
+        </w:rPr>
+        <w:t>7</w:t>
+      </w:r>
+      <w:r>
+        <w:rPr>
+          <w:noProof/>
+        </w:rPr>
+        <w:fldChar w:fldCharType="end"/>
+      </w:r>
       <w:bookmarkEnd w:id="52"/>
       <w:r>
         <w:t>:</w:t>
@@ -37597,7 +37806,6 @@
             <w:tcW w:w="2642" w:type="dxa"/>
           </w:tcPr>
           <w:p>
-            <w:proofErr w:type="gramStart"/>
             <w:r>
               <w:rPr>
                 <w:b/>
@@ -37613,16 +37821,7 @@
                 <w:bCs/>
                 <w:color w:val="92D050"/>
               </w:rPr>
-              <w:t>obj</w:t>
-            </w:r>
-            <w:proofErr w:type="gramEnd"/>
-            <w:r>
-              <w:rPr>
-                <w:b/>
-                <w:bCs/>
-                <w:color w:val="92D050"/>
-              </w:rPr>
-              <w:t>.M</w:t>
+              <w:t>obj.M</w:t>
             </w:r>
             <w:proofErr w:type="spellEnd"/>
             <w:r>
@@ -37741,7 +37940,6 @@
         <w:t xml:space="preserve"> = </w:t>
       </w:r>
       <w:proofErr w:type="spellStart"/>
-      <w:proofErr w:type="gramStart"/>
       <w:r>
         <w:rPr>
           <w:b/>
@@ -37751,7 +37949,6 @@
         <w:t>obj.generateDesign</w:t>
       </w:r>
       <w:proofErr w:type="spellEnd"/>
-      <w:proofErr w:type="gramEnd"/>
       <w:r>
         <w:rPr>
           <w:b/>
@@ -37825,24 +38022,14 @@
     </w:p>
     <w:p>
       <w:r>
-        <w:t xml:space="preserve">Iteration #   1, Best Design Updated. Measure </w:t>
-      </w:r>
-      <w:proofErr w:type="gramStart"/>
-      <w:r>
-        <w:t>=  4.03907</w:t>
-      </w:r>
-      <w:proofErr w:type="gramEnd"/>
+        <w:t>Iteration #   1, Best Design Updated. Measure =  4.03907</w:t>
+      </w:r>
     </w:p>
     <w:p>
       <w:r>
         <w:lastRenderedPageBreak/>
-        <w:t xml:space="preserve">Iteration #   2, Best Design Updated. Measure </w:t>
-      </w:r>
-      <w:proofErr w:type="gramStart"/>
-      <w:r>
-        <w:t>=  4.10686</w:t>
-      </w:r>
-      <w:proofErr w:type="gramEnd"/>
+        <w:t>Iteration #   2, Best Design Updated. Measure =  4.10686</w:t>
+      </w:r>
     </w:p>
     <w:p>
       <w:r>
@@ -37851,13 +38038,8 @@
     </w:p>
     <w:p>
       <w:r>
-        <w:t xml:space="preserve">Iteration #   4, Best Design Updated. Measure </w:t>
-      </w:r>
-      <w:proofErr w:type="gramStart"/>
-      <w:r>
-        <w:t>=  4.11805</w:t>
-      </w:r>
-      <w:proofErr w:type="gramEnd"/>
+        <w:t>Iteration #   4, Best Design Updated. Measure =  4.11805</w:t>
+      </w:r>
     </w:p>
     <w:p>
       <w:r>
@@ -37866,13 +38048,8 @@
     </w:p>
     <w:p>
       <w:r>
-        <w:t xml:space="preserve">Iteration #   6, Best Design Updated. Measure </w:t>
-      </w:r>
-      <w:proofErr w:type="gramStart"/>
-      <w:r>
-        <w:t>=  4.12684</w:t>
-      </w:r>
-      <w:proofErr w:type="gramEnd"/>
+        <w:t>Iteration #   6, Best Design Updated. Measure =  4.12684</w:t>
+      </w:r>
     </w:p>
     <w:p>
       <w:r>
@@ -37886,38 +38063,17 @@
     </w:p>
     <w:p>
       <w:r>
-        <w:t xml:space="preserve">Iteration #   9, Best Design Updated. Measure </w:t>
-      </w:r>
-      <w:proofErr w:type="gramStart"/>
-      <w:r>
-        <w:t>=  4.17181</w:t>
-      </w:r>
-      <w:proofErr w:type="gramEnd"/>
+        <w:t>Iteration #   9, Best Design Updated. Measure =  4.17181</w:t>
+      </w:r>
     </w:p>
     <w:p>
       <w:r>
-        <w:t xml:space="preserve">Iteration </w:t>
-      </w:r>
-      <w:proofErr w:type="gramStart"/>
-      <w:r>
-        <w:t>#  10</w:t>
-      </w:r>
-      <w:proofErr w:type="gramEnd"/>
-      <w:r>
-        <w:t>, Best Design NOT Updated.</w:t>
+        <w:t>Iteration #  10, Best Design NOT Updated.</w:t>
       </w:r>
     </w:p>
     <w:p>
       <w:r>
-        <w:t xml:space="preserve">Iteration </w:t>
-      </w:r>
-      <w:proofErr w:type="gramStart"/>
-      <w:r>
-        <w:t>#  11</w:t>
-      </w:r>
-      <w:proofErr w:type="gramEnd"/>
-      <w:r>
-        <w:t>, Best Design NOT Updated.</w:t>
+        <w:t>Iteration #  11, Best Design NOT Updated.</w:t>
       </w:r>
     </w:p>
     <w:p>
@@ -38020,7 +38176,6 @@
         <w:t xml:space="preserve">= </w:t>
       </w:r>
       <w:proofErr w:type="spellStart"/>
-      <w:proofErr w:type="gramStart"/>
       <w:r>
         <w:rPr>
           <w:b/>
@@ -38030,7 +38185,6 @@
         <w:t>obj.BestSSD</w:t>
       </w:r>
       <w:proofErr w:type="spellEnd"/>
-      <w:proofErr w:type="gramEnd"/>
       <w:r>
         <w:t xml:space="preserve">. Regardless, </w:t>
       </w:r>
@@ -38094,14 +38248,27 @@
         <w:lastRenderedPageBreak/>
         <w:t xml:space="preserve">Table </w:t>
       </w:r>
-      <w:fldSimple w:instr=" SEQ Table \* ARABIC ">
-        <w:r>
-          <w:rPr>
-            <w:noProof/>
-          </w:rPr>
-          <w:t>8</w:t>
-        </w:r>
-      </w:fldSimple>
+      <w:r>
+        <w:fldChar w:fldCharType="begin"/>
+      </w:r>
+      <w:r>
+        <w:instrText xml:space="preserve"> SEQ Table \* ARABIC </w:instrText>
+      </w:r>
+      <w:r>
+        <w:fldChar w:fldCharType="separate"/>
+      </w:r>
+      <w:r>
+        <w:rPr>
+          <w:noProof/>
+        </w:rPr>
+        <w:t>8</w:t>
+      </w:r>
+      <w:r>
+        <w:rPr>
+          <w:noProof/>
+        </w:rPr>
+        <w:fldChar w:fldCharType="end"/>
+      </w:r>
       <w:bookmarkEnd w:id="53"/>
       <w:r>
         <w:t xml:space="preserve">: Example </w:t>
@@ -38648,7 +38815,6 @@
         </w:rPr>
       </w:pPr>
       <w:proofErr w:type="spellStart"/>
-      <w:proofErr w:type="gramStart"/>
       <w:r>
         <w:rPr>
           <w:b/>
@@ -38666,7 +38832,6 @@
         <w:t>makeHistograms</w:t>
       </w:r>
       <w:proofErr w:type="spellEnd"/>
-      <w:proofErr w:type="gramEnd"/>
       <w:r>
         <w:rPr>
           <w:b/>
@@ -39004,14 +39169,27 @@
         <w:lastRenderedPageBreak/>
         <w:t xml:space="preserve">Table </w:t>
       </w:r>
-      <w:fldSimple w:instr=" SEQ Table \* ARABIC ">
-        <w:r>
-          <w:rPr>
-            <w:noProof/>
-          </w:rPr>
-          <w:t>9</w:t>
-        </w:r>
-      </w:fldSimple>
+      <w:r>
+        <w:fldChar w:fldCharType="begin"/>
+      </w:r>
+      <w:r>
+        <w:instrText xml:space="preserve"> SEQ Table \* ARABIC </w:instrText>
+      </w:r>
+      <w:r>
+        <w:fldChar w:fldCharType="separate"/>
+      </w:r>
+      <w:r>
+        <w:rPr>
+          <w:noProof/>
+        </w:rPr>
+        <w:t>9</w:t>
+      </w:r>
+      <w:r>
+        <w:rPr>
+          <w:noProof/>
+        </w:rPr>
+        <w:fldChar w:fldCharType="end"/>
+      </w:r>
       <w:bookmarkEnd w:id="59"/>
       <w:r>
         <w:t>: Li and Wu's SSD in 16-factors and 12-runs</w:t>
@@ -39083,14 +39261,27 @@
       <w:r>
         <w:t xml:space="preserve">Table </w:t>
       </w:r>
-      <w:fldSimple w:instr=" SEQ Table \* ARABIC ">
-        <w:r>
-          <w:rPr>
-            <w:noProof/>
-          </w:rPr>
-          <w:t>10</w:t>
-        </w:r>
-      </w:fldSimple>
+      <w:r>
+        <w:fldChar w:fldCharType="begin"/>
+      </w:r>
+      <w:r>
+        <w:instrText xml:space="preserve"> SEQ Table \* ARABIC </w:instrText>
+      </w:r>
+      <w:r>
+        <w:fldChar w:fldCharType="separate"/>
+      </w:r>
+      <w:r>
+        <w:rPr>
+          <w:noProof/>
+        </w:rPr>
+        <w:t>10</w:t>
+      </w:r>
+      <w:r>
+        <w:rPr>
+          <w:noProof/>
+        </w:rPr>
+        <w:fldChar w:fldCharType="end"/>
+      </w:r>
       <w:bookmarkEnd w:id="60"/>
       <w:r>
         <w:t xml:space="preserve">: Results from the </w:t>
@@ -39471,25 +39662,33 @@
       <w:r>
         <w:t xml:space="preserve">Table </w:t>
       </w:r>
-      <w:fldSimple w:instr=" SEQ Table \* ARABIC ">
-        <w:r>
-          <w:rPr>
-            <w:noProof/>
-          </w:rPr>
-          <w:t>11</w:t>
-        </w:r>
-      </w:fldSimple>
+      <w:r>
+        <w:fldChar w:fldCharType="begin"/>
+      </w:r>
+      <w:r>
+        <w:instrText xml:space="preserve"> SEQ Table \</w:instrText>
+      </w:r>
+      <w:r>
+        <w:instrText xml:space="preserve">* ARABIC </w:instrText>
+      </w:r>
+      <w:r>
+        <w:fldChar w:fldCharType="separate"/>
+      </w:r>
+      <w:r>
+        <w:rPr>
+          <w:noProof/>
+        </w:rPr>
+        <w:t>11</w:t>
+      </w:r>
+      <w:r>
+        <w:rPr>
+          <w:noProof/>
+        </w:rPr>
+        <w:fldChar w:fldCharType="end"/>
+      </w:r>
       <w:bookmarkEnd w:id="61"/>
       <w:r>
-        <w:t xml:space="preserve">: Design Evaluation Measures for Li and Wu's design and for the </w:t>
-      </w:r>
-      <w:proofErr w:type="gramStart"/>
-      <w:r>
-        <w:t>trials</w:t>
-      </w:r>
-      <w:proofErr w:type="gramEnd"/>
-      <w:r>
-        <w:t xml:space="preserve"> method using the </w:t>
+        <w:t xml:space="preserve">: Design Evaluation Measures for Li and Wu's design and for the trials method using the </w:t>
       </w:r>
       <w:proofErr w:type="spellStart"/>
       <w:r>
@@ -40208,14 +40407,27 @@
       <w:r>
         <w:t xml:space="preserve">Figure </w:t>
       </w:r>
-      <w:fldSimple w:instr=" SEQ Figure \* ARABIC ">
-        <w:r>
-          <w:rPr>
-            <w:noProof/>
-          </w:rPr>
-          <w:t>4</w:t>
-        </w:r>
-      </w:fldSimple>
+      <w:r>
+        <w:fldChar w:fldCharType="begin"/>
+      </w:r>
+      <w:r>
+        <w:instrText xml:space="preserve"> SEQ Figure \* ARABIC </w:instrText>
+      </w:r>
+      <w:r>
+        <w:fldChar w:fldCharType="separate"/>
+      </w:r>
+      <w:r>
+        <w:rPr>
+          <w:noProof/>
+        </w:rPr>
+        <w:t>4</w:t>
+      </w:r>
+      <w:r>
+        <w:rPr>
+          <w:noProof/>
+        </w:rPr>
+        <w:fldChar w:fldCharType="end"/>
+      </w:r>
       <w:bookmarkEnd w:id="63"/>
       <w:r>
         <w:t>: Histogram for the E(s</w:t>
@@ -40307,14 +40519,27 @@
       <w:r>
         <w:t xml:space="preserve">Figure </w:t>
       </w:r>
-      <w:fldSimple w:instr=" SEQ Figure \* ARABIC ">
-        <w:r>
-          <w:rPr>
-            <w:noProof/>
-          </w:rPr>
-          <w:t>5</w:t>
-        </w:r>
-      </w:fldSimple>
+      <w:r>
+        <w:fldChar w:fldCharType="begin"/>
+      </w:r>
+      <w:r>
+        <w:instrText xml:space="preserve"> SEQ Figure \* ARABIC </w:instrText>
+      </w:r>
+      <w:r>
+        <w:fldChar w:fldCharType="separate"/>
+      </w:r>
+      <w:r>
+        <w:rPr>
+          <w:noProof/>
+        </w:rPr>
+        <w:t>5</w:t>
+      </w:r>
+      <w:r>
+        <w:rPr>
+          <w:noProof/>
+        </w:rPr>
+        <w:fldChar w:fldCharType="end"/>
+      </w:r>
       <w:bookmarkEnd w:id="64"/>
       <w:r>
         <w:t xml:space="preserve">: Histogram for the </w:t>
@@ -40909,14 +41134,27 @@
       <w:r>
         <w:t xml:space="preserve">Table </w:t>
       </w:r>
-      <w:fldSimple w:instr=" SEQ Table \* ARABIC ">
-        <w:r>
-          <w:rPr>
-            <w:noProof/>
-          </w:rPr>
-          <w:t>12</w:t>
-        </w:r>
-      </w:fldSimple>
+      <w:r>
+        <w:fldChar w:fldCharType="begin"/>
+      </w:r>
+      <w:r>
+        <w:instrText xml:space="preserve"> SEQ Table \* ARABIC </w:instrText>
+      </w:r>
+      <w:r>
+        <w:fldChar w:fldCharType="separate"/>
+      </w:r>
+      <w:r>
+        <w:rPr>
+          <w:noProof/>
+        </w:rPr>
+        <w:t>12</w:t>
+      </w:r>
+      <w:r>
+        <w:rPr>
+          <w:noProof/>
+        </w:rPr>
+        <w:fldChar w:fldCharType="end"/>
+      </w:r>
       <w:bookmarkEnd w:id="65"/>
       <w:r>
         <w:t>:</w:t>
@@ -40925,15 +41163,7 @@
         <w:t xml:space="preserve"> </w:t>
       </w:r>
       <w:r>
-        <w:t xml:space="preserve">Design Evaluation Measures for Li and Wu's design and for the </w:t>
-      </w:r>
-      <w:proofErr w:type="gramStart"/>
-      <w:r>
-        <w:t>trials</w:t>
-      </w:r>
-      <w:proofErr w:type="gramEnd"/>
-      <w:r>
-        <w:t xml:space="preserve"> method using the </w:t>
+        <w:t xml:space="preserve">Design Evaluation Measures for Li and Wu's design and for the trials method using the </w:t>
       </w:r>
       <w:proofErr w:type="spellStart"/>
       <w:r>
@@ -43969,14 +44199,27 @@
         </w:rPr>
         <w:t>(</w:t>
       </w:r>
-      <w:fldSimple w:instr=" SEQ EQ  \* MERGEFORMAT ">
-        <w:r>
-          <w:rPr>
-            <w:noProof/>
-          </w:rPr>
-          <w:t>22</w:t>
-        </w:r>
-      </w:fldSimple>
+      <w:r>
+        <w:fldChar w:fldCharType="begin"/>
+      </w:r>
+      <w:r>
+        <w:instrText xml:space="preserve"> SEQ EQ  \* MERGEFORMAT </w:instrText>
+      </w:r>
+      <w:r>
+        <w:fldChar w:fldCharType="separate"/>
+      </w:r>
+      <w:r>
+        <w:rPr>
+          <w:noProof/>
+        </w:rPr>
+        <w:t>22</w:t>
+      </w:r>
+      <w:r>
+        <w:rPr>
+          <w:noProof/>
+        </w:rPr>
+        <w:fldChar w:fldCharType="end"/>
+      </w:r>
       <w:bookmarkEnd w:id="67"/>
       <w:r>
         <w:t>)</w:t>
@@ -45186,14 +45429,27 @@
         <w:tab/>
         <w:t>(</w:t>
       </w:r>
-      <w:fldSimple w:instr=" SEQ EQ  \* MERGEFORMAT ">
-        <w:r>
-          <w:rPr>
-            <w:noProof/>
-          </w:rPr>
-          <w:t>23</w:t>
-        </w:r>
-      </w:fldSimple>
+      <w:r>
+        <w:fldChar w:fldCharType="begin"/>
+      </w:r>
+      <w:r>
+        <w:instrText xml:space="preserve"> SEQ EQ  \* MERGEFORMAT </w:instrText>
+      </w:r>
+      <w:r>
+        <w:fldChar w:fldCharType="separate"/>
+      </w:r>
+      <w:r>
+        <w:rPr>
+          <w:noProof/>
+        </w:rPr>
+        <w:t>23</w:t>
+      </w:r>
+      <w:r>
+        <w:rPr>
+          <w:noProof/>
+        </w:rPr>
+        <w:fldChar w:fldCharType="end"/>
+      </w:r>
       <w:r>
         <w:rPr>
           <w:rFonts w:eastAsiaTheme="minorEastAsia"/>
@@ -46227,14 +46483,27 @@
         <w:tab/>
         <w:t>(</w:t>
       </w:r>
-      <w:fldSimple w:instr=" SEQ EQ  \* MERGEFORMAT ">
-        <w:r>
-          <w:rPr>
-            <w:noProof/>
-          </w:rPr>
-          <w:t>24</w:t>
-        </w:r>
-      </w:fldSimple>
+      <w:r>
+        <w:fldChar w:fldCharType="begin"/>
+      </w:r>
+      <w:r>
+        <w:instrText xml:space="preserve"> SEQ EQ  \* MERGEFORMAT </w:instrText>
+      </w:r>
+      <w:r>
+        <w:fldChar w:fldCharType="separate"/>
+      </w:r>
+      <w:r>
+        <w:rPr>
+          <w:noProof/>
+        </w:rPr>
+        <w:t>24</w:t>
+      </w:r>
+      <w:r>
+        <w:rPr>
+          <w:noProof/>
+        </w:rPr>
+        <w:fldChar w:fldCharType="end"/>
+      </w:r>
       <w:r>
         <w:rPr>
           <w:rFonts w:eastAsiaTheme="minorEastAsia"/>
@@ -46822,14 +47091,27 @@
         </w:rPr>
         <w:t>(</w:t>
       </w:r>
-      <w:fldSimple w:instr=" SEQ EQ  \* MERGEFORMAT ">
-        <w:r>
-          <w:rPr>
-            <w:noProof/>
-          </w:rPr>
-          <w:t>25</w:t>
-        </w:r>
-      </w:fldSimple>
+      <w:r>
+        <w:fldChar w:fldCharType="begin"/>
+      </w:r>
+      <w:r>
+        <w:instrText xml:space="preserve"> SEQ EQ  \* MERGEFORMAT </w:instrText>
+      </w:r>
+      <w:r>
+        <w:fldChar w:fldCharType="separate"/>
+      </w:r>
+      <w:r>
+        <w:rPr>
+          <w:noProof/>
+        </w:rPr>
+        <w:t>25</w:t>
+      </w:r>
+      <w:r>
+        <w:rPr>
+          <w:noProof/>
+        </w:rPr>
+        <w:fldChar w:fldCharType="end"/>
+      </w:r>
       <w:r>
         <w:rPr>
           <w:rFonts w:eastAsiaTheme="minorEastAsia"/>
@@ -47507,14 +47789,27 @@
         <w:tab/>
         <w:t>(</w:t>
       </w:r>
-      <w:fldSimple w:instr=" SEQ EQ  \* MERGEFORMAT ">
-        <w:r>
-          <w:rPr>
-            <w:noProof/>
-          </w:rPr>
-          <w:t>26</w:t>
-        </w:r>
-      </w:fldSimple>
+      <w:r>
+        <w:fldChar w:fldCharType="begin"/>
+      </w:r>
+      <w:r>
+        <w:instrText xml:space="preserve"> SEQ EQ  \* MERGEFORMAT </w:instrText>
+      </w:r>
+      <w:r>
+        <w:fldChar w:fldCharType="separate"/>
+      </w:r>
+      <w:r>
+        <w:rPr>
+          <w:noProof/>
+        </w:rPr>
+        <w:t>26</w:t>
+      </w:r>
+      <w:r>
+        <w:rPr>
+          <w:noProof/>
+        </w:rPr>
+        <w:fldChar w:fldCharType="end"/>
+      </w:r>
       <w:r>
         <w:rPr>
           <w:rFonts w:eastAsiaTheme="minorEastAsia"/>
@@ -49900,14 +50195,27 @@
         </w:rPr>
         <w:t>(</w:t>
       </w:r>
-      <w:fldSimple w:instr=" SEQ EQ  \* MERGEFORMAT ">
-        <w:r>
-          <w:rPr>
-            <w:noProof/>
-          </w:rPr>
-          <w:t>28</w:t>
-        </w:r>
-      </w:fldSimple>
+      <w:r>
+        <w:fldChar w:fldCharType="begin"/>
+      </w:r>
+      <w:r>
+        <w:instrText xml:space="preserve"> SEQ EQ  \* MERGEFORMAT </w:instrText>
+      </w:r>
+      <w:r>
+        <w:fldChar w:fldCharType="separate"/>
+      </w:r>
+      <w:r>
+        <w:rPr>
+          <w:noProof/>
+        </w:rPr>
+        <w:t>28</w:t>
+      </w:r>
+      <w:r>
+        <w:rPr>
+          <w:noProof/>
+        </w:rPr>
+        <w:fldChar w:fldCharType="end"/>
+      </w:r>
       <w:r>
         <w:rPr>
           <w:rFonts w:eastAsiaTheme="minorEastAsia"/>
@@ -50573,14 +50881,27 @@
       <w:r>
         <w:t xml:space="preserve">Figure </w:t>
       </w:r>
-      <w:fldSimple w:instr=" SEQ Figure \* ARABIC ">
-        <w:r>
-          <w:rPr>
-            <w:noProof/>
-          </w:rPr>
-          <w:t>6</w:t>
-        </w:r>
-      </w:fldSimple>
+      <w:r>
+        <w:fldChar w:fldCharType="begin"/>
+      </w:r>
+      <w:r>
+        <w:instrText xml:space="preserve"> SEQ Figure \* ARABIC </w:instrText>
+      </w:r>
+      <w:r>
+        <w:fldChar w:fldCharType="separate"/>
+      </w:r>
+      <w:r>
+        <w:rPr>
+          <w:noProof/>
+        </w:rPr>
+        <w:t>6</w:t>
+      </w:r>
+      <w:r>
+        <w:rPr>
+          <w:noProof/>
+        </w:rPr>
+        <w:fldChar w:fldCharType="end"/>
+      </w:r>
       <w:bookmarkEnd w:id="70"/>
       <w:r>
         <w:t>:</w:t>
@@ -50933,15 +51254,7 @@
         </m:r>
       </m:oMath>
       <w:r>
-        <w:t xml:space="preserve">-exchange elements of the algorithm presented occurs in a prescribed order. This lack of independence among exchanges effectively rules out parallel processing implementation. However, the trials themselves are independent from one another and this element of the algorithm could take advantage of parallel processing. If a computational advantage is achieved </w:t>
-      </w:r>
-      <w:proofErr w:type="gramStart"/>
-      <w:r>
-        <w:t>through the use of</w:t>
-      </w:r>
-      <w:proofErr w:type="gramEnd"/>
-      <w:r>
-        <w:t xml:space="preserve"> parallel processing, then this may permit the use of more trials, which should be beneficial - especially when </w:t>
+        <w:t xml:space="preserve">-exchange elements of the algorithm presented occurs in a prescribed order. This lack of independence among exchanges effectively rules out parallel processing implementation. However, the trials themselves are independent from one another and this element of the algorithm could take advantage of parallel processing. If a computational advantage is achieved through the use of parallel processing, then this may permit the use of more trials, which should be beneficial - especially when </w:t>
       </w:r>
       <m:oMath>
         <m:r>
@@ -51056,7 +51369,7 @@
 </file>
 
 <file path=word/endnotes.xml><?xml version="1.0" encoding="utf-8"?>
-<w:endnotes xmlns:wpc="http://schemas.microsoft.com/office/word/2010/wordprocessingCanvas" xmlns:cx="http://schemas.microsoft.com/office/drawing/2014/chartex" xmlns:cx1="http://schemas.microsoft.com/office/drawing/2015/9/8/chartex" xmlns:cx2="http://schemas.microsoft.com/office/drawing/2015/10/21/chartex" xmlns:cx3="http://schemas.microsoft.com/office/drawing/2016/5/9/chartex" xmlns:cx4="http://schemas.microsoft.com/office/drawing/2016/5/10/chartex" xmlns:cx5="http://schemas.microsoft.com/office/drawing/2016/5/11/chartex" xmlns:cx6="http://schemas.microsoft.com/office/drawing/2016/5/12/chartex" xmlns:cx7="http://schemas.microsoft.com/office/drawing/2016/5/13/chartex" xmlns:cx8="http://schemas.microsoft.com/office/drawing/2016/5/14/chartex" xmlns:mc="http://schemas.openxmlformats.org/markup-compatibility/2006" xmlns:aink="http://schemas.microsoft.com/office/drawing/2016/ink" xmlns:am3d="http://schemas.microsoft.com/office/drawing/2017/model3d" xmlns:o="urn:schemas-microsoft-com:office:office" xmlns:r="http://schemas.openxmlformats.org/officeDocument/2006/relationships" xmlns:m="http://schemas.openxmlformats.org/officeDocument/2006/math" xmlns:v="urn:schemas-microsoft-com:vml" xmlns:wp14="http://schemas.microsoft.com/office/word/2010/wordprocessingDrawing" xmlns:wp="http://schemas.openxmlformats.org/drawingml/2006/wordprocessingDrawing" xmlns:w10="urn:schemas-microsoft-com:office:word" xmlns:w="http://schemas.openxmlformats.org/wordprocessingml/2006/main" xmlns:w14="http://schemas.microsoft.com/office/word/2010/wordml" xmlns:w15="http://schemas.microsoft.com/office/word/2012/wordml" xmlns:w16cex="http://schemas.microsoft.com/office/word/2018/wordml/cex" xmlns:w16cid="http://schemas.microsoft.com/office/word/2016/wordml/cid" xmlns:w16="http://schemas.microsoft.com/office/word/2018/wordml" xmlns:w16sdtdh="http://schemas.microsoft.com/office/word/2020/wordml/sdtdatahash" xmlns:w16se="http://schemas.microsoft.com/office/word/2015/wordml/symex" xmlns:wpg="http://schemas.microsoft.com/office/word/2010/wordprocessingGroup" xmlns:wpi="http://schemas.microsoft.com/office/word/2010/wordprocessingInk" xmlns:wne="http://schemas.microsoft.com/office/word/2006/wordml" xmlns:wps="http://schemas.microsoft.com/office/word/2010/wordprocessingShape" mc:Ignorable="w14 w15 w16se w16cid w16 w16cex w16sdtdh wp14">
+<w:endnotes xmlns:wpc="http://schemas.microsoft.com/office/word/2010/wordprocessingCanvas" xmlns:cx="http://schemas.microsoft.com/office/drawing/2014/chartex" xmlns:cx1="http://schemas.microsoft.com/office/drawing/2015/9/8/chartex" xmlns:cx2="http://schemas.microsoft.com/office/drawing/2015/10/21/chartex" xmlns:cx3="http://schemas.microsoft.com/office/drawing/2016/5/9/chartex" xmlns:cx4="http://schemas.microsoft.com/office/drawing/2016/5/10/chartex" xmlns:cx5="http://schemas.microsoft.com/office/drawing/2016/5/11/chartex" xmlns:cx6="http://schemas.microsoft.com/office/drawing/2016/5/12/chartex" xmlns:cx7="http://schemas.microsoft.com/office/drawing/2016/5/13/chartex" xmlns:cx8="http://schemas.microsoft.com/office/drawing/2016/5/14/chartex" xmlns:mc="http://schemas.openxmlformats.org/markup-compatibility/2006" xmlns:aink="http://schemas.microsoft.com/office/drawing/2016/ink" xmlns:am3d="http://schemas.microsoft.com/office/drawing/2017/model3d" xmlns:o="urn:schemas-microsoft-com:office:office" xmlns:r="http://schemas.openxmlformats.org/officeDocument/2006/relationships" xmlns:m="http://schemas.openxmlformats.org/officeDocument/2006/math" xmlns:v="urn:schemas-microsoft-com:vml" xmlns:wp14="http://schemas.microsoft.com/office/word/2010/wordprocessingDrawing" xmlns:wp="http://schemas.openxmlformats.org/drawingml/2006/wordprocessingDrawing" xmlns:w10="urn:schemas-microsoft-com:office:word" xmlns:w="http://schemas.openxmlformats.org/wordprocessingml/2006/main" xmlns:w14="http://schemas.microsoft.com/office/word/2010/wordml" xmlns:w15="http://schemas.microsoft.com/office/word/2012/wordml" xmlns:w16cex="http://schemas.microsoft.com/office/word/2018/wordml/cex" xmlns:w16cid="http://schemas.microsoft.com/office/word/2016/wordml/cid" xmlns:w16="http://schemas.microsoft.com/office/word/2018/wordml" xmlns:w16se="http://schemas.microsoft.com/office/word/2015/wordml/symex" xmlns:wpg="http://schemas.microsoft.com/office/word/2010/wordprocessingGroup" xmlns:wpi="http://schemas.microsoft.com/office/word/2010/wordprocessingInk" xmlns:wne="http://schemas.microsoft.com/office/word/2006/wordml" xmlns:wps="http://schemas.microsoft.com/office/word/2010/wordprocessingShape" mc:Ignorable="w14 w15 w16se w16cid w16 w16cex wp14">
   <w:endnote w:type="separator" w:id="-1">
     <w:p>
       <w:pPr>
@@ -52095,7 +52408,7 @@
 </file>
 
 <file path=word/footer1.xml><?xml version="1.0" encoding="utf-8"?>
-<w:ftr xmlns:wpc="http://schemas.microsoft.com/office/word/2010/wordprocessingCanvas" xmlns:cx="http://schemas.microsoft.com/office/drawing/2014/chartex" xmlns:cx1="http://schemas.microsoft.com/office/drawing/2015/9/8/chartex" xmlns:cx2="http://schemas.microsoft.com/office/drawing/2015/10/21/chartex" xmlns:cx3="http://schemas.microsoft.com/office/drawing/2016/5/9/chartex" xmlns:cx4="http://schemas.microsoft.com/office/drawing/2016/5/10/chartex" xmlns:cx5="http://schemas.microsoft.com/office/drawing/2016/5/11/chartex" xmlns:cx6="http://schemas.microsoft.com/office/drawing/2016/5/12/chartex" xmlns:cx7="http://schemas.microsoft.com/office/drawing/2016/5/13/chartex" xmlns:cx8="http://schemas.microsoft.com/office/drawing/2016/5/14/chartex" xmlns:mc="http://schemas.openxmlformats.org/markup-compatibility/2006" xmlns:aink="http://schemas.microsoft.com/office/drawing/2016/ink" xmlns:am3d="http://schemas.microsoft.com/office/drawing/2017/model3d" xmlns:o="urn:schemas-microsoft-com:office:office" xmlns:r="http://schemas.openxmlformats.org/officeDocument/2006/relationships" xmlns:m="http://schemas.openxmlformats.org/officeDocument/2006/math" xmlns:v="urn:schemas-microsoft-com:vml" xmlns:wp14="http://schemas.microsoft.com/office/word/2010/wordprocessingDrawing" xmlns:wp="http://schemas.openxmlformats.org/drawingml/2006/wordprocessingDrawing" xmlns:w10="urn:schemas-microsoft-com:office:word" xmlns:w="http://schemas.openxmlformats.org/wordprocessingml/2006/main" xmlns:w14="http://schemas.microsoft.com/office/word/2010/wordml" xmlns:w15="http://schemas.microsoft.com/office/word/2012/wordml" xmlns:w16cex="http://schemas.microsoft.com/office/word/2018/wordml/cex" xmlns:w16cid="http://schemas.microsoft.com/office/word/2016/wordml/cid" xmlns:w16="http://schemas.microsoft.com/office/word/2018/wordml" xmlns:w16sdtdh="http://schemas.microsoft.com/office/word/2020/wordml/sdtdatahash" xmlns:w16se="http://schemas.microsoft.com/office/word/2015/wordml/symex" xmlns:wpg="http://schemas.microsoft.com/office/word/2010/wordprocessingGroup" xmlns:wpi="http://schemas.microsoft.com/office/word/2010/wordprocessingInk" xmlns:wne="http://schemas.microsoft.com/office/word/2006/wordml" xmlns:wps="http://schemas.microsoft.com/office/word/2010/wordprocessingShape" mc:Ignorable="w14 w15 w16se w16cid w16 w16cex w16sdtdh wp14">
+<w:ftr xmlns:wpc="http://schemas.microsoft.com/office/word/2010/wordprocessingCanvas" xmlns:cx="http://schemas.microsoft.com/office/drawing/2014/chartex" xmlns:cx1="http://schemas.microsoft.com/office/drawing/2015/9/8/chartex" xmlns:cx2="http://schemas.microsoft.com/office/drawing/2015/10/21/chartex" xmlns:cx3="http://schemas.microsoft.com/office/drawing/2016/5/9/chartex" xmlns:cx4="http://schemas.microsoft.com/office/drawing/2016/5/10/chartex" xmlns:cx5="http://schemas.microsoft.com/office/drawing/2016/5/11/chartex" xmlns:cx6="http://schemas.microsoft.com/office/drawing/2016/5/12/chartex" xmlns:cx7="http://schemas.microsoft.com/office/drawing/2016/5/13/chartex" xmlns:cx8="http://schemas.microsoft.com/office/drawing/2016/5/14/chartex" xmlns:mc="http://schemas.openxmlformats.org/markup-compatibility/2006" xmlns:aink="http://schemas.microsoft.com/office/drawing/2016/ink" xmlns:am3d="http://schemas.microsoft.com/office/drawing/2017/model3d" xmlns:o="urn:schemas-microsoft-com:office:office" xmlns:r="http://schemas.openxmlformats.org/officeDocument/2006/relationships" xmlns:m="http://schemas.openxmlformats.org/officeDocument/2006/math" xmlns:v="urn:schemas-microsoft-com:vml" xmlns:wp14="http://schemas.microsoft.com/office/word/2010/wordprocessingDrawing" xmlns:wp="http://schemas.openxmlformats.org/drawingml/2006/wordprocessingDrawing" xmlns:w10="urn:schemas-microsoft-com:office:word" xmlns:w="http://schemas.openxmlformats.org/wordprocessingml/2006/main" xmlns:w14="http://schemas.microsoft.com/office/word/2010/wordml" xmlns:w15="http://schemas.microsoft.com/office/word/2012/wordml" xmlns:w16cex="http://schemas.microsoft.com/office/word/2018/wordml/cex" xmlns:w16cid="http://schemas.microsoft.com/office/word/2016/wordml/cid" xmlns:w16="http://schemas.microsoft.com/office/word/2018/wordml" xmlns:w16se="http://schemas.microsoft.com/office/word/2015/wordml/symex" xmlns:wpg="http://schemas.microsoft.com/office/word/2010/wordprocessingGroup" xmlns:wpi="http://schemas.microsoft.com/office/word/2010/wordprocessingInk" xmlns:wne="http://schemas.microsoft.com/office/word/2006/wordml" xmlns:wps="http://schemas.microsoft.com/office/word/2010/wordprocessingShape" mc:Ignorable="w14 w15 w16se w16cid w16 w16cex wp14">
   <w:p>
     <w:pPr>
       <w:pStyle w:val="Footer"/>
@@ -52189,7 +52502,7 @@
 </file>
 
 <file path=word/footnotes.xml><?xml version="1.0" encoding="utf-8"?>
-<w:footnotes xmlns:wpc="http://schemas.microsoft.com/office/word/2010/wordprocessingCanvas" xmlns:cx="http://schemas.microsoft.com/office/drawing/2014/chartex" xmlns:cx1="http://schemas.microsoft.com/office/drawing/2015/9/8/chartex" xmlns:cx2="http://schemas.microsoft.com/office/drawing/2015/10/21/chartex" xmlns:cx3="http://schemas.microsoft.com/office/drawing/2016/5/9/chartex" xmlns:cx4="http://schemas.microsoft.com/office/drawing/2016/5/10/chartex" xmlns:cx5="http://schemas.microsoft.com/office/drawing/2016/5/11/chartex" xmlns:cx6="http://schemas.microsoft.com/office/drawing/2016/5/12/chartex" xmlns:cx7="http://schemas.microsoft.com/office/drawing/2016/5/13/chartex" xmlns:cx8="http://schemas.microsoft.com/office/drawing/2016/5/14/chartex" xmlns:mc="http://schemas.openxmlformats.org/markup-compatibility/2006" xmlns:aink="http://schemas.microsoft.com/office/drawing/2016/ink" xmlns:am3d="http://schemas.microsoft.com/office/drawing/2017/model3d" xmlns:o="urn:schemas-microsoft-com:office:office" xmlns:r="http://schemas.openxmlformats.org/officeDocument/2006/relationships" xmlns:m="http://schemas.openxmlformats.org/officeDocument/2006/math" xmlns:v="urn:schemas-microsoft-com:vml" xmlns:wp14="http://schemas.microsoft.com/office/word/2010/wordprocessingDrawing" xmlns:wp="http://schemas.openxmlformats.org/drawingml/2006/wordprocessingDrawing" xmlns:w10="urn:schemas-microsoft-com:office:word" xmlns:w="http://schemas.openxmlformats.org/wordprocessingml/2006/main" xmlns:w14="http://schemas.microsoft.com/office/word/2010/wordml" xmlns:w15="http://schemas.microsoft.com/office/word/2012/wordml" xmlns:w16cex="http://schemas.microsoft.com/office/word/2018/wordml/cex" xmlns:w16cid="http://schemas.microsoft.com/office/word/2016/wordml/cid" xmlns:w16="http://schemas.microsoft.com/office/word/2018/wordml" xmlns:w16sdtdh="http://schemas.microsoft.com/office/word/2020/wordml/sdtdatahash" xmlns:w16se="http://schemas.microsoft.com/office/word/2015/wordml/symex" xmlns:wpg="http://schemas.microsoft.com/office/word/2010/wordprocessingGroup" xmlns:wpi="http://schemas.microsoft.com/office/word/2010/wordprocessingInk" xmlns:wne="http://schemas.microsoft.com/office/word/2006/wordml" xmlns:wps="http://schemas.microsoft.com/office/word/2010/wordprocessingShape" mc:Ignorable="w14 w15 w16se w16cid w16 w16cex w16sdtdh wp14">
+<w:footnotes xmlns:wpc="http://schemas.microsoft.com/office/word/2010/wordprocessingCanvas" xmlns:cx="http://schemas.microsoft.com/office/drawing/2014/chartex" xmlns:cx1="http://schemas.microsoft.com/office/drawing/2015/9/8/chartex" xmlns:cx2="http://schemas.microsoft.com/office/drawing/2015/10/21/chartex" xmlns:cx3="http://schemas.microsoft.com/office/drawing/2016/5/9/chartex" xmlns:cx4="http://schemas.microsoft.com/office/drawing/2016/5/10/chartex" xmlns:cx5="http://schemas.microsoft.com/office/drawing/2016/5/11/chartex" xmlns:cx6="http://schemas.microsoft.com/office/drawing/2016/5/12/chartex" xmlns:cx7="http://schemas.microsoft.com/office/drawing/2016/5/13/chartex" xmlns:cx8="http://schemas.microsoft.com/office/drawing/2016/5/14/chartex" xmlns:mc="http://schemas.openxmlformats.org/markup-compatibility/2006" xmlns:aink="http://schemas.microsoft.com/office/drawing/2016/ink" xmlns:am3d="http://schemas.microsoft.com/office/drawing/2017/model3d" xmlns:o="urn:schemas-microsoft-com:office:office" xmlns:r="http://schemas.openxmlformats.org/officeDocument/2006/relationships" xmlns:m="http://schemas.openxmlformats.org/officeDocument/2006/math" xmlns:v="urn:schemas-microsoft-com:vml" xmlns:wp14="http://schemas.microsoft.com/office/word/2010/wordprocessingDrawing" xmlns:wp="http://schemas.openxmlformats.org/drawingml/2006/wordprocessingDrawing" xmlns:w10="urn:schemas-microsoft-com:office:word" xmlns:w="http://schemas.openxmlformats.org/wordprocessingml/2006/main" xmlns:w14="http://schemas.microsoft.com/office/word/2010/wordml" xmlns:w15="http://schemas.microsoft.com/office/word/2012/wordml" xmlns:w16cex="http://schemas.microsoft.com/office/word/2018/wordml/cex" xmlns:w16cid="http://schemas.microsoft.com/office/word/2016/wordml/cid" xmlns:w16="http://schemas.microsoft.com/office/word/2018/wordml" xmlns:w16se="http://schemas.microsoft.com/office/word/2015/wordml/symex" xmlns:wpg="http://schemas.microsoft.com/office/word/2010/wordprocessingGroup" xmlns:wpi="http://schemas.microsoft.com/office/word/2010/wordprocessingInk" xmlns:wne="http://schemas.microsoft.com/office/word/2006/wordml" xmlns:wps="http://schemas.microsoft.com/office/word/2010/wordprocessingShape" mc:Ignorable="w14 w15 w16se w16cid w16 w16cex wp14">
   <w:footnote w:type="separator" w:id="-1">
     <w:p>
       <w:pPr>
@@ -52221,7 +52534,7 @@
 </file>
 
 <file path=word/header1.xml><?xml version="1.0" encoding="utf-8"?>
-<w:hdr xmlns:wpc="http://schemas.microsoft.com/office/word/2010/wordprocessingCanvas" xmlns:cx="http://schemas.microsoft.com/office/drawing/2014/chartex" xmlns:cx1="http://schemas.microsoft.com/office/drawing/2015/9/8/chartex" xmlns:cx2="http://schemas.microsoft.com/office/drawing/2015/10/21/chartex" xmlns:cx3="http://schemas.microsoft.com/office/drawing/2016/5/9/chartex" xmlns:cx4="http://schemas.microsoft.com/office/drawing/2016/5/10/chartex" xmlns:cx5="http://schemas.microsoft.com/office/drawing/2016/5/11/chartex" xmlns:cx6="http://schemas.microsoft.com/office/drawing/2016/5/12/chartex" xmlns:cx7="http://schemas.microsoft.com/office/drawing/2016/5/13/chartex" xmlns:cx8="http://schemas.microsoft.com/office/drawing/2016/5/14/chartex" xmlns:mc="http://schemas.openxmlformats.org/markup-compatibility/2006" xmlns:aink="http://schemas.microsoft.com/office/drawing/2016/ink" xmlns:am3d="http://schemas.microsoft.com/office/drawing/2017/model3d" xmlns:o="urn:schemas-microsoft-com:office:office" xmlns:r="http://schemas.openxmlformats.org/officeDocument/2006/relationships" xmlns:m="http://schemas.openxmlformats.org/officeDocument/2006/math" xmlns:v="urn:schemas-microsoft-com:vml" xmlns:wp14="http://schemas.microsoft.com/office/word/2010/wordprocessingDrawing" xmlns:wp="http://schemas.openxmlformats.org/drawingml/2006/wordprocessingDrawing" xmlns:w10="urn:schemas-microsoft-com:office:word" xmlns:w="http://schemas.openxmlformats.org/wordprocessingml/2006/main" xmlns:w14="http://schemas.microsoft.com/office/word/2010/wordml" xmlns:w15="http://schemas.microsoft.com/office/word/2012/wordml" xmlns:w16cex="http://schemas.microsoft.com/office/word/2018/wordml/cex" xmlns:w16cid="http://schemas.microsoft.com/office/word/2016/wordml/cid" xmlns:w16="http://schemas.microsoft.com/office/word/2018/wordml" xmlns:w16sdtdh="http://schemas.microsoft.com/office/word/2020/wordml/sdtdatahash" xmlns:w16se="http://schemas.microsoft.com/office/word/2015/wordml/symex" xmlns:wpg="http://schemas.microsoft.com/office/word/2010/wordprocessingGroup" xmlns:wpi="http://schemas.microsoft.com/office/word/2010/wordprocessingInk" xmlns:wne="http://schemas.microsoft.com/office/word/2006/wordml" xmlns:wps="http://schemas.microsoft.com/office/word/2010/wordprocessingShape" mc:Ignorable="w14 w15 w16se w16cid w16 w16cex w16sdtdh wp14">
+<w:hdr xmlns:wpc="http://schemas.microsoft.com/office/word/2010/wordprocessingCanvas" xmlns:cx="http://schemas.microsoft.com/office/drawing/2014/chartex" xmlns:cx1="http://schemas.microsoft.com/office/drawing/2015/9/8/chartex" xmlns:cx2="http://schemas.microsoft.com/office/drawing/2015/10/21/chartex" xmlns:cx3="http://schemas.microsoft.com/office/drawing/2016/5/9/chartex" xmlns:cx4="http://schemas.microsoft.com/office/drawing/2016/5/10/chartex" xmlns:cx5="http://schemas.microsoft.com/office/drawing/2016/5/11/chartex" xmlns:cx6="http://schemas.microsoft.com/office/drawing/2016/5/12/chartex" xmlns:cx7="http://schemas.microsoft.com/office/drawing/2016/5/13/chartex" xmlns:cx8="http://schemas.microsoft.com/office/drawing/2016/5/14/chartex" xmlns:mc="http://schemas.openxmlformats.org/markup-compatibility/2006" xmlns:aink="http://schemas.microsoft.com/office/drawing/2016/ink" xmlns:am3d="http://schemas.microsoft.com/office/drawing/2017/model3d" xmlns:o="urn:schemas-microsoft-com:office:office" xmlns:r="http://schemas.openxmlformats.org/officeDocument/2006/relationships" xmlns:m="http://schemas.openxmlformats.org/officeDocument/2006/math" xmlns:v="urn:schemas-microsoft-com:vml" xmlns:wp14="http://schemas.microsoft.com/office/word/2010/wordprocessingDrawing" xmlns:wp="http://schemas.openxmlformats.org/drawingml/2006/wordprocessingDrawing" xmlns:w10="urn:schemas-microsoft-com:office:word" xmlns:w="http://schemas.openxmlformats.org/wordprocessingml/2006/main" xmlns:w14="http://schemas.microsoft.com/office/word/2010/wordml" xmlns:w15="http://schemas.microsoft.com/office/word/2012/wordml" xmlns:w16cex="http://schemas.microsoft.com/office/word/2018/wordml/cex" xmlns:w16cid="http://schemas.microsoft.com/office/word/2016/wordml/cid" xmlns:w16="http://schemas.microsoft.com/office/word/2018/wordml" xmlns:w16se="http://schemas.microsoft.com/office/word/2015/wordml/symex" xmlns:wpg="http://schemas.microsoft.com/office/word/2010/wordprocessingGroup" xmlns:wpi="http://schemas.microsoft.com/office/word/2010/wordprocessingInk" xmlns:wne="http://schemas.microsoft.com/office/word/2006/wordml" xmlns:wps="http://schemas.microsoft.com/office/word/2010/wordprocessingShape" mc:Ignorable="w14 w15 w16se w16cid w16 w16cex wp14">
   <w:p>
     <w:pPr>
       <w:pStyle w:val="Header"/>
@@ -52235,7 +52548,7 @@
 </file>
 
 <file path=word/numbering.xml><?xml version="1.0" encoding="utf-8"?>
-<w:numbering xmlns:wpc="http://schemas.microsoft.com/office/word/2010/wordprocessingCanvas" xmlns:cx="http://schemas.microsoft.com/office/drawing/2014/chartex" xmlns:cx1="http://schemas.microsoft.com/office/drawing/2015/9/8/chartex" xmlns:cx2="http://schemas.microsoft.com/office/drawing/2015/10/21/chartex" xmlns:cx3="http://schemas.microsoft.com/office/drawing/2016/5/9/chartex" xmlns:cx4="http://schemas.microsoft.com/office/drawing/2016/5/10/chartex" xmlns:cx5="http://schemas.microsoft.com/office/drawing/2016/5/11/chartex" xmlns:cx6="http://schemas.microsoft.com/office/drawing/2016/5/12/chartex" xmlns:cx7="http://schemas.microsoft.com/office/drawing/2016/5/13/chartex" xmlns:cx8="http://schemas.microsoft.com/office/drawing/2016/5/14/chartex" xmlns:mc="http://schemas.openxmlformats.org/markup-compatibility/2006" xmlns:aink="http://schemas.microsoft.com/office/drawing/2016/ink" xmlns:am3d="http://schemas.microsoft.com/office/drawing/2017/model3d" xmlns:o="urn:schemas-microsoft-com:office:office" xmlns:r="http://schemas.openxmlformats.org/officeDocument/2006/relationships" xmlns:m="http://schemas.openxmlformats.org/officeDocument/2006/math" xmlns:v="urn:schemas-microsoft-com:vml" xmlns:wp14="http://schemas.microsoft.com/office/word/2010/wordprocessingDrawing" xmlns:wp="http://schemas.openxmlformats.org/drawingml/2006/wordprocessingDrawing" xmlns:w10="urn:schemas-microsoft-com:office:word" xmlns:w="http://schemas.openxmlformats.org/wordprocessingml/2006/main" xmlns:w14="http://schemas.microsoft.com/office/word/2010/wordml" xmlns:w15="http://schemas.microsoft.com/office/word/2012/wordml" xmlns:w16cex="http://schemas.microsoft.com/office/word/2018/wordml/cex" xmlns:w16cid="http://schemas.microsoft.com/office/word/2016/wordml/cid" xmlns:w16="http://schemas.microsoft.com/office/word/2018/wordml" xmlns:w16sdtdh="http://schemas.microsoft.com/office/word/2020/wordml/sdtdatahash" xmlns:w16se="http://schemas.microsoft.com/office/word/2015/wordml/symex" xmlns:wpg="http://schemas.microsoft.com/office/word/2010/wordprocessingGroup" xmlns:wpi="http://schemas.microsoft.com/office/word/2010/wordprocessingInk" xmlns:wne="http://schemas.microsoft.com/office/word/2006/wordml" xmlns:wps="http://schemas.microsoft.com/office/word/2010/wordprocessingShape" mc:Ignorable="w14 w15 w16se w16cid w16 w16cex w16sdtdh wp14">
+<w:numbering xmlns:wpc="http://schemas.microsoft.com/office/word/2010/wordprocessingCanvas" xmlns:cx="http://schemas.microsoft.com/office/drawing/2014/chartex" xmlns:cx1="http://schemas.microsoft.com/office/drawing/2015/9/8/chartex" xmlns:cx2="http://schemas.microsoft.com/office/drawing/2015/10/21/chartex" xmlns:cx3="http://schemas.microsoft.com/office/drawing/2016/5/9/chartex" xmlns:cx4="http://schemas.microsoft.com/office/drawing/2016/5/10/chartex" xmlns:cx5="http://schemas.microsoft.com/office/drawing/2016/5/11/chartex" xmlns:cx6="http://schemas.microsoft.com/office/drawing/2016/5/12/chartex" xmlns:cx7="http://schemas.microsoft.com/office/drawing/2016/5/13/chartex" xmlns:cx8="http://schemas.microsoft.com/office/drawing/2016/5/14/chartex" xmlns:mc="http://schemas.openxmlformats.org/markup-compatibility/2006" xmlns:aink="http://schemas.microsoft.com/office/drawing/2016/ink" xmlns:am3d="http://schemas.microsoft.com/office/drawing/2017/model3d" xmlns:o="urn:schemas-microsoft-com:office:office" xmlns:r="http://schemas.openxmlformats.org/officeDocument/2006/relationships" xmlns:m="http://schemas.openxmlformats.org/officeDocument/2006/math" xmlns:v="urn:schemas-microsoft-com:vml" xmlns:wp14="http://schemas.microsoft.com/office/word/2010/wordprocessingDrawing" xmlns:wp="http://schemas.openxmlformats.org/drawingml/2006/wordprocessingDrawing" xmlns:w10="urn:schemas-microsoft-com:office:word" xmlns:w="http://schemas.openxmlformats.org/wordprocessingml/2006/main" xmlns:w14="http://schemas.microsoft.com/office/word/2010/wordml" xmlns:w15="http://schemas.microsoft.com/office/word/2012/wordml" xmlns:w16cex="http://schemas.microsoft.com/office/word/2018/wordml/cex" xmlns:w16cid="http://schemas.microsoft.com/office/word/2016/wordml/cid" xmlns:w16="http://schemas.microsoft.com/office/word/2018/wordml" xmlns:w16se="http://schemas.microsoft.com/office/word/2015/wordml/symex" xmlns:wpg="http://schemas.microsoft.com/office/word/2010/wordprocessingGroup" xmlns:wpi="http://schemas.microsoft.com/office/word/2010/wordprocessingInk" xmlns:wne="http://schemas.microsoft.com/office/word/2006/wordml" xmlns:wps="http://schemas.microsoft.com/office/word/2010/wordprocessingShape" mc:Ignorable="w14 w15 w16se w16cid w16 w16cex wp14">
   <w:abstractNum w:abstractNumId="0" w15:restartNumberingAfterBreak="0">
     <w:nsid w:val="0437681A"/>
     <w:multiLevelType w:val="hybridMultilevel"/>
@@ -53381,7 +53694,7 @@
 </file>
 
 <file path=word/styles.xml><?xml version="1.0" encoding="utf-8"?>
-<w:styles xmlns:mc="http://schemas.openxmlformats.org/markup-compatibility/2006" xmlns:r="http://schemas.openxmlformats.org/officeDocument/2006/relationships" xmlns:w="http://schemas.openxmlformats.org/wordprocessingml/2006/main" xmlns:w14="http://schemas.microsoft.com/office/word/2010/wordml" xmlns:w15="http://schemas.microsoft.com/office/word/2012/wordml" xmlns:w16cex="http://schemas.microsoft.com/office/word/2018/wordml/cex" xmlns:w16cid="http://schemas.microsoft.com/office/word/2016/wordml/cid" xmlns:w16="http://schemas.microsoft.com/office/word/2018/wordml" xmlns:w16sdtdh="http://schemas.microsoft.com/office/word/2020/wordml/sdtdatahash" xmlns:w16se="http://schemas.microsoft.com/office/word/2015/wordml/symex" mc:Ignorable="w14 w15 w16se w16cid w16 w16cex w16sdtdh">
+<w:styles xmlns:mc="http://schemas.openxmlformats.org/markup-compatibility/2006" xmlns:r="http://schemas.openxmlformats.org/officeDocument/2006/relationships" xmlns:w="http://schemas.openxmlformats.org/wordprocessingml/2006/main" xmlns:w14="http://schemas.microsoft.com/office/word/2010/wordml" xmlns:w15="http://schemas.microsoft.com/office/word/2012/wordml" xmlns:w16cex="http://schemas.microsoft.com/office/word/2018/wordml/cex" xmlns:w16cid="http://schemas.microsoft.com/office/word/2016/wordml/cid" xmlns:w16="http://schemas.microsoft.com/office/word/2018/wordml" xmlns:w16se="http://schemas.microsoft.com/office/word/2015/wordml/symex" mc:Ignorable="w14 w15 w16se w16cid w16 w16cex">
   <w:docDefaults>
     <w:rPrDefault>
       <w:rPr>

</xml_diff>

<commit_message>
Update Bayesian Supersaturated Designs for Factor Screening2_2.docx
minor grammatical revisions to documentation
</commit_message>
<xml_diff>
--- a/Bayesian Supersaturated Designs for Factor Screening2_2.docx
+++ b/Bayesian Supersaturated Designs for Factor Screening2_2.docx
@@ -1,6 +1,6 @@
 
 <file path=word/document.xml><?xml version="1.0" encoding="utf-8"?>
-<w:document xmlns:wpc="http://schemas.microsoft.com/office/word/2010/wordprocessingCanvas" xmlns:cx="http://schemas.microsoft.com/office/drawing/2014/chartex" xmlns:cx1="http://schemas.microsoft.com/office/drawing/2015/9/8/chartex" xmlns:cx2="http://schemas.microsoft.com/office/drawing/2015/10/21/chartex" xmlns:cx3="http://schemas.microsoft.com/office/drawing/2016/5/9/chartex" xmlns:cx4="http://schemas.microsoft.com/office/drawing/2016/5/10/chartex" xmlns:cx5="http://schemas.microsoft.com/office/drawing/2016/5/11/chartex" xmlns:cx6="http://schemas.microsoft.com/office/drawing/2016/5/12/chartex" xmlns:cx7="http://schemas.microsoft.com/office/drawing/2016/5/13/chartex" xmlns:cx8="http://schemas.microsoft.com/office/drawing/2016/5/14/chartex" xmlns:mc="http://schemas.openxmlformats.org/markup-compatibility/2006" xmlns:aink="http://schemas.microsoft.com/office/drawing/2016/ink" xmlns:am3d="http://schemas.microsoft.com/office/drawing/2017/model3d" xmlns:o="urn:schemas-microsoft-com:office:office" xmlns:r="http://schemas.openxmlformats.org/officeDocument/2006/relationships" xmlns:m="http://schemas.openxmlformats.org/officeDocument/2006/math" xmlns:v="urn:schemas-microsoft-com:vml" xmlns:wp14="http://schemas.microsoft.com/office/word/2010/wordprocessingDrawing" xmlns:wp="http://schemas.openxmlformats.org/drawingml/2006/wordprocessingDrawing" xmlns:w10="urn:schemas-microsoft-com:office:word" xmlns:w="http://schemas.openxmlformats.org/wordprocessingml/2006/main" xmlns:w14="http://schemas.microsoft.com/office/word/2010/wordml" xmlns:w15="http://schemas.microsoft.com/office/word/2012/wordml" xmlns:w16cex="http://schemas.microsoft.com/office/word/2018/wordml/cex" xmlns:w16cid="http://schemas.microsoft.com/office/word/2016/wordml/cid" xmlns:w16="http://schemas.microsoft.com/office/word/2018/wordml" xmlns:w16sdtdh="http://schemas.microsoft.com/office/word/2020/wordml/sdtdatahash" xmlns:w16se="http://schemas.microsoft.com/office/word/2015/wordml/symex" xmlns:wpg="http://schemas.microsoft.com/office/word/2010/wordprocessingGroup" xmlns:wpi="http://schemas.microsoft.com/office/word/2010/wordprocessingInk" xmlns:wne="http://schemas.microsoft.com/office/word/2006/wordml" xmlns:wps="http://schemas.microsoft.com/office/word/2010/wordprocessingShape" mc:Ignorable="w14 w15 w16se w16cid w16 w16cex w16sdtdh wp14">
+<w:document xmlns:wpc="http://schemas.microsoft.com/office/word/2010/wordprocessingCanvas" xmlns:cx="http://schemas.microsoft.com/office/drawing/2014/chartex" xmlns:cx1="http://schemas.microsoft.com/office/drawing/2015/9/8/chartex" xmlns:cx2="http://schemas.microsoft.com/office/drawing/2015/10/21/chartex" xmlns:cx3="http://schemas.microsoft.com/office/drawing/2016/5/9/chartex" xmlns:cx4="http://schemas.microsoft.com/office/drawing/2016/5/10/chartex" xmlns:cx5="http://schemas.microsoft.com/office/drawing/2016/5/11/chartex" xmlns:cx6="http://schemas.microsoft.com/office/drawing/2016/5/12/chartex" xmlns:cx7="http://schemas.microsoft.com/office/drawing/2016/5/13/chartex" xmlns:cx8="http://schemas.microsoft.com/office/drawing/2016/5/14/chartex" xmlns:mc="http://schemas.openxmlformats.org/markup-compatibility/2006" xmlns:aink="http://schemas.microsoft.com/office/drawing/2016/ink" xmlns:am3d="http://schemas.microsoft.com/office/drawing/2017/model3d" xmlns:o="urn:schemas-microsoft-com:office:office" xmlns:oel="http://schemas.microsoft.com/office/2019/extlst" xmlns:r="http://schemas.openxmlformats.org/officeDocument/2006/relationships" xmlns:m="http://schemas.openxmlformats.org/officeDocument/2006/math" xmlns:v="urn:schemas-microsoft-com:vml" xmlns:wp14="http://schemas.microsoft.com/office/word/2010/wordprocessingDrawing" xmlns:wp="http://schemas.openxmlformats.org/drawingml/2006/wordprocessingDrawing" xmlns:w10="urn:schemas-microsoft-com:office:word" xmlns:w="http://schemas.openxmlformats.org/wordprocessingml/2006/main" xmlns:w14="http://schemas.microsoft.com/office/word/2010/wordml" xmlns:w15="http://schemas.microsoft.com/office/word/2012/wordml" xmlns:w16cex="http://schemas.microsoft.com/office/word/2018/wordml/cex" xmlns:w16cid="http://schemas.microsoft.com/office/word/2016/wordml/cid" xmlns:w16="http://schemas.microsoft.com/office/word/2018/wordml" xmlns:w16sdtdh="http://schemas.microsoft.com/office/word/2020/wordml/sdtdatahash" xmlns:w16se="http://schemas.microsoft.com/office/word/2015/wordml/symex" xmlns:wpg="http://schemas.microsoft.com/office/word/2010/wordprocessingGroup" xmlns:wpi="http://schemas.microsoft.com/office/word/2010/wordprocessingInk" xmlns:wne="http://schemas.microsoft.com/office/word/2006/wordml" xmlns:wps="http://schemas.microsoft.com/office/word/2010/wordprocessingShape" mc:Ignorable="w14 w15 w16se w16cid w16 w16cex w16sdtdh wp14">
   <w:body>
     <w:p>
       <w:pPr>
@@ -234,12 +234,21 @@
       <w:r>
         <w:t xml:space="preserve">computationally efficient </w:t>
       </w:r>
+      <w:proofErr w:type="spellStart"/>
       <w:r>
         <w:rPr>
           <w:i/>
           <w:iCs/>
         </w:rPr>
-        <w:t>columnwise-pairwise algorithm</w:t>
+        <w:t>columnwise</w:t>
+      </w:r>
+      <w:proofErr w:type="spellEnd"/>
+      <w:r>
+        <w:rPr>
+          <w:i/>
+          <w:iCs/>
+        </w:rPr>
+        <w:t>-pairwise algorithm</w:t>
       </w:r>
       <w:r>
         <w:t xml:space="preserve"> due to Li and Wu [</w:t>
@@ -3234,7 +3243,15 @@
         <w:t xml:space="preserve">we detail the </w:t>
       </w:r>
       <w:r>
-        <w:t>optimal design algorithm used to generate SSDs. This is the ColumnWise-PairWise (CWPW) method due to Li and Wu [</w:t>
+        <w:t xml:space="preserve">optimal design algorithm used to generate SSDs. This is the </w:t>
+      </w:r>
+      <w:proofErr w:type="spellStart"/>
+      <w:r>
+        <w:t>ColumnWise-PairWise</w:t>
+      </w:r>
+      <w:proofErr w:type="spellEnd"/>
+      <w:r>
+        <w:t xml:space="preserve"> (CWPW) method due to Li and Wu [</w:t>
       </w:r>
       <w:r>
         <w:fldChar w:fldCharType="begin"/>
@@ -3257,6 +3274,7 @@
       <w:r>
         <w:t xml:space="preserve">]. Unlike many previous approaches, this is a candidate list free method and preserves design balance, which we consider beneficial. The algorithm has been coded as part of a MATLAB package, </w:t>
       </w:r>
+      <w:proofErr w:type="spellStart"/>
       <w:r>
         <w:rPr>
           <w:b/>
@@ -3266,6 +3284,7 @@
         </w:rPr>
         <w:t>SSDdesign</w:t>
       </w:r>
+      <w:proofErr w:type="spellEnd"/>
       <w:r>
         <w:t xml:space="preserve">, which forms the subject of section </w:t>
       </w:r>
@@ -3306,6 +3325,7 @@
       <w:r>
         <w:t xml:space="preserve">the best design selected. This is the role played by the </w:t>
       </w:r>
+      <w:proofErr w:type="spellStart"/>
       <w:r>
         <w:rPr>
           <w:b/>
@@ -3315,6 +3335,7 @@
         </w:rPr>
         <w:t>makeSSD</w:t>
       </w:r>
+      <w:proofErr w:type="spellEnd"/>
       <w:r>
         <w:t xml:space="preserve"> class described in section </w:t>
       </w:r>
@@ -3427,7 +3448,15 @@
         <w:t>to Meyer</w:t>
       </w:r>
       <w:r>
-        <w:t xml:space="preserve"> and Nachtsheim [</w:t>
+        <w:t xml:space="preserve"> and </w:t>
+      </w:r>
+      <w:proofErr w:type="spellStart"/>
+      <w:r>
+        <w:t>Nachtsheim</w:t>
+      </w:r>
+      <w:proofErr w:type="spellEnd"/>
+      <w:r>
+        <w:t xml:space="preserve"> [</w:t>
       </w:r>
       <w:r>
         <w:rPr>
@@ -3549,7 +3578,15 @@
         </m:r>
       </m:oMath>
       <w:r>
-        <w:t xml:space="preserve">, so there are insufficient degrees of freedom to allow estimation of all of the main effects. As </w:t>
+        <w:t>, so there are insufficient de</w:t>
+      </w:r>
+      <w:proofErr w:type="spellStart"/>
+      <w:r>
+        <w:t>grees</w:t>
+      </w:r>
+      <w:proofErr w:type="spellEnd"/>
+      <w:r>
+        <w:t xml:space="preserve"> of freedom to allow estimation of all of the main effects. As </w:t>
       </w:r>
       <m:oMath>
         <m:r>
@@ -3592,7 +3629,15 @@
         </m:r>
       </m:oMath>
       <w:r>
-        <w:t xml:space="preserve"> is the main effects model:</w:t>
+        <w:t xml:space="preserve"> is the main effects mod</w:t>
+      </w:r>
+      <w:proofErr w:type="spellStart"/>
+      <w:r>
+        <w:t>el</w:t>
+      </w:r>
+      <w:proofErr w:type="spellEnd"/>
+      <w:r>
+        <w:t>:</w:t>
       </w:r>
     </w:p>
     <w:p/>
@@ -5877,8 +5922,13 @@
     </w:p>
     <w:p/>
     <w:p>
-      <w:r>
-        <w:t xml:space="preserve">DuMouchel and Jones </w:t>
+      <w:proofErr w:type="spellStart"/>
+      <w:r>
+        <w:t>DuMouchel</w:t>
+      </w:r>
+      <w:proofErr w:type="spellEnd"/>
+      <w:r>
+        <w:t xml:space="preserve"> and Jones </w:t>
       </w:r>
       <w:r>
         <w:t>[</w:t>
@@ -6167,8 +6217,13 @@
         <w:t>rimary terms are assumed to be active</w:t>
       </w:r>
       <w:r>
-        <w:t>, and since no direction is assumed for their effects, DuMouchel</w:t>
-      </w:r>
+        <w:t xml:space="preserve">, and since no direction is assumed for their effects, </w:t>
+      </w:r>
+      <w:proofErr w:type="spellStart"/>
+      <w:r>
+        <w:t>DuMouchel</w:t>
+      </w:r>
+      <w:proofErr w:type="spellEnd"/>
       <w:r>
         <w:t xml:space="preserve"> </w:t>
       </w:r>
@@ -9716,6 +9771,7 @@
       <w:r>
         <w:t xml:space="preserve">Differentiating (9) </w:t>
       </w:r>
+      <w:proofErr w:type="spellStart"/>
       <w:r>
         <w:rPr>
           <w:i/>
@@ -9723,6 +9779,7 @@
         </w:rPr>
         <w:t>w.r.t.</w:t>
       </w:r>
+      <w:proofErr w:type="spellEnd"/>
       <w:r>
         <w:t xml:space="preserve"> </w:t>
       </w:r>
@@ -10122,6 +10179,7 @@
       <w:r>
         <w:t xml:space="preserve">arly, differentiating (9) </w:t>
       </w:r>
+      <w:proofErr w:type="spellStart"/>
       <w:r>
         <w:rPr>
           <w:i/>
@@ -10129,6 +10187,7 @@
         </w:rPr>
         <w:t>w.r.t.</w:t>
       </w:r>
+      <w:proofErr w:type="spellEnd"/>
       <w:r>
         <w:t xml:space="preserve"> </w:t>
       </w:r>
@@ -15255,11 +15314,19 @@
         <w:t xml:space="preserve">he </w:t>
       </w:r>
       <w:bookmarkEnd w:id="9"/>
-      <w:r>
-        <w:rPr>
-          <w:rFonts w:eastAsiaTheme="minorEastAsia"/>
-        </w:rPr>
-        <w:t>Columnwise-Pairwise Design Generator</w:t>
+      <w:proofErr w:type="spellStart"/>
+      <w:r>
+        <w:rPr>
+          <w:rFonts w:eastAsiaTheme="minorEastAsia"/>
+        </w:rPr>
+        <w:t>Columnwise</w:t>
+      </w:r>
+      <w:proofErr w:type="spellEnd"/>
+      <w:r>
+        <w:rPr>
+          <w:rFonts w:eastAsiaTheme="minorEastAsia"/>
+        </w:rPr>
+        <w:t>-Pairwise Design Generator</w:t>
       </w:r>
       <w:bookmarkEnd w:id="10"/>
       <w:bookmarkEnd w:id="11"/>
@@ -15269,12 +15336,21 @@
       <w:r>
         <w:t xml:space="preserve">Here, we maximise the Bayesian criterion using the </w:t>
       </w:r>
+      <w:proofErr w:type="spellStart"/>
       <w:r>
         <w:rPr>
           <w:i/>
           <w:iCs/>
         </w:rPr>
-        <w:t>Columnwise-Pairwise</w:t>
+        <w:t>Columnwise</w:t>
+      </w:r>
+      <w:proofErr w:type="spellEnd"/>
+      <w:r>
+        <w:rPr>
+          <w:i/>
+          <w:iCs/>
+        </w:rPr>
+        <w:t>-Pairwise</w:t>
       </w:r>
       <w:r>
         <w:t xml:space="preserve"> </w:t>
@@ -19525,7 +19601,15 @@
         <w:t>Algorithm 1</w:t>
       </w:r>
       <w:r>
-        <w:t xml:space="preserve"> is equivalent to the columnwise Van Schalkwyk algorithm [</w:t>
+        <w:t xml:space="preserve"> is equivalent to the </w:t>
+      </w:r>
+      <w:proofErr w:type="spellStart"/>
+      <w:r>
+        <w:t>columnwise</w:t>
+      </w:r>
+      <w:proofErr w:type="spellEnd"/>
+      <w:r>
+        <w:t xml:space="preserve"> Van Schalkwyk algorithm [</w:t>
       </w:r>
       <w:r>
         <w:rPr>
@@ -19548,7 +19632,15 @@
         <w:t>k-exchange</w:t>
       </w:r>
       <w:r>
-        <w:t xml:space="preserve"> columnwise, pairwise algorithm. </w:t>
+        <w:t xml:space="preserve"> </w:t>
+      </w:r>
+      <w:proofErr w:type="spellStart"/>
+      <w:r>
+        <w:t>columnwise</w:t>
+      </w:r>
+      <w:proofErr w:type="spellEnd"/>
+      <w:r>
+        <w:t xml:space="preserve">, pairwise algorithm. </w:t>
       </w:r>
       <w:r>
         <w:t>This leads to the second algorithm:</w:t>
@@ -22717,7 +22809,21 @@
         <w:rPr>
           <w:rFonts w:eastAsiaTheme="minorEastAsia"/>
         </w:rPr>
-        <w:t xml:space="preserve"> is row rank deficient. None of the algorithms presented here</w:t>
+        <w:t xml:space="preserve"> is row r</w:t>
+      </w:r>
+      <w:proofErr w:type="spellStart"/>
+      <w:r>
+        <w:rPr>
+          <w:rFonts w:eastAsiaTheme="minorEastAsia"/>
+        </w:rPr>
+        <w:t>ank</w:t>
+      </w:r>
+      <w:proofErr w:type="spellEnd"/>
+      <w:r>
+        <w:rPr>
+          <w:rFonts w:eastAsiaTheme="minorEastAsia"/>
+        </w:rPr>
+        <w:t xml:space="preserve"> deficient. None of the algorithms presented here</w:t>
       </w:r>
       <w:r>
         <w:t xml:space="preserve"> </w:t>
@@ -22790,10 +22896,10 @@
         <w:t xml:space="preserve"> as one or more column pairs are completely confounded. Consequently, we cannot discern the significance each factor involved </w:t>
       </w:r>
       <w:r>
-        <w:t>separately</w:t>
-      </w:r>
-      <w:r>
-        <w:t xml:space="preserve">; only as a pair. </w:t>
+        <w:t>separately,</w:t>
+      </w:r>
+      <w:r>
+        <w:t xml:space="preserve"> only as a pair. </w:t>
       </w:r>
     </w:p>
     <w:p/>
@@ -22970,7 +23076,21 @@
         <w:rPr>
           <w:rFonts w:eastAsiaTheme="minorEastAsia"/>
         </w:rPr>
-        <w:t xml:space="preserve"> would be zero. Again, this is a “smaller-the-better” measure.</w:t>
+        <w:t xml:space="preserve"> would be zero. Again, this is a “smaller-the-bet</w:t>
+      </w:r>
+      <w:proofErr w:type="spellStart"/>
+      <w:r>
+        <w:rPr>
+          <w:rFonts w:eastAsiaTheme="minorEastAsia"/>
+        </w:rPr>
+        <w:t>ter</w:t>
+      </w:r>
+      <w:proofErr w:type="spellEnd"/>
+      <w:r>
+        <w:rPr>
+          <w:rFonts w:eastAsiaTheme="minorEastAsia"/>
+        </w:rPr>
+        <w:t>” measure.</w:t>
       </w:r>
     </w:p>
     <w:p/>
@@ -23626,6 +23746,7 @@
       <w:r>
         <w:t xml:space="preserve">Package </w:t>
       </w:r>
+      <w:proofErr w:type="spellStart"/>
       <w:r>
         <w:rPr>
           <w:b/>
@@ -23637,6 +23758,7 @@
       </w:r>
       <w:bookmarkEnd w:id="24"/>
       <w:bookmarkEnd w:id="25"/>
+      <w:proofErr w:type="spellEnd"/>
     </w:p>
     <w:p>
       <w:r>
@@ -23645,6 +23767,7 @@
       <w:r>
         <w:t xml:space="preserve">package, </w:t>
       </w:r>
+      <w:proofErr w:type="spellStart"/>
       <w:r>
         <w:rPr>
           <w:b/>
@@ -23654,6 +23777,7 @@
         </w:rPr>
         <w:t>SSDdesign</w:t>
       </w:r>
+      <w:proofErr w:type="spellEnd"/>
       <w:r>
         <w:t xml:space="preserve"> </w:t>
       </w:r>
@@ -23873,6 +23997,7 @@
       <w:r>
         <w:t xml:space="preserve">, </w:t>
       </w:r>
+      <w:proofErr w:type="spellStart"/>
       <w:r>
         <w:rPr>
           <w:b/>
@@ -23883,6 +24008,7 @@
         </w:rPr>
         <w:t>designGenerator</w:t>
       </w:r>
+      <w:proofErr w:type="spellEnd"/>
       <w:r>
         <w:rPr>
           <w:i/>
@@ -23897,6 +24023,7 @@
         </w:rPr>
         <w:t xml:space="preserve">and </w:t>
       </w:r>
+      <w:proofErr w:type="spellStart"/>
       <w:r>
         <w:rPr>
           <w:b/>
@@ -23907,6 +24034,7 @@
         </w:rPr>
         <w:t>isBetter</w:t>
       </w:r>
+      <w:proofErr w:type="spellEnd"/>
       <w:r>
         <w:t xml:space="preserve"> and one abstract property, </w:t>
       </w:r>
@@ -23968,6 +24096,7 @@
       <w:r>
         <w:t xml:space="preserve">The concrete </w:t>
       </w:r>
+      <w:proofErr w:type="spellStart"/>
       <w:r>
         <w:rPr>
           <w:b/>
@@ -23978,12 +24107,14 @@
         </w:rPr>
         <w:t>designGenerator</w:t>
       </w:r>
+      <w:proofErr w:type="spellEnd"/>
       <w:r>
         <w:t xml:space="preserve"> method is implemented in the CWPW class. </w:t>
       </w:r>
       <w:r>
         <w:t xml:space="preserve">Further, the </w:t>
       </w:r>
+      <w:proofErr w:type="spellStart"/>
       <w:r>
         <w:rPr>
           <w:b/>
@@ -23994,6 +24125,7 @@
         </w:rPr>
         <w:t>isBetter</w:t>
       </w:r>
+      <w:proofErr w:type="spellEnd"/>
       <w:r>
         <w:t xml:space="preserve"> method must be unique and abstracts the concepts “</w:t>
       </w:r>
@@ -24132,8 +24264,13 @@
       <w:r>
         <w:t xml:space="preserve">: </w:t>
       </w:r>
-      <w:r>
-        <w:t>SSDdesign Package Class Architecture</w:t>
+      <w:proofErr w:type="spellStart"/>
+      <w:r>
+        <w:t>SSDdesign</w:t>
+      </w:r>
+      <w:proofErr w:type="spellEnd"/>
+      <w:r>
+        <w:t xml:space="preserve"> Package Class Architecture</w:t>
       </w:r>
       <w:r>
         <w:t>.</w:t>
@@ -24153,6 +24290,7 @@
       <w:r>
         <w:t xml:space="preserve"> the </w:t>
       </w:r>
+      <w:proofErr w:type="spellStart"/>
       <w:r>
         <w:rPr>
           <w:i/>
@@ -24160,6 +24298,7 @@
         </w:rPr>
         <w:t>columnwise</w:t>
       </w:r>
+      <w:proofErr w:type="spellEnd"/>
       <w:r>
         <w:t xml:space="preserve">, </w:t>
       </w:r>
@@ -24265,6 +24404,7 @@
       <w:r>
         <w:t xml:space="preserve"> is essential for ranking designs. Consequently, the </w:t>
       </w:r>
+      <w:proofErr w:type="spellStart"/>
       <w:r>
         <w:rPr>
           <w:b/>
@@ -24274,9 +24414,11 @@
         </w:rPr>
         <w:t>BayesianSSD</w:t>
       </w:r>
+      <w:proofErr w:type="spellEnd"/>
       <w:r>
         <w:t xml:space="preserve">, </w:t>
       </w:r>
+      <w:proofErr w:type="spellStart"/>
       <w:r>
         <w:rPr>
           <w:b/>
@@ -24286,9 +24428,11 @@
         </w:rPr>
         <w:t>MarleySSD</w:t>
       </w:r>
+      <w:proofErr w:type="spellEnd"/>
       <w:r>
         <w:t xml:space="preserve"> and </w:t>
       </w:r>
+      <w:proofErr w:type="spellStart"/>
       <w:r>
         <w:rPr>
           <w:b/>
@@ -24298,6 +24442,7 @@
         </w:rPr>
         <w:t>LiSSD</w:t>
       </w:r>
+      <w:proofErr w:type="spellEnd"/>
       <w:r>
         <w:t xml:space="preserve"> classes </w:t>
       </w:r>
@@ -24307,6 +24452,7 @@
       <w:r>
         <w:t xml:space="preserve">implement their own, concrete, </w:t>
       </w:r>
+      <w:proofErr w:type="spellStart"/>
       <w:r>
         <w:rPr>
           <w:b/>
@@ -24317,6 +24463,7 @@
         </w:rPr>
         <w:t>costFcn</w:t>
       </w:r>
+      <w:proofErr w:type="spellEnd"/>
       <w:r>
         <w:rPr>
           <w:color w:val="00B050"/>
@@ -24326,6 +24473,7 @@
       <w:r>
         <w:t xml:space="preserve">and </w:t>
       </w:r>
+      <w:proofErr w:type="spellStart"/>
       <w:r>
         <w:rPr>
           <w:b/>
@@ -24336,6 +24484,7 @@
         </w:rPr>
         <w:t>sortDesigns</w:t>
       </w:r>
+      <w:proofErr w:type="spellEnd"/>
       <w:r>
         <w:t xml:space="preserve"> </w:t>
       </w:r>
@@ -24364,6 +24513,7 @@
       <w:r>
         <w:t xml:space="preserve">Create a directory in windows called </w:t>
       </w:r>
+      <w:proofErr w:type="spellStart"/>
       <w:r>
         <w:rPr>
           <w:b/>
@@ -24373,6 +24523,7 @@
         </w:rPr>
         <w:t>SuperSaturatedDesigns</w:t>
       </w:r>
+      <w:proofErr w:type="spellEnd"/>
       <w:r>
         <w:t xml:space="preserve">. Extract all files from </w:t>
       </w:r>
@@ -24728,9 +24879,11 @@
             <w:tcW w:w="2039" w:type="dxa"/>
           </w:tcPr>
           <w:p>
+            <w:proofErr w:type="spellStart"/>
             <w:r>
               <w:t>SSDalgorithm</w:t>
             </w:r>
+            <w:proofErr w:type="spellEnd"/>
           </w:p>
         </w:tc>
         <w:tc>
@@ -24770,9 +24923,11 @@
             <w:tcW w:w="2039" w:type="dxa"/>
           </w:tcPr>
           <w:p>
+            <w:proofErr w:type="spellStart"/>
             <w:r>
               <w:t>BayesianSSD</w:t>
             </w:r>
+            <w:proofErr w:type="spellEnd"/>
           </w:p>
         </w:tc>
         <w:tc>
@@ -24833,9 +24988,11 @@
             <w:tcW w:w="2039" w:type="dxa"/>
           </w:tcPr>
           <w:p>
+            <w:proofErr w:type="spellStart"/>
             <w:r>
               <w:t>LiSSD</w:t>
             </w:r>
+            <w:proofErr w:type="spellEnd"/>
           </w:p>
         </w:tc>
         <w:tc>
@@ -24886,9 +25043,11 @@
             <w:tcW w:w="2039" w:type="dxa"/>
           </w:tcPr>
           <w:p>
+            <w:proofErr w:type="spellStart"/>
             <w:r>
               <w:t>MarleySSD</w:t>
             </w:r>
+            <w:proofErr w:type="spellEnd"/>
           </w:p>
         </w:tc>
         <w:tc>
@@ -24930,9 +25089,11 @@
             <w:tcW w:w="2039" w:type="dxa"/>
           </w:tcPr>
           <w:p>
+            <w:proofErr w:type="spellStart"/>
             <w:r>
               <w:t>activeFactorSSD</w:t>
             </w:r>
+            <w:proofErr w:type="spellEnd"/>
           </w:p>
         </w:tc>
         <w:tc>
@@ -24973,7 +25134,23 @@
           </w:tcPr>
           <w:p>
             <w:r>
-              <w:t>The ColumnWise PairWise optimal design algorithm.</w:t>
+              <w:t xml:space="preserve">The </w:t>
+            </w:r>
+            <w:proofErr w:type="spellStart"/>
+            <w:r>
+              <w:t>ColumnWise</w:t>
+            </w:r>
+            <w:proofErr w:type="spellEnd"/>
+            <w:r>
+              <w:t xml:space="preserve"> </w:t>
+            </w:r>
+            <w:proofErr w:type="spellStart"/>
+            <w:r>
+              <w:t>PairWise</w:t>
+            </w:r>
+            <w:proofErr w:type="spellEnd"/>
+            <w:r>
+              <w:t xml:space="preserve"> optimal design algorithm.</w:t>
             </w:r>
           </w:p>
         </w:tc>
@@ -24994,9 +25171,11 @@
             <w:tcW w:w="2039" w:type="dxa"/>
           </w:tcPr>
           <w:p>
+            <w:proofErr w:type="spellStart"/>
             <w:r>
               <w:t>TrialsSSD</w:t>
             </w:r>
+            <w:proofErr w:type="spellEnd"/>
           </w:p>
         </w:tc>
         <w:tc>
@@ -25026,9 +25205,11 @@
             <w:tcW w:w="2039" w:type="dxa"/>
           </w:tcPr>
           <w:p>
+            <w:proofErr w:type="spellStart"/>
             <w:r>
               <w:t>makeSSD</w:t>
             </w:r>
+            <w:proofErr w:type="spellEnd"/>
           </w:p>
         </w:tc>
         <w:tc>
@@ -25059,6 +25240,7 @@
         <w:pStyle w:val="Heading2"/>
       </w:pPr>
       <w:bookmarkStart w:id="31" w:name="_Toc29030911"/>
+      <w:proofErr w:type="spellStart"/>
       <w:r>
         <w:rPr>
           <w:b/>
@@ -25068,6 +25250,7 @@
         </w:rPr>
         <w:t>BayesianSSD</w:t>
       </w:r>
+      <w:proofErr w:type="spellEnd"/>
       <w:r>
         <w:t xml:space="preserve"> </w:t>
       </w:r>
@@ -25126,6 +25309,7 @@
       <w:r>
         <w:t xml:space="preserve"> is their corresponding attribute. The “</w:t>
       </w:r>
+      <w:proofErr w:type="spellStart"/>
       <w:r>
         <w:rPr>
           <w:b/>
@@ -25135,6 +25319,7 @@
         </w:rPr>
         <w:t>SetAccess</w:t>
       </w:r>
+      <w:proofErr w:type="spellEnd"/>
       <w:r>
         <w:t>”</w:t>
       </w:r>
@@ -25160,6 +25345,7 @@
       <w:r>
         <w:t>If the “</w:t>
       </w:r>
+      <w:proofErr w:type="spellStart"/>
       <w:r>
         <w:rPr>
           <w:b/>
@@ -25169,6 +25355,7 @@
         </w:rPr>
         <w:t>SetAccess</w:t>
       </w:r>
+      <w:proofErr w:type="spellEnd"/>
       <w:r>
         <w:t>”</w:t>
       </w:r>
@@ -25235,6 +25422,7 @@
       <w:r>
         <w:t xml:space="preserve"> If </w:t>
       </w:r>
+      <w:proofErr w:type="spellStart"/>
       <w:r>
         <w:rPr>
           <w:b/>
@@ -25244,6 +25432,7 @@
         </w:rPr>
         <w:t>SetAccess</w:t>
       </w:r>
+      <w:proofErr w:type="spellEnd"/>
       <w:r>
         <w:t xml:space="preserve"> is </w:t>
       </w:r>
@@ -25402,6 +25591,7 @@
                 <w:bCs/>
               </w:rPr>
             </w:pPr>
+            <w:proofErr w:type="spellStart"/>
             <w:r>
               <w:rPr>
                 <w:b/>
@@ -25409,6 +25599,7 @@
               </w:rPr>
               <w:t>CreationDate</w:t>
             </w:r>
+            <w:proofErr w:type="spellEnd"/>
           </w:p>
         </w:tc>
         <w:tc>
@@ -25445,6 +25636,7 @@
                 <w:color w:val="4472C4" w:themeColor="accent1"/>
               </w:rPr>
             </w:pPr>
+            <w:proofErr w:type="spellStart"/>
             <w:r>
               <w:rPr>
                 <w:b/>
@@ -25454,6 +25646,7 @@
               </w:rPr>
               <w:t>SetAccess</w:t>
             </w:r>
+            <w:proofErr w:type="spellEnd"/>
             <w:r>
               <w:t xml:space="preserve"> = </w:t>
             </w:r>
@@ -25477,6 +25670,7 @@
                 <w:iCs/>
               </w:rPr>
             </w:pPr>
+            <w:proofErr w:type="spellStart"/>
             <w:r>
               <w:rPr>
                 <w:b/>
@@ -25486,6 +25680,7 @@
               </w:rPr>
               <w:t>GetAccess</w:t>
             </w:r>
+            <w:proofErr w:type="spellEnd"/>
             <w:r>
               <w:rPr>
                 <w:b/>
@@ -25521,6 +25716,7 @@
                 <w:bCs/>
               </w:rPr>
             </w:pPr>
+            <w:proofErr w:type="spellStart"/>
             <w:r>
               <w:rPr>
                 <w:b/>
@@ -25528,6 +25724,7 @@
               </w:rPr>
               <w:t>UserName</w:t>
             </w:r>
+            <w:proofErr w:type="spellEnd"/>
           </w:p>
         </w:tc>
         <w:tc>
@@ -25564,6 +25761,7 @@
                 <w:color w:val="4472C4" w:themeColor="accent1"/>
               </w:rPr>
             </w:pPr>
+            <w:proofErr w:type="spellStart"/>
             <w:r>
               <w:rPr>
                 <w:b/>
@@ -25573,6 +25771,7 @@
               </w:rPr>
               <w:t>SetAccess</w:t>
             </w:r>
+            <w:proofErr w:type="spellEnd"/>
             <w:r>
               <w:t xml:space="preserve"> = </w:t>
             </w:r>
@@ -25596,6 +25795,7 @@
                 <w:iCs/>
               </w:rPr>
             </w:pPr>
+            <w:proofErr w:type="spellStart"/>
             <w:r>
               <w:rPr>
                 <w:b/>
@@ -25605,6 +25805,7 @@
               </w:rPr>
               <w:t>GetAccess</w:t>
             </w:r>
+            <w:proofErr w:type="spellEnd"/>
             <w:r>
               <w:rPr>
                 <w:b/>
@@ -25630,6 +25831,7 @@
                 <w:bCs/>
               </w:rPr>
             </w:pPr>
+            <w:proofErr w:type="spellStart"/>
             <w:r>
               <w:rPr>
                 <w:b/>
@@ -25637,6 +25839,7 @@
               </w:rPr>
               <w:t>ComputerName</w:t>
             </w:r>
+            <w:proofErr w:type="spellEnd"/>
           </w:p>
         </w:tc>
         <w:tc>
@@ -25673,6 +25876,7 @@
                 <w:color w:val="4472C4" w:themeColor="accent1"/>
               </w:rPr>
             </w:pPr>
+            <w:proofErr w:type="spellStart"/>
             <w:r>
               <w:rPr>
                 <w:b/>
@@ -25682,6 +25886,7 @@
               </w:rPr>
               <w:t>SetAccess</w:t>
             </w:r>
+            <w:proofErr w:type="spellEnd"/>
             <w:r>
               <w:t xml:space="preserve"> = </w:t>
             </w:r>
@@ -25705,6 +25910,7 @@
                 <w:iCs/>
               </w:rPr>
             </w:pPr>
+            <w:proofErr w:type="spellStart"/>
             <w:r>
               <w:rPr>
                 <w:b/>
@@ -25714,6 +25920,7 @@
               </w:rPr>
               <w:t>GetAccess</w:t>
             </w:r>
+            <w:proofErr w:type="spellEnd"/>
             <w:r>
               <w:rPr>
                 <w:b/>
@@ -25817,6 +26024,7 @@
                 <w:color w:val="4472C4" w:themeColor="accent1"/>
               </w:rPr>
             </w:pPr>
+            <w:proofErr w:type="spellStart"/>
             <w:r>
               <w:rPr>
                 <w:b/>
@@ -25826,6 +26034,7 @@
               </w:rPr>
               <w:t>SetAccess</w:t>
             </w:r>
+            <w:proofErr w:type="spellEnd"/>
             <w:r>
               <w:t xml:space="preserve"> = </w:t>
             </w:r>
@@ -25841,6 +26050,7 @@
             </w:r>
           </w:p>
           <w:p>
+            <w:proofErr w:type="spellStart"/>
             <w:r>
               <w:rPr>
                 <w:b/>
@@ -25850,6 +26060,7 @@
               </w:rPr>
               <w:t>GetAccess</w:t>
             </w:r>
+            <w:proofErr w:type="spellEnd"/>
             <w:r>
               <w:rPr>
                 <w:b/>
@@ -25955,6 +26166,7 @@
             </w:r>
           </w:p>
           <w:p>
+            <w:proofErr w:type="spellStart"/>
             <w:r>
               <w:rPr>
                 <w:b/>
@@ -25964,6 +26176,7 @@
               </w:rPr>
               <w:t>GetAccess</w:t>
             </w:r>
+            <w:proofErr w:type="spellEnd"/>
             <w:r>
               <w:rPr>
                 <w:b/>
@@ -26045,6 +26258,7 @@
                 <w:color w:val="4472C4" w:themeColor="accent1"/>
               </w:rPr>
             </w:pPr>
+            <w:proofErr w:type="spellStart"/>
             <w:r>
               <w:rPr>
                 <w:b/>
@@ -26054,6 +26268,7 @@
               </w:rPr>
               <w:t>SetAccess</w:t>
             </w:r>
+            <w:proofErr w:type="spellEnd"/>
             <w:r>
               <w:t xml:space="preserve"> = </w:t>
             </w:r>
@@ -26077,6 +26292,7 @@
                 <w:iCs/>
               </w:rPr>
             </w:pPr>
+            <w:proofErr w:type="spellStart"/>
             <w:r>
               <w:rPr>
                 <w:b/>
@@ -26086,6 +26302,7 @@
               </w:rPr>
               <w:t>GetAccess</w:t>
             </w:r>
+            <w:proofErr w:type="spellEnd"/>
             <w:r>
               <w:rPr>
                 <w:b/>
@@ -26121,6 +26338,7 @@
                 <w:bCs/>
               </w:rPr>
             </w:pPr>
+            <w:proofErr w:type="spellStart"/>
             <w:r>
               <w:rPr>
                 <w:b/>
@@ -26128,6 +26346,7 @@
               </w:rPr>
               <w:t>NumInitDesigns</w:t>
             </w:r>
+            <w:proofErr w:type="spellEnd"/>
           </w:p>
         </w:tc>
         <w:tc>
@@ -26160,6 +26379,7 @@
                 <w:color w:val="4472C4" w:themeColor="accent1"/>
               </w:rPr>
             </w:pPr>
+            <w:proofErr w:type="spellStart"/>
             <w:r>
               <w:rPr>
                 <w:b/>
@@ -26169,6 +26389,7 @@
               </w:rPr>
               <w:t>SetAccess</w:t>
             </w:r>
+            <w:proofErr w:type="spellEnd"/>
             <w:r>
               <w:t xml:space="preserve"> = </w:t>
             </w:r>
@@ -26192,6 +26413,7 @@
                 <w:iCs/>
               </w:rPr>
             </w:pPr>
+            <w:proofErr w:type="spellStart"/>
             <w:r>
               <w:rPr>
                 <w:b/>
@@ -26201,6 +26423,7 @@
               </w:rPr>
               <w:t>GetAccess</w:t>
             </w:r>
+            <w:proofErr w:type="spellEnd"/>
             <w:r>
               <w:rPr>
                 <w:b/>
@@ -26282,6 +26505,7 @@
                 <w:color w:val="4472C4" w:themeColor="accent1"/>
               </w:rPr>
             </w:pPr>
+            <w:proofErr w:type="spellStart"/>
             <w:r>
               <w:rPr>
                 <w:b/>
@@ -26291,6 +26515,7 @@
               </w:rPr>
               <w:t>SetAccess</w:t>
             </w:r>
+            <w:proofErr w:type="spellEnd"/>
             <w:r>
               <w:t xml:space="preserve"> = </w:t>
             </w:r>
@@ -26315,6 +26540,7 @@
                 <w:color w:val="4472C4" w:themeColor="accent1"/>
               </w:rPr>
             </w:pPr>
+            <w:proofErr w:type="spellStart"/>
             <w:r>
               <w:rPr>
                 <w:b/>
@@ -26324,6 +26550,7 @@
               </w:rPr>
               <w:t>GetAccess</w:t>
             </w:r>
+            <w:proofErr w:type="spellEnd"/>
             <w:r>
               <w:rPr>
                 <w:b/>
@@ -26449,6 +26676,7 @@
                 <w:color w:val="4472C4" w:themeColor="accent1"/>
               </w:rPr>
             </w:pPr>
+            <w:proofErr w:type="spellStart"/>
             <w:r>
               <w:rPr>
                 <w:b/>
@@ -26458,6 +26686,7 @@
               </w:rPr>
               <w:t>SetAccess</w:t>
             </w:r>
+            <w:proofErr w:type="spellEnd"/>
             <w:r>
               <w:t xml:space="preserve"> = </w:t>
             </w:r>
@@ -26482,6 +26711,7 @@
                 <w:color w:val="4472C4" w:themeColor="accent1"/>
               </w:rPr>
             </w:pPr>
+            <w:proofErr w:type="spellStart"/>
             <w:r>
               <w:rPr>
                 <w:b/>
@@ -26491,6 +26721,7 @@
               </w:rPr>
               <w:t>GetAccess</w:t>
             </w:r>
+            <w:proofErr w:type="spellEnd"/>
             <w:r>
               <w:rPr>
                 <w:b/>
@@ -26624,6 +26855,7 @@
                 <w:color w:val="4472C4" w:themeColor="accent1"/>
               </w:rPr>
             </w:pPr>
+            <w:proofErr w:type="spellStart"/>
             <w:r>
               <w:rPr>
                 <w:b/>
@@ -26633,6 +26865,7 @@
               </w:rPr>
               <w:t>SetAccess</w:t>
             </w:r>
+            <w:proofErr w:type="spellEnd"/>
             <w:r>
               <w:t xml:space="preserve"> = </w:t>
             </w:r>
@@ -26657,6 +26890,7 @@
                 <w:color w:val="4472C4" w:themeColor="accent1"/>
               </w:rPr>
             </w:pPr>
+            <w:proofErr w:type="spellStart"/>
             <w:r>
               <w:rPr>
                 <w:b/>
@@ -26666,6 +26900,7 @@
               </w:rPr>
               <w:t>GetAccess</w:t>
             </w:r>
+            <w:proofErr w:type="spellEnd"/>
             <w:r>
               <w:rPr>
                 <w:b/>
@@ -26799,6 +27034,7 @@
                 <w:color w:val="4472C4" w:themeColor="accent1"/>
               </w:rPr>
             </w:pPr>
+            <w:proofErr w:type="spellStart"/>
             <w:r>
               <w:rPr>
                 <w:b/>
@@ -26808,6 +27044,7 @@
               </w:rPr>
               <w:t>SetAccess</w:t>
             </w:r>
+            <w:proofErr w:type="spellEnd"/>
             <w:r>
               <w:t xml:space="preserve"> = </w:t>
             </w:r>
@@ -26832,6 +27069,7 @@
                 <w:color w:val="4472C4" w:themeColor="accent1"/>
               </w:rPr>
             </w:pPr>
+            <w:proofErr w:type="spellStart"/>
             <w:r>
               <w:rPr>
                 <w:b/>
@@ -26841,6 +27079,7 @@
               </w:rPr>
               <w:t>GetAccess</w:t>
             </w:r>
+            <w:proofErr w:type="spellEnd"/>
             <w:r>
               <w:rPr>
                 <w:b/>
@@ -26931,6 +27170,7 @@
                 <w:bCs/>
               </w:rPr>
             </w:pPr>
+            <w:proofErr w:type="spellStart"/>
             <w:r>
               <w:rPr>
                 <w:b/>
@@ -26938,6 +27178,7 @@
               </w:rPr>
               <w:t>ActiveFacs</w:t>
             </w:r>
+            <w:proofErr w:type="spellEnd"/>
           </w:p>
         </w:tc>
         <w:tc>
@@ -26973,7 +27214,25 @@
                 <w:color w:val="92D050"/>
               </w:rPr>
               <w:lastRenderedPageBreak/>
-              <w:t>false(1, obj.M)</w:t>
+              <w:t xml:space="preserve">false(1, </w:t>
+            </w:r>
+            <w:proofErr w:type="spellStart"/>
+            <w:r>
+              <w:rPr>
+                <w:b/>
+                <w:bCs/>
+                <w:color w:val="92D050"/>
+              </w:rPr>
+              <w:t>obj.M</w:t>
+            </w:r>
+            <w:proofErr w:type="spellEnd"/>
+            <w:r>
+              <w:rPr>
+                <w:b/>
+                <w:bCs/>
+                <w:color w:val="92D050"/>
+              </w:rPr>
+              <w:t>)</w:t>
             </w:r>
           </w:p>
         </w:tc>
@@ -26991,6 +27250,7 @@
                 <w:color w:val="4472C4" w:themeColor="accent1"/>
               </w:rPr>
             </w:pPr>
+            <w:proofErr w:type="spellStart"/>
             <w:r>
               <w:rPr>
                 <w:b/>
@@ -27000,6 +27260,7 @@
               </w:rPr>
               <w:t>SetAccess</w:t>
             </w:r>
+            <w:proofErr w:type="spellEnd"/>
             <w:r>
               <w:t xml:space="preserve"> = </w:t>
             </w:r>
@@ -27024,6 +27285,7 @@
                 <w:color w:val="4472C4" w:themeColor="accent1"/>
               </w:rPr>
             </w:pPr>
+            <w:proofErr w:type="spellStart"/>
             <w:r>
               <w:rPr>
                 <w:b/>
@@ -27033,6 +27295,7 @@
               </w:rPr>
               <w:t>GetAccess</w:t>
             </w:r>
+            <w:proofErr w:type="spellEnd"/>
             <w:r>
               <w:rPr>
                 <w:b/>
@@ -27091,6 +27354,7 @@
                 <w:bCs/>
               </w:rPr>
             </w:pPr>
+            <w:proofErr w:type="spellStart"/>
             <w:r>
               <w:rPr>
                 <w:b/>
@@ -27098,6 +27362,7 @@
               </w:rPr>
               <w:t>NumScreenFacs</w:t>
             </w:r>
+            <w:proofErr w:type="spellEnd"/>
           </w:p>
         </w:tc>
         <w:tc>
@@ -27115,6 +27380,7 @@
             <w:tcW w:w="1414" w:type="dxa"/>
           </w:tcPr>
           <w:p>
+            <w:proofErr w:type="spellStart"/>
             <w:r>
               <w:rPr>
                 <w:b/>
@@ -27123,6 +27389,7 @@
               </w:rPr>
               <w:t>obj.M</w:t>
             </w:r>
+            <w:proofErr w:type="spellEnd"/>
           </w:p>
         </w:tc>
         <w:tc>
@@ -27139,6 +27406,7 @@
                 <w:color w:val="4472C4" w:themeColor="accent1"/>
               </w:rPr>
             </w:pPr>
+            <w:proofErr w:type="spellStart"/>
             <w:r>
               <w:rPr>
                 <w:b/>
@@ -27148,6 +27416,7 @@
               </w:rPr>
               <w:t>SetAccess</w:t>
             </w:r>
+            <w:proofErr w:type="spellEnd"/>
             <w:r>
               <w:t xml:space="preserve"> = </w:t>
             </w:r>
@@ -27172,6 +27441,7 @@
                 <w:color w:val="4472C4" w:themeColor="accent1"/>
               </w:rPr>
             </w:pPr>
+            <w:proofErr w:type="spellStart"/>
             <w:r>
               <w:rPr>
                 <w:b/>
@@ -27181,6 +27451,7 @@
               </w:rPr>
               <w:t>GetAccess</w:t>
             </w:r>
+            <w:proofErr w:type="spellEnd"/>
             <w:r>
               <w:rPr>
                 <w:b/>
@@ -27271,6 +27542,7 @@
                 <w:bCs/>
               </w:rPr>
             </w:pPr>
+            <w:proofErr w:type="spellStart"/>
             <w:r>
               <w:rPr>
                 <w:b/>
@@ -27278,6 +27550,7 @@
               </w:rPr>
               <w:t>NumActiveFacs</w:t>
             </w:r>
+            <w:proofErr w:type="spellEnd"/>
           </w:p>
         </w:tc>
         <w:tc>
@@ -27314,6 +27587,7 @@
                 <w:color w:val="4472C4" w:themeColor="accent1"/>
               </w:rPr>
             </w:pPr>
+            <w:proofErr w:type="spellStart"/>
             <w:r>
               <w:rPr>
                 <w:b/>
@@ -27323,6 +27597,7 @@
               </w:rPr>
               <w:t>SetAccess</w:t>
             </w:r>
+            <w:proofErr w:type="spellEnd"/>
             <w:r>
               <w:t xml:space="preserve"> = </w:t>
             </w:r>
@@ -27347,6 +27622,7 @@
                 <w:color w:val="4472C4" w:themeColor="accent1"/>
               </w:rPr>
             </w:pPr>
+            <w:proofErr w:type="spellStart"/>
             <w:r>
               <w:rPr>
                 <w:b/>
@@ -27356,6 +27632,7 @@
               </w:rPr>
               <w:t>GetAccess</w:t>
             </w:r>
+            <w:proofErr w:type="spellEnd"/>
             <w:r>
               <w:rPr>
                 <w:b/>
@@ -27499,6 +27776,7 @@
                 <w:color w:val="4472C4" w:themeColor="accent1"/>
               </w:rPr>
             </w:pPr>
+            <w:proofErr w:type="spellStart"/>
             <w:r>
               <w:rPr>
                 <w:b/>
@@ -27508,6 +27786,7 @@
               </w:rPr>
               <w:t>SetAccess</w:t>
             </w:r>
+            <w:proofErr w:type="spellEnd"/>
             <w:r>
               <w:t xml:space="preserve"> = </w:t>
             </w:r>
@@ -27532,6 +27811,7 @@
                 <w:color w:val="4472C4" w:themeColor="accent1"/>
               </w:rPr>
             </w:pPr>
+            <w:proofErr w:type="spellStart"/>
             <w:r>
               <w:rPr>
                 <w:b/>
@@ -27541,6 +27821,7 @@
               </w:rPr>
               <w:t>GetAccess</w:t>
             </w:r>
+            <w:proofErr w:type="spellEnd"/>
             <w:r>
               <w:rPr>
                 <w:b/>
@@ -27686,6 +27967,7 @@
                 <w:color w:val="4472C4" w:themeColor="accent1"/>
               </w:rPr>
             </w:pPr>
+            <w:proofErr w:type="spellStart"/>
             <w:r>
               <w:rPr>
                 <w:b/>
@@ -27695,6 +27977,7 @@
               </w:rPr>
               <w:t>SetAccess</w:t>
             </w:r>
+            <w:proofErr w:type="spellEnd"/>
             <w:r>
               <w:t xml:space="preserve"> = </w:t>
             </w:r>
@@ -27719,6 +28002,7 @@
                 <w:color w:val="4472C4" w:themeColor="accent1"/>
               </w:rPr>
             </w:pPr>
+            <w:proofErr w:type="spellStart"/>
             <w:r>
               <w:rPr>
                 <w:b/>
@@ -27728,6 +28012,7 @@
               </w:rPr>
               <w:t>GetAccess</w:t>
             </w:r>
+            <w:proofErr w:type="spellEnd"/>
             <w:r>
               <w:rPr>
                 <w:b/>
@@ -27861,6 +28146,7 @@
                 <w:color w:val="4472C4" w:themeColor="accent1"/>
               </w:rPr>
             </w:pPr>
+            <w:proofErr w:type="spellStart"/>
             <w:r>
               <w:rPr>
                 <w:b/>
@@ -27870,6 +28156,7 @@
               </w:rPr>
               <w:t>SetAccess</w:t>
             </w:r>
+            <w:proofErr w:type="spellEnd"/>
             <w:r>
               <w:t xml:space="preserve"> = </w:t>
             </w:r>
@@ -27893,6 +28180,7 @@
                 <w:iCs/>
               </w:rPr>
             </w:pPr>
+            <w:proofErr w:type="spellStart"/>
             <w:r>
               <w:rPr>
                 <w:b/>
@@ -27902,6 +28190,7 @@
               </w:rPr>
               <w:t>GetAccess</w:t>
             </w:r>
+            <w:proofErr w:type="spellEnd"/>
             <w:r>
               <w:rPr>
                 <w:b/>
@@ -27989,6 +28278,7 @@
                 <w:color w:val="4472C4" w:themeColor="accent1"/>
               </w:rPr>
             </w:pPr>
+            <w:proofErr w:type="spellStart"/>
             <w:r>
               <w:rPr>
                 <w:b/>
@@ -27998,6 +28288,7 @@
               </w:rPr>
               <w:t>SetAccess</w:t>
             </w:r>
+            <w:proofErr w:type="spellEnd"/>
             <w:r>
               <w:t xml:space="preserve"> = </w:t>
             </w:r>
@@ -28021,6 +28312,7 @@
                 <w:iCs/>
               </w:rPr>
             </w:pPr>
+            <w:proofErr w:type="spellStart"/>
             <w:r>
               <w:rPr>
                 <w:b/>
@@ -28030,6 +28322,7 @@
               </w:rPr>
               <w:t>GetAccess</w:t>
             </w:r>
+            <w:proofErr w:type="spellEnd"/>
             <w:r>
               <w:rPr>
                 <w:b/>
@@ -28108,6 +28401,7 @@
                 <w:color w:val="4472C4" w:themeColor="accent1"/>
               </w:rPr>
             </w:pPr>
+            <w:proofErr w:type="spellStart"/>
             <w:r>
               <w:rPr>
                 <w:b/>
@@ -28117,6 +28411,7 @@
               </w:rPr>
               <w:t>SetAccess</w:t>
             </w:r>
+            <w:proofErr w:type="spellEnd"/>
             <w:r>
               <w:t xml:space="preserve"> = </w:t>
             </w:r>
@@ -28140,6 +28435,7 @@
                 <w:iCs/>
               </w:rPr>
             </w:pPr>
+            <w:proofErr w:type="spellStart"/>
             <w:r>
               <w:rPr>
                 <w:b/>
@@ -28149,6 +28445,7 @@
               </w:rPr>
               <w:t>GetAccess</w:t>
             </w:r>
+            <w:proofErr w:type="spellEnd"/>
             <w:r>
               <w:rPr>
                 <w:b/>
@@ -28227,6 +28524,7 @@
                 <w:color w:val="4472C4" w:themeColor="accent1"/>
               </w:rPr>
             </w:pPr>
+            <w:proofErr w:type="spellStart"/>
             <w:r>
               <w:rPr>
                 <w:b/>
@@ -28236,6 +28534,7 @@
               </w:rPr>
               <w:t>SetAccess</w:t>
             </w:r>
+            <w:proofErr w:type="spellEnd"/>
             <w:r>
               <w:t xml:space="preserve"> = </w:t>
             </w:r>
@@ -28259,6 +28558,7 @@
                 <w:iCs/>
               </w:rPr>
             </w:pPr>
+            <w:proofErr w:type="spellStart"/>
             <w:r>
               <w:rPr>
                 <w:b/>
@@ -28268,6 +28568,7 @@
               </w:rPr>
               <w:t>GetAccess</w:t>
             </w:r>
+            <w:proofErr w:type="spellEnd"/>
             <w:r>
               <w:rPr>
                 <w:b/>
@@ -28333,7 +28634,25 @@
                 <w:bCs/>
                 <w:color w:val="92D050"/>
               </w:rPr>
-              <w:t>ceil(obj.M/2)</w:t>
+              <w:t>ceil(</w:t>
+            </w:r>
+            <w:proofErr w:type="spellStart"/>
+            <w:r>
+              <w:rPr>
+                <w:b/>
+                <w:bCs/>
+                <w:color w:val="92D050"/>
+              </w:rPr>
+              <w:t>obj.M</w:t>
+            </w:r>
+            <w:proofErr w:type="spellEnd"/>
+            <w:r>
+              <w:rPr>
+                <w:b/>
+                <w:bCs/>
+                <w:color w:val="92D050"/>
+              </w:rPr>
+              <w:t>/2)</w:t>
             </w:r>
           </w:p>
         </w:tc>
@@ -28351,6 +28670,7 @@
                 <w:color w:val="4472C4" w:themeColor="accent1"/>
               </w:rPr>
             </w:pPr>
+            <w:proofErr w:type="spellStart"/>
             <w:r>
               <w:rPr>
                 <w:b/>
@@ -28360,6 +28680,7 @@
               </w:rPr>
               <w:t>SetAccess</w:t>
             </w:r>
+            <w:proofErr w:type="spellEnd"/>
             <w:r>
               <w:t xml:space="preserve"> = </w:t>
             </w:r>
@@ -28383,6 +28704,7 @@
                 <w:iCs/>
               </w:rPr>
             </w:pPr>
+            <w:proofErr w:type="spellStart"/>
             <w:r>
               <w:rPr>
                 <w:b/>
@@ -28392,6 +28714,7 @@
               </w:rPr>
               <w:t>GetAccess</w:t>
             </w:r>
+            <w:proofErr w:type="spellEnd"/>
             <w:r>
               <w:rPr>
                 <w:b/>
@@ -28470,6 +28793,7 @@
                 <w:color w:val="4472C4" w:themeColor="accent1"/>
               </w:rPr>
             </w:pPr>
+            <w:proofErr w:type="spellStart"/>
             <w:r>
               <w:rPr>
                 <w:b/>
@@ -28479,6 +28803,7 @@
               </w:rPr>
               <w:t>SetAccess</w:t>
             </w:r>
+            <w:proofErr w:type="spellEnd"/>
             <w:r>
               <w:t xml:space="preserve"> = </w:t>
             </w:r>
@@ -28503,6 +28828,7 @@
                 <w:color w:val="4472C4" w:themeColor="accent1"/>
               </w:rPr>
             </w:pPr>
+            <w:proofErr w:type="spellStart"/>
             <w:r>
               <w:rPr>
                 <w:b/>
@@ -28512,6 +28838,7 @@
               </w:rPr>
               <w:t>GetAccess</w:t>
             </w:r>
+            <w:proofErr w:type="spellEnd"/>
             <w:r>
               <w:rPr>
                 <w:b/>
@@ -28646,6 +28973,7 @@
                 <w:color w:val="4472C4" w:themeColor="accent1"/>
               </w:rPr>
             </w:pPr>
+            <w:proofErr w:type="spellStart"/>
             <w:r>
               <w:rPr>
                 <w:b/>
@@ -28655,6 +28983,7 @@
               </w:rPr>
               <w:t>SetAccess</w:t>
             </w:r>
+            <w:proofErr w:type="spellEnd"/>
             <w:r>
               <w:t xml:space="preserve"> = </w:t>
             </w:r>
@@ -28679,6 +29008,7 @@
                 <w:color w:val="4472C4" w:themeColor="accent1"/>
               </w:rPr>
             </w:pPr>
+            <w:proofErr w:type="spellStart"/>
             <w:r>
               <w:rPr>
                 <w:b/>
@@ -28688,6 +29018,7 @@
               </w:rPr>
               <w:t>GetAccess</w:t>
             </w:r>
+            <w:proofErr w:type="spellEnd"/>
             <w:r>
               <w:rPr>
                 <w:b/>
@@ -28870,6 +29201,7 @@
                 <w:color w:val="4472C4" w:themeColor="accent1"/>
               </w:rPr>
             </w:pPr>
+            <w:proofErr w:type="spellStart"/>
             <w:r>
               <w:rPr>
                 <w:b/>
@@ -28879,6 +29211,7 @@
               </w:rPr>
               <w:t>SetAccess</w:t>
             </w:r>
+            <w:proofErr w:type="spellEnd"/>
             <w:r>
               <w:t xml:space="preserve"> = </w:t>
             </w:r>
@@ -28903,6 +29236,7 @@
                 <w:color w:val="4472C4" w:themeColor="accent1"/>
               </w:rPr>
             </w:pPr>
+            <w:proofErr w:type="spellStart"/>
             <w:r>
               <w:rPr>
                 <w:b/>
@@ -28912,6 +29246,7 @@
               </w:rPr>
               <w:t>GetAccess</w:t>
             </w:r>
+            <w:proofErr w:type="spellEnd"/>
             <w:r>
               <w:rPr>
                 <w:b/>
@@ -29002,6 +29337,7 @@
                 <w:bCs/>
               </w:rPr>
             </w:pPr>
+            <w:proofErr w:type="spellStart"/>
             <w:r>
               <w:rPr>
                 <w:b/>
@@ -29009,6 +29345,7 @@
               </w:rPr>
               <w:t>MaxAbsCorr</w:t>
             </w:r>
+            <w:proofErr w:type="spellEnd"/>
           </w:p>
         </w:tc>
         <w:tc>
@@ -29045,6 +29382,7 @@
                 <w:color w:val="4472C4" w:themeColor="accent1"/>
               </w:rPr>
             </w:pPr>
+            <w:proofErr w:type="spellStart"/>
             <w:r>
               <w:rPr>
                 <w:b/>
@@ -29054,6 +29392,7 @@
               </w:rPr>
               <w:t>SetAccess</w:t>
             </w:r>
+            <w:proofErr w:type="spellEnd"/>
             <w:r>
               <w:t xml:space="preserve"> = </w:t>
             </w:r>
@@ -29078,6 +29417,7 @@
                 <w:color w:val="4472C4" w:themeColor="accent1"/>
               </w:rPr>
             </w:pPr>
+            <w:proofErr w:type="spellStart"/>
             <w:r>
               <w:rPr>
                 <w:b/>
@@ -29087,6 +29427,7 @@
               </w:rPr>
               <w:t>GetAccess</w:t>
             </w:r>
+            <w:proofErr w:type="spellEnd"/>
             <w:r>
               <w:rPr>
                 <w:b/>
@@ -29177,6 +29518,7 @@
                 <w:bCs/>
               </w:rPr>
             </w:pPr>
+            <w:proofErr w:type="spellStart"/>
             <w:r>
               <w:rPr>
                 <w:b/>
@@ -29184,6 +29526,7 @@
               </w:rPr>
               <w:t>Kexch</w:t>
             </w:r>
+            <w:proofErr w:type="spellEnd"/>
           </w:p>
         </w:tc>
         <w:tc>
@@ -29220,6 +29563,7 @@
                 <w:color w:val="4472C4" w:themeColor="accent1"/>
               </w:rPr>
             </w:pPr>
+            <w:proofErr w:type="spellStart"/>
             <w:r>
               <w:rPr>
                 <w:b/>
@@ -29229,6 +29573,7 @@
               </w:rPr>
               <w:t>SetAccess</w:t>
             </w:r>
+            <w:proofErr w:type="spellEnd"/>
             <w:r>
               <w:t xml:space="preserve"> = </w:t>
             </w:r>
@@ -29253,6 +29598,7 @@
                 <w:color w:val="4472C4" w:themeColor="accent1"/>
               </w:rPr>
             </w:pPr>
+            <w:proofErr w:type="spellStart"/>
             <w:r>
               <w:rPr>
                 <w:b/>
@@ -29262,6 +29608,7 @@
               </w:rPr>
               <w:t>GetAccess</w:t>
             </w:r>
+            <w:proofErr w:type="spellEnd"/>
             <w:r>
               <w:rPr>
                 <w:b/>
@@ -29310,6 +29657,7 @@
                 <w:bCs/>
               </w:rPr>
             </w:pPr>
+            <w:proofErr w:type="spellStart"/>
             <w:r>
               <w:rPr>
                 <w:b/>
@@ -29317,6 +29665,7 @@
               </w:rPr>
               <w:t>MeanAbsCorr</w:t>
             </w:r>
+            <w:proofErr w:type="spellEnd"/>
           </w:p>
         </w:tc>
         <w:tc>
@@ -29353,6 +29702,7 @@
                 <w:color w:val="4472C4" w:themeColor="accent1"/>
               </w:rPr>
             </w:pPr>
+            <w:proofErr w:type="spellStart"/>
             <w:r>
               <w:rPr>
                 <w:b/>
@@ -29362,6 +29712,7 @@
               </w:rPr>
               <w:t>SetAccess</w:t>
             </w:r>
+            <w:proofErr w:type="spellEnd"/>
             <w:r>
               <w:t xml:space="preserve"> = </w:t>
             </w:r>
@@ -29386,6 +29737,7 @@
                 <w:color w:val="4472C4" w:themeColor="accent1"/>
               </w:rPr>
             </w:pPr>
+            <w:proofErr w:type="spellStart"/>
             <w:r>
               <w:rPr>
                 <w:b/>
@@ -29395,6 +29747,7 @@
               </w:rPr>
               <w:t>GetAccess</w:t>
             </w:r>
+            <w:proofErr w:type="spellEnd"/>
             <w:r>
               <w:rPr>
                 <w:b/>
@@ -29528,6 +29881,7 @@
                 <w:color w:val="4472C4" w:themeColor="accent1"/>
               </w:rPr>
             </w:pPr>
+            <w:proofErr w:type="spellStart"/>
             <w:r>
               <w:rPr>
                 <w:b/>
@@ -29537,6 +29891,7 @@
               </w:rPr>
               <w:t>SetAccess</w:t>
             </w:r>
+            <w:proofErr w:type="spellEnd"/>
             <w:r>
               <w:t xml:space="preserve"> = </w:t>
             </w:r>
@@ -29561,6 +29916,7 @@
                 <w:color w:val="4472C4" w:themeColor="accent1"/>
               </w:rPr>
             </w:pPr>
+            <w:proofErr w:type="spellStart"/>
             <w:r>
               <w:rPr>
                 <w:b/>
@@ -29570,6 +29926,7 @@
               </w:rPr>
               <w:t>GetAccess</w:t>
             </w:r>
+            <w:proofErr w:type="spellEnd"/>
             <w:r>
               <w:rPr>
                 <w:b/>
@@ -29660,6 +30017,7 @@
                 <w:bCs/>
               </w:rPr>
             </w:pPr>
+            <w:proofErr w:type="spellStart"/>
             <w:r>
               <w:rPr>
                 <w:b/>
@@ -29667,6 +30025,7 @@
               </w:rPr>
               <w:t>NumOrthCol</w:t>
             </w:r>
+            <w:proofErr w:type="spellEnd"/>
           </w:p>
           <w:p>
             <w:pPr>
@@ -29762,6 +30121,7 @@
                 <w:color w:val="4472C4" w:themeColor="accent1"/>
               </w:rPr>
             </w:pPr>
+            <w:proofErr w:type="spellStart"/>
             <w:r>
               <w:rPr>
                 <w:b/>
@@ -29771,6 +30131,7 @@
               </w:rPr>
               <w:t>SetAccess</w:t>
             </w:r>
+            <w:proofErr w:type="spellEnd"/>
             <w:r>
               <w:t xml:space="preserve"> = </w:t>
             </w:r>
@@ -29795,6 +30156,7 @@
                 <w:color w:val="4472C4" w:themeColor="accent1"/>
               </w:rPr>
             </w:pPr>
+            <w:proofErr w:type="spellStart"/>
             <w:r>
               <w:rPr>
                 <w:b/>
@@ -29804,6 +30166,7 @@
               </w:rPr>
               <w:t>GetAccess</w:t>
             </w:r>
+            <w:proofErr w:type="spellEnd"/>
             <w:r>
               <w:rPr>
                 <w:b/>
@@ -29965,6 +30328,7 @@
                 <w:color w:val="4472C4" w:themeColor="accent1"/>
               </w:rPr>
             </w:pPr>
+            <w:proofErr w:type="spellStart"/>
             <w:r>
               <w:rPr>
                 <w:b/>
@@ -29974,6 +30338,7 @@
               </w:rPr>
               <w:t>SetAccess</w:t>
             </w:r>
+            <w:proofErr w:type="spellEnd"/>
             <w:r>
               <w:t xml:space="preserve"> = </w:t>
             </w:r>
@@ -29998,6 +30363,7 @@
                 <w:color w:val="4472C4" w:themeColor="accent1"/>
               </w:rPr>
             </w:pPr>
+            <w:proofErr w:type="spellStart"/>
             <w:r>
               <w:rPr>
                 <w:b/>
@@ -30007,6 +30373,7 @@
               </w:rPr>
               <w:t>GetAccess</w:t>
             </w:r>
+            <w:proofErr w:type="spellEnd"/>
             <w:r>
               <w:rPr>
                 <w:b/>
@@ -30082,6 +30449,7 @@
         <w:pStyle w:val="Heading2"/>
       </w:pPr>
       <w:bookmarkStart w:id="34" w:name="_Toc29030912"/>
+      <w:proofErr w:type="spellStart"/>
       <w:r>
         <w:rPr>
           <w:b/>
@@ -30091,6 +30459,7 @@
         </w:rPr>
         <w:t>BayesianSSD</w:t>
       </w:r>
+      <w:proofErr w:type="spellEnd"/>
       <w:r>
         <w:t xml:space="preserve"> Class</w:t>
       </w:r>
@@ -30126,6 +30495,7 @@
       <w:r>
         <w:t xml:space="preserve">The class constructor method, </w:t>
       </w:r>
+      <w:proofErr w:type="spellStart"/>
       <w:r>
         <w:rPr>
           <w:b/>
@@ -30136,6 +30506,7 @@
         </w:rPr>
         <w:t>BayesianSSD</w:t>
       </w:r>
+      <w:proofErr w:type="spellEnd"/>
       <w:r>
         <w:t xml:space="preserve">, creates an instance of the class and is discussed in section </w:t>
       </w:r>
@@ -30172,6 +30543,7 @@
       <w:r>
         <w:t xml:space="preserve">Similarly, the </w:t>
       </w:r>
+      <w:proofErr w:type="spellStart"/>
       <w:r>
         <w:rPr>
           <w:b/>
@@ -30182,6 +30554,7 @@
         </w:rPr>
         <w:t>designGenerator</w:t>
       </w:r>
+      <w:proofErr w:type="spellEnd"/>
       <w:r>
         <w:rPr>
           <w:color w:val="FF0000"/>
@@ -30260,6 +30633,7 @@
       <w:r>
         <w:t xml:space="preserve">Finally, the </w:t>
       </w:r>
+      <w:proofErr w:type="spellStart"/>
       <w:r>
         <w:rPr>
           <w:b/>
@@ -30270,6 +30644,7 @@
         </w:rPr>
         <w:t>importScaledDesign</w:t>
       </w:r>
+      <w:proofErr w:type="spellEnd"/>
       <w:r>
         <w:t xml:space="preserve"> method permits the user to define an object containing a design from an external source such as an academic paper. This is discussed in section </w:t>
       </w:r>
@@ -30305,6 +30680,7 @@
       <w:r>
         <w:t xml:space="preserve">The Class Constructor Method: </w:t>
       </w:r>
+      <w:proofErr w:type="spellStart"/>
       <w:r>
         <w:rPr>
           <w:rFonts w:asciiTheme="minorHAnsi" w:eastAsiaTheme="minorHAnsi" w:hAnsiTheme="minorHAnsi" w:cstheme="minorBidi"/>
@@ -30318,6 +30694,7 @@
         </w:rPr>
         <w:t>BayesianSSD</w:t>
       </w:r>
+      <w:proofErr w:type="spellEnd"/>
       <w:r>
         <w:t>.</w:t>
       </w:r>
@@ -30338,13 +30715,41 @@
           <w:color w:val="92D050"/>
         </w:rPr>
       </w:pPr>
+      <w:proofErr w:type="spellStart"/>
       <w:r>
         <w:rPr>
           <w:b/>
           <w:bCs/>
           <w:color w:val="92D050"/>
         </w:rPr>
-        <w:t>obj = BayesianSSD( M, ‘PARAM1’, VALUE1, …, ‘PARAM</w:t>
+        <w:t>obj</w:t>
+      </w:r>
+      <w:proofErr w:type="spellEnd"/>
+      <w:r>
+        <w:rPr>
+          <w:b/>
+          <w:bCs/>
+          <w:color w:val="92D050"/>
+        </w:rPr>
+        <w:t xml:space="preserve"> = </w:t>
+      </w:r>
+      <w:proofErr w:type="spellStart"/>
+      <w:r>
+        <w:rPr>
+          <w:b/>
+          <w:bCs/>
+          <w:color w:val="92D050"/>
+        </w:rPr>
+        <w:t>BayesianSSD</w:t>
+      </w:r>
+      <w:proofErr w:type="spellEnd"/>
+      <w:r>
+        <w:rPr>
+          <w:b/>
+          <w:bCs/>
+          <w:color w:val="92D050"/>
+        </w:rPr>
+        <w:t>( M, ‘PARAM1’, VALUE1, …, ‘PARAM</w:t>
       </w:r>
       <w:r>
         <w:rPr>
@@ -30497,7 +30902,15 @@
         <w:t xml:space="preserve"> Valid</w:t>
       </w:r>
       <w:r>
-        <w:t xml:space="preserve"> (Parameter, Value) argument pairs for the BayesianSSD class constructor. Note all parameter strings are case insensitive.</w:t>
+        <w:t xml:space="preserve"> (Parameter, Value) argument pairs for the </w:t>
+      </w:r>
+      <w:proofErr w:type="spellStart"/>
+      <w:r>
+        <w:t>BayesianSSD</w:t>
+      </w:r>
+      <w:proofErr w:type="spellEnd"/>
+      <w:r>
+        <w:t xml:space="preserve"> class constructor. Note all parameter strings are case insensitive.</w:t>
       </w:r>
       <w:r>
         <w:t xml:space="preserve"> (Parameter, Value) pairs may be entered in any order.</w:t>
@@ -30660,7 +31073,19 @@
           </w:tcPr>
           <w:p>
             <w:r>
-              <w:t>Array of factor settings defining low setting; i.e. the (-1) setting in the design. Use -1 for categorical variables.</w:t>
+              <w:t xml:space="preserve">Array of factor settings defining low </w:t>
+            </w:r>
+            <w:r>
+              <w:t>setting,</w:t>
+            </w:r>
+            <w:r>
+              <w:t xml:space="preserve"> </w:t>
+            </w:r>
+            <w:r>
+              <w:t>i.e.,</w:t>
+            </w:r>
+            <w:r>
+              <w:t xml:space="preserve"> the (-1) setting in the design. Use -1 for categorical variables.</w:t>
             </w:r>
           </w:p>
         </w:tc>
@@ -30675,7 +31100,25 @@
                 <w:bCs/>
                 <w:color w:val="92D050"/>
               </w:rPr>
-              <w:t>-ones(1, obj.M)</w:t>
+              <w:t xml:space="preserve">-ones(1, </w:t>
+            </w:r>
+            <w:proofErr w:type="spellStart"/>
+            <w:r>
+              <w:rPr>
+                <w:b/>
+                <w:bCs/>
+                <w:color w:val="92D050"/>
+              </w:rPr>
+              <w:t>obj.M</w:t>
+            </w:r>
+            <w:proofErr w:type="spellEnd"/>
+            <w:r>
+              <w:rPr>
+                <w:b/>
+                <w:bCs/>
+                <w:color w:val="92D050"/>
+              </w:rPr>
+              <w:t>)</w:t>
             </w:r>
           </w:p>
         </w:tc>
@@ -30697,7 +31140,19 @@
           </w:tcPr>
           <w:p>
             <w:r>
-              <w:t>Array of factor settings defining high setting; i.e. the (+1) setting in the design. Use +1 for categorical variables.</w:t>
+              <w:t xml:space="preserve">Array of factor settings defining high </w:t>
+            </w:r>
+            <w:r>
+              <w:t>setting,</w:t>
+            </w:r>
+            <w:r>
+              <w:t xml:space="preserve"> i.e.</w:t>
+            </w:r>
+            <w:r>
+              <w:t>,</w:t>
+            </w:r>
+            <w:r>
+              <w:t xml:space="preserve"> the (+1) setting in the design. Use +1 for categorical variables.</w:t>
             </w:r>
           </w:p>
         </w:tc>
@@ -30719,7 +31174,25 @@
                 <w:bCs/>
                 <w:color w:val="92D050"/>
               </w:rPr>
-              <w:t>ones(1, obj.M)</w:t>
+              <w:t xml:space="preserve">ones(1, </w:t>
+            </w:r>
+            <w:proofErr w:type="spellStart"/>
+            <w:r>
+              <w:rPr>
+                <w:b/>
+                <w:bCs/>
+                <w:color w:val="92D050"/>
+              </w:rPr>
+              <w:t>obj.M</w:t>
+            </w:r>
+            <w:proofErr w:type="spellEnd"/>
+            <w:r>
+              <w:rPr>
+                <w:b/>
+                <w:bCs/>
+                <w:color w:val="92D050"/>
+              </w:rPr>
+              <w:t>)</w:t>
             </w:r>
           </w:p>
         </w:tc>
@@ -30756,7 +31229,25 @@
                 <w:bCs/>
                 <w:color w:val="92D050"/>
               </w:rPr>
-              <w:t>false(1, obj.M)</w:t>
+              <w:t xml:space="preserve">false(1, </w:t>
+            </w:r>
+            <w:proofErr w:type="spellStart"/>
+            <w:r>
+              <w:rPr>
+                <w:b/>
+                <w:bCs/>
+                <w:color w:val="92D050"/>
+              </w:rPr>
+              <w:t>obj.M</w:t>
+            </w:r>
+            <w:proofErr w:type="spellEnd"/>
+            <w:r>
+              <w:rPr>
+                <w:b/>
+                <w:bCs/>
+                <w:color w:val="92D050"/>
+              </w:rPr>
+              <w:t>)</w:t>
             </w:r>
           </w:p>
         </w:tc>
@@ -30864,13 +31355,41 @@
           <w:color w:val="92D050"/>
         </w:rPr>
       </w:pPr>
+      <w:proofErr w:type="spellStart"/>
       <w:r>
         <w:rPr>
           <w:b/>
           <w:bCs/>
           <w:color w:val="92D050"/>
         </w:rPr>
-        <w:t>obj = BayesianSSD( 10, “Abbreviation”, Abb, “Factor”,   Names, “Active”, [0, 1, 0, 0, 1, 0, 0, 1, 0, 0])</w:t>
+        <w:t>obj</w:t>
+      </w:r>
+      <w:proofErr w:type="spellEnd"/>
+      <w:r>
+        <w:rPr>
+          <w:b/>
+          <w:bCs/>
+          <w:color w:val="92D050"/>
+        </w:rPr>
+        <w:t xml:space="preserve"> = </w:t>
+      </w:r>
+      <w:proofErr w:type="spellStart"/>
+      <w:r>
+        <w:rPr>
+          <w:b/>
+          <w:bCs/>
+          <w:color w:val="92D050"/>
+        </w:rPr>
+        <w:t>BayesianSSD</w:t>
+      </w:r>
+      <w:proofErr w:type="spellEnd"/>
+      <w:r>
+        <w:rPr>
+          <w:b/>
+          <w:bCs/>
+          <w:color w:val="92D050"/>
+        </w:rPr>
+        <w:t>( 10, “Abbreviation”, Abb, “Factor”,   Names, “Active”, [0, 1, 0, 0, 1, 0, 0, 1, 0, 0])</w:t>
       </w:r>
     </w:p>
     <w:p/>
@@ -30887,13 +31406,23 @@
           <w:iCs/>
         </w:rPr>
       </w:pPr>
+      <w:proofErr w:type="spellStart"/>
       <w:r>
         <w:rPr>
           <w:i/>
           <w:iCs/>
         </w:rPr>
-        <w:t xml:space="preserve">obj =   </w:t>
-      </w:r>
+        <w:t>obj</w:t>
+      </w:r>
+      <w:proofErr w:type="spellEnd"/>
+      <w:r>
+        <w:rPr>
+          <w:i/>
+          <w:iCs/>
+        </w:rPr>
+        <w:t xml:space="preserve"> =   </w:t>
+      </w:r>
+      <w:proofErr w:type="spellStart"/>
       <w:r>
         <w:rPr>
           <w:b/>
@@ -30905,6 +31434,7 @@
         </w:rPr>
         <w:t>BayesianSSD</w:t>
       </w:r>
+      <w:proofErr w:type="spellEnd"/>
       <w:r>
         <w:rPr>
           <w:i/>
@@ -30981,12 +31511,21 @@
           <w:iCs/>
         </w:rPr>
       </w:pPr>
+      <w:proofErr w:type="spellStart"/>
       <w:r>
         <w:rPr>
           <w:i/>
           <w:iCs/>
         </w:rPr>
-        <w:t>NumScreenFacs: 7</w:t>
+        <w:t>NumScreenFacs</w:t>
+      </w:r>
+      <w:proofErr w:type="spellEnd"/>
+      <w:r>
+        <w:rPr>
+          <w:i/>
+          <w:iCs/>
+        </w:rPr>
+        <w:t>: 7</w:t>
       </w:r>
     </w:p>
     <w:p>
@@ -30996,12 +31535,21 @@
           <w:iCs/>
         </w:rPr>
       </w:pPr>
+      <w:proofErr w:type="spellStart"/>
       <w:r>
         <w:rPr>
           <w:i/>
           <w:iCs/>
         </w:rPr>
-        <w:t>NumActiveFacs: 3</w:t>
+        <w:t>NumActiveFacs</w:t>
+      </w:r>
+      <w:proofErr w:type="spellEnd"/>
+      <w:r>
+        <w:rPr>
+          <w:i/>
+          <w:iCs/>
+        </w:rPr>
+        <w:t>: 3</w:t>
       </w:r>
     </w:p>
     <w:p>
@@ -31056,13 +31604,22 @@
           <w:iCs/>
         </w:rPr>
       </w:pPr>
+      <w:proofErr w:type="spellStart"/>
       <w:r>
         <w:rPr>
           <w:i/>
           <w:iCs/>
         </w:rPr>
         <w:lastRenderedPageBreak/>
-        <w:t>CreationDate: '09-Dec-2019'</w:t>
+        <w:t>CreationDate</w:t>
+      </w:r>
+      <w:proofErr w:type="spellEnd"/>
+      <w:r>
+        <w:rPr>
+          <w:i/>
+          <w:iCs/>
+        </w:rPr>
+        <w:t>: '09-Dec-2019'</w:t>
       </w:r>
     </w:p>
     <w:p>
@@ -31072,12 +31629,37 @@
           <w:iCs/>
         </w:rPr>
       </w:pPr>
+      <w:proofErr w:type="spellStart"/>
       <w:r>
         <w:rPr>
           <w:i/>
           <w:iCs/>
         </w:rPr>
-        <w:t>UserName: 'markc'</w:t>
+        <w:t>UserName</w:t>
+      </w:r>
+      <w:proofErr w:type="spellEnd"/>
+      <w:r>
+        <w:rPr>
+          <w:i/>
+          <w:iCs/>
+        </w:rPr>
+        <w:t>: '</w:t>
+      </w:r>
+      <w:proofErr w:type="spellStart"/>
+      <w:r>
+        <w:rPr>
+          <w:i/>
+          <w:iCs/>
+        </w:rPr>
+        <w:t>markc</w:t>
+      </w:r>
+      <w:proofErr w:type="spellEnd"/>
+      <w:r>
+        <w:rPr>
+          <w:i/>
+          <w:iCs/>
+        </w:rPr>
+        <w:t>'</w:t>
       </w:r>
     </w:p>
     <w:p>
@@ -31087,12 +31669,21 @@
           <w:iCs/>
         </w:rPr>
       </w:pPr>
+      <w:proofErr w:type="spellStart"/>
       <w:r>
         <w:rPr>
           <w:i/>
           <w:iCs/>
         </w:rPr>
-        <w:t>ComputerName: 'DESKTOP-8LT60VB'</w:t>
+        <w:t>ComputerName</w:t>
+      </w:r>
+      <w:proofErr w:type="spellEnd"/>
+      <w:r>
+        <w:rPr>
+          <w:i/>
+          <w:iCs/>
+        </w:rPr>
+        <w:t>: 'DESKTOP-8LT60VB'</w:t>
       </w:r>
     </w:p>
     <w:p>
@@ -31186,12 +31777,21 @@
       </w:r>
     </w:p>
     <w:p>
+      <w:proofErr w:type="spellStart"/>
       <w:r>
         <w:rPr>
           <w:i/>
           <w:iCs/>
         </w:rPr>
-        <w:t>MaxAbsCorr: 0</w:t>
+        <w:t>MaxAbsCorr</w:t>
+      </w:r>
+      <w:proofErr w:type="spellEnd"/>
+      <w:r>
+        <w:rPr>
+          <w:i/>
+          <w:iCs/>
+        </w:rPr>
+        <w:t>: 0</w:t>
       </w:r>
     </w:p>
     <w:p/>
@@ -31285,6 +31885,7 @@
       <w:r>
         <w:t xml:space="preserve">The </w:t>
       </w:r>
+      <w:proofErr w:type="spellStart"/>
       <w:r>
         <w:rPr>
           <w:rFonts w:asciiTheme="minorHAnsi" w:eastAsiaTheme="minorHAnsi" w:hAnsiTheme="minorHAnsi" w:cstheme="minorBidi"/>
@@ -31298,6 +31899,7 @@
         </w:rPr>
         <w:t>desginGenerator</w:t>
       </w:r>
+      <w:proofErr w:type="spellEnd"/>
       <w:r>
         <w:t xml:space="preserve"> Method.</w:t>
       </w:r>
@@ -31311,7 +31913,15 @@
         </w:rPr>
       </w:pPr>
       <w:r>
-        <w:t xml:space="preserve">The design generator method implements the columnwise, pairwise algorithm defined in section </w:t>
+        <w:t xml:space="preserve">The design generator method implements the </w:t>
+      </w:r>
+      <w:proofErr w:type="spellStart"/>
+      <w:r>
+        <w:t>columnwise</w:t>
+      </w:r>
+      <w:proofErr w:type="spellEnd"/>
+      <w:r>
+        <w:t xml:space="preserve">, pairwise algorithm defined in section </w:t>
       </w:r>
       <w:r>
         <w:fldChar w:fldCharType="begin"/>
@@ -31440,6 +32050,7 @@
         </w:rPr>
         <w:t xml:space="preserve">. This should be set at the command line prior to executing the </w:t>
       </w:r>
+      <w:proofErr w:type="spellStart"/>
       <w:r>
         <w:rPr>
           <w:b/>
@@ -31450,6 +32061,7 @@
         </w:rPr>
         <w:t>desginGenerator</w:t>
       </w:r>
+      <w:proofErr w:type="spellEnd"/>
       <w:r>
         <w:rPr>
           <w:rFonts w:eastAsiaTheme="minorEastAsia"/>
@@ -31486,6 +32098,7 @@
           <w:color w:val="92D050"/>
         </w:rPr>
       </w:pPr>
+      <w:proofErr w:type="spellStart"/>
       <w:r>
         <w:rPr>
           <w:b/>
@@ -31493,7 +32106,16 @@
           <w:color w:val="92D050"/>
         </w:rPr>
         <w:lastRenderedPageBreak/>
-        <w:t xml:space="preserve">obj.Tau = </w:t>
+        <w:t>obj.Tau</w:t>
+      </w:r>
+      <w:proofErr w:type="spellEnd"/>
+      <w:r>
+        <w:rPr>
+          <w:b/>
+          <w:bCs/>
+          <w:color w:val="92D050"/>
+        </w:rPr>
+        <w:t xml:space="preserve"> = </w:t>
       </w:r>
       <w:r>
         <w:rPr>
@@ -32034,6 +32656,7 @@
         </w:rPr>
         <w:t xml:space="preserve">Similarly, the public property </w:t>
       </w:r>
+      <w:proofErr w:type="spellStart"/>
       <w:r>
         <w:rPr>
           <w:b/>
@@ -32042,6 +32665,7 @@
         </w:rPr>
         <w:t>NumInitDesigns</w:t>
       </w:r>
+      <w:proofErr w:type="spellEnd"/>
       <w:r>
         <w:t xml:space="preserve"> can be set at this juncture. From the perspective of generating designs with near optimal measures more frequently, this property should be set to a larger than the default of 1000; especially if the number of factors is relatively large. However, the price paid is the increase</w:t>
       </w:r>
@@ -32075,13 +32699,23 @@
           <w:color w:val="92D050"/>
         </w:rPr>
       </w:pPr>
+      <w:proofErr w:type="spellStart"/>
       <w:r>
         <w:rPr>
           <w:b/>
           <w:bCs/>
           <w:color w:val="92D050"/>
         </w:rPr>
-        <w:t>obj.NumInitDesigns = 2500</w:t>
+        <w:t>obj.NumInitDesigns</w:t>
+      </w:r>
+      <w:proofErr w:type="spellEnd"/>
+      <w:r>
+        <w:rPr>
+          <w:b/>
+          <w:bCs/>
+          <w:color w:val="92D050"/>
+        </w:rPr>
+        <w:t xml:space="preserve"> = 2500</w:t>
       </w:r>
     </w:p>
     <w:p>
@@ -32132,29 +32766,95 @@
     </w:p>
     <w:p/>
     <w:p>
+      <w:proofErr w:type="spellStart"/>
       <w:r>
         <w:rPr>
           <w:b/>
           <w:bCs/>
           <w:color w:val="92D050"/>
         </w:rPr>
-        <w:t xml:space="preserve">obj = obj.designGenerator( N, </w:t>
-      </w:r>
+        <w:t>obj</w:t>
+      </w:r>
+      <w:proofErr w:type="spellEnd"/>
       <w:r>
         <w:rPr>
           <w:b/>
           <w:bCs/>
           <w:color w:val="92D050"/>
         </w:rPr>
-        <w:t xml:space="preserve">Kexch, </w:t>
-      </w:r>
+        <w:t xml:space="preserve"> = </w:t>
+      </w:r>
+      <w:proofErr w:type="spellStart"/>
       <w:r>
         <w:rPr>
           <w:b/>
           <w:bCs/>
           <w:color w:val="92D050"/>
         </w:rPr>
-        <w:t>MaxIter, DispFlg );</w:t>
+        <w:t>obj.designGenerator</w:t>
+      </w:r>
+      <w:proofErr w:type="spellEnd"/>
+      <w:r>
+        <w:rPr>
+          <w:b/>
+          <w:bCs/>
+          <w:color w:val="92D050"/>
+        </w:rPr>
+        <w:t xml:space="preserve">( N, </w:t>
+      </w:r>
+      <w:proofErr w:type="spellStart"/>
+      <w:r>
+        <w:rPr>
+          <w:b/>
+          <w:bCs/>
+          <w:color w:val="92D050"/>
+        </w:rPr>
+        <w:t>Kexch</w:t>
+      </w:r>
+      <w:proofErr w:type="spellEnd"/>
+      <w:r>
+        <w:rPr>
+          <w:b/>
+          <w:bCs/>
+          <w:color w:val="92D050"/>
+        </w:rPr>
+        <w:t xml:space="preserve">, </w:t>
+      </w:r>
+      <w:proofErr w:type="spellStart"/>
+      <w:r>
+        <w:rPr>
+          <w:b/>
+          <w:bCs/>
+          <w:color w:val="92D050"/>
+        </w:rPr>
+        <w:t>MaxIter</w:t>
+      </w:r>
+      <w:proofErr w:type="spellEnd"/>
+      <w:r>
+        <w:rPr>
+          <w:b/>
+          <w:bCs/>
+          <w:color w:val="92D050"/>
+        </w:rPr>
+        <w:t xml:space="preserve">, </w:t>
+      </w:r>
+      <w:proofErr w:type="spellStart"/>
+      <w:r>
+        <w:rPr>
+          <w:b/>
+          <w:bCs/>
+          <w:color w:val="92D050"/>
+        </w:rPr>
+        <w:t>DispFlg</w:t>
+      </w:r>
+      <w:proofErr w:type="spellEnd"/>
+      <w:r>
+        <w:rPr>
+          <w:b/>
+          <w:bCs/>
+          <w:color w:val="92D050"/>
+        </w:rPr>
+        <w:t xml:space="preserve"> );</w:t>
       </w:r>
     </w:p>
     <w:p/>
@@ -32183,6 +32883,7 @@
       <w:r>
         <w:t xml:space="preserve">The </w:t>
       </w:r>
+      <w:proofErr w:type="spellStart"/>
       <w:r>
         <w:rPr>
           <w:b/>
@@ -32191,12 +32892,14 @@
         </w:rPr>
         <w:t>Kexch</w:t>
       </w:r>
+      <w:proofErr w:type="spellEnd"/>
       <w:r>
         <w:t xml:space="preserve"> argument denotes the number of columns to be exchanged. The default is 1. </w:t>
       </w:r>
       <w:r>
         <w:t xml:space="preserve">Argument </w:t>
       </w:r>
+      <w:proofErr w:type="spellStart"/>
       <w:r>
         <w:rPr>
           <w:b/>
@@ -32205,6 +32908,7 @@
         </w:rPr>
         <w:t>MaxIter</w:t>
       </w:r>
+      <w:proofErr w:type="spellEnd"/>
       <w:r>
         <w:t xml:space="preserve"> defines the maximum number of iterations </w:t>
       </w:r>
@@ -32242,6 +32946,7 @@
       <w:r>
         <w:t xml:space="preserve">If </w:t>
       </w:r>
+      <w:proofErr w:type="spellStart"/>
       <w:r>
         <w:rPr>
           <w:b/>
@@ -32250,6 +32955,7 @@
         </w:rPr>
         <w:t>DispFlg</w:t>
       </w:r>
+      <w:proofErr w:type="spellEnd"/>
       <w:r>
         <w:rPr>
           <w:b/>
@@ -32285,6 +32991,7 @@
       <w:r>
         <w:t xml:space="preserve">then the CWPW algorithm outputs intermediate results. To suppress this behaviour set </w:t>
       </w:r>
+      <w:proofErr w:type="spellStart"/>
       <w:r>
         <w:rPr>
           <w:b/>
@@ -32293,6 +33000,7 @@
         </w:rPr>
         <w:t>DispFlg</w:t>
       </w:r>
+      <w:proofErr w:type="spellEnd"/>
       <w:r>
         <w:t xml:space="preserve"> to </w:t>
       </w:r>
@@ -32358,28 +33066,56 @@
           <w:color w:val="92D050"/>
         </w:rPr>
       </w:pPr>
+      <w:proofErr w:type="spellStart"/>
       <w:r>
         <w:rPr>
           <w:b/>
           <w:bCs/>
           <w:color w:val="92D050"/>
         </w:rPr>
-        <w:t xml:space="preserve">obj = obj.designGenerator( 6, </w:t>
-      </w:r>
+        <w:t>obj</w:t>
+      </w:r>
+      <w:proofErr w:type="spellEnd"/>
       <w:r>
         <w:rPr>
           <w:b/>
           <w:bCs/>
           <w:color w:val="92D050"/>
         </w:rPr>
-        <w:t xml:space="preserve">1, </w:t>
-      </w:r>
+        <w:t xml:space="preserve"> = </w:t>
+      </w:r>
+      <w:proofErr w:type="spellStart"/>
       <w:r>
         <w:rPr>
           <w:b/>
           <w:bCs/>
           <w:color w:val="92D050"/>
         </w:rPr>
+        <w:t>obj.designGenerator</w:t>
+      </w:r>
+      <w:proofErr w:type="spellEnd"/>
+      <w:r>
+        <w:rPr>
+          <w:b/>
+          <w:bCs/>
+          <w:color w:val="92D050"/>
+        </w:rPr>
+        <w:t xml:space="preserve">( 6, </w:t>
+      </w:r>
+      <w:r>
+        <w:rPr>
+          <w:b/>
+          <w:bCs/>
+          <w:color w:val="92D050"/>
+        </w:rPr>
+        <w:t xml:space="preserve">1, </w:t>
+      </w:r>
+      <w:r>
+        <w:rPr>
+          <w:b/>
+          <w:bCs/>
+          <w:color w:val="92D050"/>
+        </w:rPr>
         <w:t>100 );</w:t>
       </w:r>
     </w:p>
@@ -32388,6 +33124,7 @@
       <w:r>
         <w:t xml:space="preserve">Note, in this example, the default setting of </w:t>
       </w:r>
+      <w:proofErr w:type="spellStart"/>
       <w:r>
         <w:rPr>
           <w:b/>
@@ -32396,6 +33133,7 @@
         </w:rPr>
         <w:t>DispFlg</w:t>
       </w:r>
+      <w:proofErr w:type="spellEnd"/>
       <w:r>
         <w:rPr>
           <w:color w:val="92D050"/>
@@ -32654,6 +33392,7 @@
         </w:rPr>
         <w:t xml:space="preserve"> </w:t>
       </w:r>
+      <w:proofErr w:type="spellStart"/>
       <w:r>
         <w:rPr>
           <w:b/>
@@ -32684,6 +33423,7 @@
         </w:rPr>
         <w:t>enerator</w:t>
       </w:r>
+      <w:proofErr w:type="spellEnd"/>
       <w:r>
         <w:rPr>
           <w:rFonts w:eastAsiaTheme="minorEastAsia"/>
@@ -32794,6 +33534,7 @@
       <w:r>
         <w:t xml:space="preserve">The </w:t>
       </w:r>
+      <w:proofErr w:type="spellStart"/>
       <w:r>
         <w:rPr>
           <w:rFonts w:asciiTheme="minorHAnsi" w:eastAsiaTheme="minorHAnsi" w:hAnsiTheme="minorHAnsi" w:cstheme="minorBidi"/>
@@ -32807,6 +33548,7 @@
         </w:rPr>
         <w:t>importScaledDesign</w:t>
       </w:r>
+      <w:proofErr w:type="spellEnd"/>
       <w:r>
         <w:t xml:space="preserve"> Method</w:t>
       </w:r>
@@ -32817,6 +33559,7 @@
       <w:r>
         <w:t xml:space="preserve">It can sometimes be useful to compare your current design with alternatives from the academic literature. With this in mind, we have supplied the </w:t>
       </w:r>
+      <w:proofErr w:type="spellStart"/>
       <w:r>
         <w:rPr>
           <w:b/>
@@ -32827,6 +33570,7 @@
         </w:rPr>
         <w:t>importScaledDesign</w:t>
       </w:r>
+      <w:proofErr w:type="spellEnd"/>
       <w:r>
         <w:t xml:space="preserve"> method. The command </w:t>
       </w:r>
@@ -32843,13 +33587,59 @@
           <w:color w:val="92D050"/>
         </w:rPr>
       </w:pPr>
+      <w:proofErr w:type="spellStart"/>
       <w:r>
         <w:rPr>
           <w:b/>
           <w:bCs/>
           <w:color w:val="92D050"/>
         </w:rPr>
-        <w:t>obj = obj.importScaledDesign( ScaledDesign );</w:t>
+        <w:t>obj</w:t>
+      </w:r>
+      <w:proofErr w:type="spellEnd"/>
+      <w:r>
+        <w:rPr>
+          <w:b/>
+          <w:bCs/>
+          <w:color w:val="92D050"/>
+        </w:rPr>
+        <w:t xml:space="preserve"> = </w:t>
+      </w:r>
+      <w:proofErr w:type="spellStart"/>
+      <w:r>
+        <w:rPr>
+          <w:b/>
+          <w:bCs/>
+          <w:color w:val="92D050"/>
+        </w:rPr>
+        <w:t>obj.importScaledDesign</w:t>
+      </w:r>
+      <w:proofErr w:type="spellEnd"/>
+      <w:r>
+        <w:rPr>
+          <w:b/>
+          <w:bCs/>
+          <w:color w:val="92D050"/>
+        </w:rPr>
+        <w:t xml:space="preserve">( </w:t>
+      </w:r>
+      <w:proofErr w:type="spellStart"/>
+      <w:r>
+        <w:rPr>
+          <w:b/>
+          <w:bCs/>
+          <w:color w:val="92D050"/>
+        </w:rPr>
+        <w:t>ScaledDesign</w:t>
+      </w:r>
+      <w:proofErr w:type="spellEnd"/>
+      <w:r>
+        <w:rPr>
+          <w:b/>
+          <w:bCs/>
+          <w:color w:val="92D050"/>
+        </w:rPr>
+        <w:t xml:space="preserve"> );</w:t>
       </w:r>
     </w:p>
     <w:p/>
@@ -32857,6 +33647,7 @@
       <w:r>
         <w:t xml:space="preserve">Where </w:t>
       </w:r>
+      <w:proofErr w:type="spellStart"/>
       <w:r>
         <w:rPr>
           <w:b/>
@@ -32865,6 +33656,7 @@
         </w:rPr>
         <w:t>ScaledDesign</w:t>
       </w:r>
+      <w:proofErr w:type="spellEnd"/>
       <w:r>
         <w:t xml:space="preserve"> is </w:t>
       </w:r>
@@ -32874,6 +33666,7 @@
       <w:r>
         <w:t xml:space="preserve"> in scaled units. Several checks are carried out on the </w:t>
       </w:r>
+      <w:proofErr w:type="spellStart"/>
       <w:r>
         <w:rPr>
           <w:b/>
@@ -32882,6 +33675,7 @@
         </w:rPr>
         <w:t>ScaledDesign</w:t>
       </w:r>
+      <w:proofErr w:type="spellEnd"/>
       <w:r>
         <w:t xml:space="preserve"> argument, and it is only accepted if the design passes all of them. In the event of a failure a suitable error message is displayed. The appropriate tests are:</w:t>
       </w:r>
@@ -32995,6 +33789,7 @@
       <w:r>
         <w:t xml:space="preserve"> Using the </w:t>
       </w:r>
+      <w:proofErr w:type="spellStart"/>
       <w:r>
         <w:rPr>
           <w:b/>
@@ -33004,6 +33799,7 @@
         </w:rPr>
         <w:t>makeSSD</w:t>
       </w:r>
+      <w:proofErr w:type="spellEnd"/>
       <w:r>
         <w:t xml:space="preserve"> Class</w:t>
       </w:r>
@@ -33035,6 +33831,7 @@
       <w:r>
         <w:t xml:space="preserve">, the initial design is intentionally random and, since the CWPW algorithm is not guaranteed to yield the exact D-optimal design, different designs will be produced each time the </w:t>
       </w:r>
+      <w:proofErr w:type="spellStart"/>
       <w:r>
         <w:rPr>
           <w:b/>
@@ -33045,6 +33842,7 @@
         </w:rPr>
         <w:t>designGenerator</w:t>
       </w:r>
+      <w:proofErr w:type="spellEnd"/>
       <w:r>
         <w:t xml:space="preserve"> method is executed. To mitigate this, it makes obvious sense to run the method </w:t>
       </w:r>
@@ -33054,6 +33852,7 @@
       <w:r>
         <w:t xml:space="preserve">many times and choose the design associated with the largest value of the design measure. This is the concept behind the </w:t>
       </w:r>
+      <w:proofErr w:type="spellStart"/>
       <w:r>
         <w:rPr>
           <w:b/>
@@ -33063,6 +33862,7 @@
         </w:rPr>
         <w:t>makeSSD</w:t>
       </w:r>
+      <w:proofErr w:type="spellEnd"/>
       <w:r>
         <w:t xml:space="preserve"> class.</w:t>
       </w:r>
@@ -33085,6 +33885,7 @@
       <w:r>
         <w:t xml:space="preserve">llection of designs generated by a </w:t>
       </w:r>
+      <w:proofErr w:type="spellStart"/>
       <w:r>
         <w:rPr>
           <w:b/>
@@ -33094,6 +33895,7 @@
         </w:rPr>
         <w:t>makeSSD</w:t>
       </w:r>
+      <w:proofErr w:type="spellEnd"/>
       <w:r>
         <w:t xml:space="preserve"> object.</w:t>
       </w:r>
@@ -33103,6 +33905,7 @@
       <w:r>
         <w:t xml:space="preserve">The </w:t>
       </w:r>
+      <w:proofErr w:type="spellStart"/>
       <w:r>
         <w:rPr>
           <w:b/>
@@ -33112,6 +33915,7 @@
         </w:rPr>
         <w:t>makeSSD</w:t>
       </w:r>
+      <w:proofErr w:type="spellEnd"/>
       <w:r>
         <w:t xml:space="preserve"> class makes use of another object-oriented class association, namely </w:t>
       </w:r>
@@ -33253,6 +34057,7 @@
       <w:r>
         <w:t xml:space="preserve">Note that class </w:t>
       </w:r>
+      <w:proofErr w:type="spellStart"/>
       <w:r>
         <w:rPr>
           <w:b/>
@@ -33263,6 +34068,7 @@
         </w:rPr>
         <w:t>makeSSD</w:t>
       </w:r>
+      <w:proofErr w:type="spellEnd"/>
       <w:r>
         <w:rPr>
           <w:color w:val="FF0000"/>
@@ -33272,6 +34078,7 @@
       <w:r>
         <w:t xml:space="preserve">inherits from the abstract class </w:t>
       </w:r>
+      <w:proofErr w:type="spellStart"/>
       <w:r>
         <w:rPr>
           <w:b/>
@@ -33282,9 +34089,11 @@
         </w:rPr>
         <w:t>trialSSD</w:t>
       </w:r>
+      <w:proofErr w:type="spellEnd"/>
       <w:r>
         <w:t xml:space="preserve">. The abstract method </w:t>
       </w:r>
+      <w:proofErr w:type="spellStart"/>
       <w:r>
         <w:rPr>
           <w:b/>
@@ -33295,9 +34104,11 @@
         </w:rPr>
         <w:t>isBest</w:t>
       </w:r>
+      <w:proofErr w:type="spellEnd"/>
       <w:r>
         <w:t xml:space="preserve"> is implemented in </w:t>
       </w:r>
+      <w:proofErr w:type="spellStart"/>
       <w:r>
         <w:rPr>
           <w:b/>
@@ -33308,6 +34119,7 @@
         </w:rPr>
         <w:t>makeSSD</w:t>
       </w:r>
+      <w:proofErr w:type="spellEnd"/>
       <w:r>
         <w:t xml:space="preserve"> and abstracts “larger is better” or “smaller is better” design measures.</w:t>
       </w:r>
@@ -33393,7 +34205,15 @@
       </w:fldSimple>
       <w:bookmarkEnd w:id="44"/>
       <w:r>
-        <w:t xml:space="preserve">: makeSSD class architecture, which employs composition. Consequently, any child SSD algorithm </w:t>
+        <w:t xml:space="preserve">: </w:t>
+      </w:r>
+      <w:proofErr w:type="spellStart"/>
+      <w:r>
+        <w:t>makeSSD</w:t>
+      </w:r>
+      <w:proofErr w:type="spellEnd"/>
+      <w:r>
+        <w:t xml:space="preserve"> class architecture, which employs composition. Consequently, any child SSD algorithm </w:t>
       </w:r>
       <w:r>
         <w:t>object can</w:t>
@@ -33484,6 +34304,7 @@
       </w:pPr>
       <w:bookmarkStart w:id="45" w:name="_Ref27489317"/>
       <w:bookmarkStart w:id="46" w:name="_Toc29030917"/>
+      <w:proofErr w:type="spellStart"/>
       <w:r>
         <w:rPr>
           <w:b/>
@@ -33493,6 +34314,7 @@
         </w:rPr>
         <w:t>makeSSD</w:t>
       </w:r>
+      <w:proofErr w:type="spellEnd"/>
       <w:r>
         <w:t xml:space="preserve"> Class Properties</w:t>
       </w:r>
@@ -33524,6 +34346,7 @@
       <w:r>
         <w:t xml:space="preserve">. The best design encountered during the trials is stored in property </w:t>
       </w:r>
+      <w:proofErr w:type="spellStart"/>
       <w:r>
         <w:rPr>
           <w:b/>
@@ -33533,12 +34356,14 @@
         </w:rPr>
         <w:t>BestSSD</w:t>
       </w:r>
+      <w:proofErr w:type="spellEnd"/>
       <w:r>
         <w:t>.</w:t>
       </w:r>
       <w:r>
         <w:t xml:space="preserve"> This can be extracted and used like any </w:t>
       </w:r>
+      <w:proofErr w:type="spellStart"/>
       <w:r>
         <w:rPr>
           <w:b/>
@@ -33548,6 +34373,7 @@
         </w:rPr>
         <w:t>BayesianSSD</w:t>
       </w:r>
+      <w:proofErr w:type="spellEnd"/>
       <w:r>
         <w:t xml:space="preserve"> class object.</w:t>
       </w:r>
@@ -33577,7 +34403,15 @@
       </w:fldSimple>
       <w:bookmarkEnd w:id="47"/>
       <w:r>
-        <w:t>: makeSSD Class Public Properties</w:t>
+        <w:t xml:space="preserve">: </w:t>
+      </w:r>
+      <w:proofErr w:type="spellStart"/>
+      <w:r>
+        <w:t>makeSSD</w:t>
+      </w:r>
+      <w:proofErr w:type="spellEnd"/>
+      <w:r>
+        <w:t xml:space="preserve"> Class Public Properties</w:t>
       </w:r>
     </w:p>
     <w:tbl>
@@ -33657,6 +34491,7 @@
                 <w:szCs w:val="24"/>
               </w:rPr>
             </w:pPr>
+            <w:proofErr w:type="spellStart"/>
             <w:r>
               <w:rPr>
                 <w:b/>
@@ -33664,6 +34499,7 @@
               </w:rPr>
               <w:t>NumTrials</w:t>
             </w:r>
+            <w:proofErr w:type="spellEnd"/>
           </w:p>
           <w:p>
             <w:pPr>
@@ -33708,6 +34544,7 @@
                 <w:color w:val="4472C4" w:themeColor="accent1"/>
               </w:rPr>
             </w:pPr>
+            <w:proofErr w:type="spellStart"/>
             <w:r>
               <w:rPr>
                 <w:b/>
@@ -33717,6 +34554,7 @@
               </w:rPr>
               <w:t>SetAccess</w:t>
             </w:r>
+            <w:proofErr w:type="spellEnd"/>
             <w:r>
               <w:t xml:space="preserve"> = </w:t>
             </w:r>
@@ -33740,6 +34578,7 @@
                 <w:iCs/>
               </w:rPr>
             </w:pPr>
+            <w:proofErr w:type="spellStart"/>
             <w:r>
               <w:rPr>
                 <w:b/>
@@ -33749,6 +34588,7 @@
               </w:rPr>
               <w:t>GetAccess</w:t>
             </w:r>
+            <w:proofErr w:type="spellEnd"/>
             <w:r>
               <w:rPr>
                 <w:b/>
@@ -33785,6 +34625,7 @@
                 <w:szCs w:val="24"/>
               </w:rPr>
             </w:pPr>
+            <w:proofErr w:type="spellStart"/>
             <w:r>
               <w:rPr>
                 <w:b/>
@@ -33792,6 +34633,7 @@
               </w:rPr>
               <w:t>DesignProperties</w:t>
             </w:r>
+            <w:proofErr w:type="spellEnd"/>
           </w:p>
           <w:p>
             <w:pPr>
@@ -33836,6 +34678,7 @@
                 <w:color w:val="4472C4" w:themeColor="accent1"/>
               </w:rPr>
             </w:pPr>
+            <w:proofErr w:type="spellStart"/>
             <w:r>
               <w:rPr>
                 <w:b/>
@@ -33845,6 +34688,7 @@
               </w:rPr>
               <w:t>SetAccess</w:t>
             </w:r>
+            <w:proofErr w:type="spellEnd"/>
             <w:r>
               <w:t xml:space="preserve"> = </w:t>
             </w:r>
@@ -33868,6 +34712,7 @@
                 <w:iCs/>
               </w:rPr>
             </w:pPr>
+            <w:proofErr w:type="spellStart"/>
             <w:r>
               <w:rPr>
                 <w:b/>
@@ -33877,6 +34722,7 @@
               </w:rPr>
               <w:t>GetAccess</w:t>
             </w:r>
+            <w:proofErr w:type="spellEnd"/>
             <w:r>
               <w:rPr>
                 <w:b/>
@@ -33913,6 +34759,7 @@
                 <w:szCs w:val="24"/>
               </w:rPr>
             </w:pPr>
+            <w:proofErr w:type="spellStart"/>
             <w:r>
               <w:rPr>
                 <w:b/>
@@ -33920,6 +34767,7 @@
               </w:rPr>
               <w:t>BestSSD</w:t>
             </w:r>
+            <w:proofErr w:type="spellEnd"/>
           </w:p>
         </w:tc>
         <w:tc>
@@ -33930,6 +34778,7 @@
             <w:r>
               <w:t xml:space="preserve">Best design object from the trial set. This is a </w:t>
             </w:r>
+            <w:proofErr w:type="spellStart"/>
             <w:r>
               <w:rPr>
                 <w:b/>
@@ -33939,6 +34788,7 @@
               </w:rPr>
               <w:t>BayesianSSD</w:t>
             </w:r>
+            <w:proofErr w:type="spellEnd"/>
             <w:r>
               <w:t xml:space="preserve"> object.</w:t>
             </w:r>
@@ -33968,6 +34818,7 @@
                 <w:color w:val="4472C4" w:themeColor="accent1"/>
               </w:rPr>
             </w:pPr>
+            <w:proofErr w:type="spellStart"/>
             <w:r>
               <w:rPr>
                 <w:b/>
@@ -33977,6 +34828,7 @@
               </w:rPr>
               <w:t>SetAccess</w:t>
             </w:r>
+            <w:proofErr w:type="spellEnd"/>
             <w:r>
               <w:t xml:space="preserve"> = </w:t>
             </w:r>
@@ -34000,6 +34852,7 @@
                 <w:iCs/>
               </w:rPr>
             </w:pPr>
+            <w:proofErr w:type="spellStart"/>
             <w:r>
               <w:rPr>
                 <w:b/>
@@ -34009,6 +34862,7 @@
               </w:rPr>
               <w:t>GetAccess</w:t>
             </w:r>
+            <w:proofErr w:type="spellEnd"/>
             <w:r>
               <w:rPr>
                 <w:b/>
@@ -34087,6 +34941,7 @@
                 <w:color w:val="4472C4" w:themeColor="accent1"/>
               </w:rPr>
             </w:pPr>
+            <w:proofErr w:type="spellStart"/>
             <w:r>
               <w:rPr>
                 <w:b/>
@@ -34096,6 +34951,7 @@
               </w:rPr>
               <w:t>SetAccess</w:t>
             </w:r>
+            <w:proofErr w:type="spellEnd"/>
             <w:r>
               <w:t xml:space="preserve"> = </w:t>
             </w:r>
@@ -34119,6 +34975,7 @@
                 <w:iCs/>
               </w:rPr>
             </w:pPr>
+            <w:proofErr w:type="spellStart"/>
             <w:r>
               <w:rPr>
                 <w:b/>
@@ -34128,6 +34985,7 @@
               </w:rPr>
               <w:t>GetAccess</w:t>
             </w:r>
+            <w:proofErr w:type="spellEnd"/>
             <w:r>
               <w:rPr>
                 <w:b/>
@@ -34184,6 +35042,7 @@
             <w:r>
               <w:t xml:space="preserve"> for the object stored in the </w:t>
             </w:r>
+            <w:proofErr w:type="spellStart"/>
             <w:r>
               <w:rPr>
                 <w:b/>
@@ -34191,6 +35050,7 @@
               </w:rPr>
               <w:t>BestSSD</w:t>
             </w:r>
+            <w:proofErr w:type="spellEnd"/>
             <w:r>
               <w:rPr>
                 <w:b/>
@@ -34227,6 +35087,7 @@
                 <w:color w:val="4472C4" w:themeColor="accent1"/>
               </w:rPr>
             </w:pPr>
+            <w:proofErr w:type="spellStart"/>
             <w:r>
               <w:rPr>
                 <w:b/>
@@ -34236,6 +35097,7 @@
               </w:rPr>
               <w:t>SetAccess</w:t>
             </w:r>
+            <w:proofErr w:type="spellEnd"/>
             <w:r>
               <w:t xml:space="preserve"> = </w:t>
             </w:r>
@@ -34260,6 +35122,7 @@
                 <w:color w:val="4472C4" w:themeColor="accent1"/>
               </w:rPr>
             </w:pPr>
+            <w:proofErr w:type="spellStart"/>
             <w:r>
               <w:rPr>
                 <w:b/>
@@ -34269,6 +35132,7 @@
               </w:rPr>
               <w:t>GetAccess</w:t>
             </w:r>
+            <w:proofErr w:type="spellEnd"/>
             <w:r>
               <w:rPr>
                 <w:b/>
@@ -34389,7 +35253,25 @@
                 <w:bCs/>
                 <w:color w:val="92D050"/>
               </w:rPr>
-              <w:t>ceil(obj.M/2)</w:t>
+              <w:t>ceil(</w:t>
+            </w:r>
+            <w:proofErr w:type="spellStart"/>
+            <w:r>
+              <w:rPr>
+                <w:b/>
+                <w:bCs/>
+                <w:color w:val="92D050"/>
+              </w:rPr>
+              <w:t>obj.M</w:t>
+            </w:r>
+            <w:proofErr w:type="spellEnd"/>
+            <w:r>
+              <w:rPr>
+                <w:b/>
+                <w:bCs/>
+                <w:color w:val="92D050"/>
+              </w:rPr>
+              <w:t>/2)</w:t>
             </w:r>
           </w:p>
         </w:tc>
@@ -34407,6 +35289,7 @@
                 <w:color w:val="4472C4" w:themeColor="accent1"/>
               </w:rPr>
             </w:pPr>
+            <w:proofErr w:type="spellStart"/>
             <w:r>
               <w:rPr>
                 <w:b/>
@@ -34416,6 +35299,7 @@
               </w:rPr>
               <w:t>SetAccess</w:t>
             </w:r>
+            <w:proofErr w:type="spellEnd"/>
             <w:r>
               <w:t xml:space="preserve"> = </w:t>
             </w:r>
@@ -34439,6 +35323,7 @@
                 <w:iCs/>
               </w:rPr>
             </w:pPr>
+            <w:proofErr w:type="spellStart"/>
             <w:r>
               <w:rPr>
                 <w:b/>
@@ -34448,6 +35333,7 @@
               </w:rPr>
               <w:t>GetAccess</w:t>
             </w:r>
+            <w:proofErr w:type="spellEnd"/>
             <w:r>
               <w:rPr>
                 <w:b/>
@@ -34558,6 +35444,7 @@
             <w:r>
               <w:t xml:space="preserve">for the object stored in the </w:t>
             </w:r>
+            <w:proofErr w:type="spellStart"/>
             <w:r>
               <w:rPr>
                 <w:b/>
@@ -34565,6 +35452,7 @@
               </w:rPr>
               <w:t>BestSSD</w:t>
             </w:r>
+            <w:proofErr w:type="spellEnd"/>
             <w:r>
               <w:rPr>
                 <w:b/>
@@ -34601,6 +35489,7 @@
                 <w:color w:val="4472C4" w:themeColor="accent1"/>
               </w:rPr>
             </w:pPr>
+            <w:proofErr w:type="spellStart"/>
             <w:r>
               <w:rPr>
                 <w:b/>
@@ -34610,6 +35499,7 @@
               </w:rPr>
               <w:t>SetAccess</w:t>
             </w:r>
+            <w:proofErr w:type="spellEnd"/>
             <w:r>
               <w:t xml:space="preserve"> = </w:t>
             </w:r>
@@ -34634,6 +35524,7 @@
                 <w:color w:val="4472C4" w:themeColor="accent1"/>
               </w:rPr>
             </w:pPr>
+            <w:proofErr w:type="spellStart"/>
             <w:r>
               <w:rPr>
                 <w:b/>
@@ -34643,6 +35534,7 @@
               </w:rPr>
               <w:t>GetAccess</w:t>
             </w:r>
+            <w:proofErr w:type="spellEnd"/>
             <w:r>
               <w:rPr>
                 <w:b/>
@@ -34733,6 +35625,7 @@
                 <w:bCs/>
               </w:rPr>
             </w:pPr>
+            <w:proofErr w:type="spellStart"/>
             <w:r>
               <w:rPr>
                 <w:b/>
@@ -34740,6 +35633,7 @@
               </w:rPr>
               <w:t>MaxAbsCorr</w:t>
             </w:r>
+            <w:proofErr w:type="spellEnd"/>
           </w:p>
         </w:tc>
         <w:tc>
@@ -34753,6 +35647,7 @@
             <w:r>
               <w:t xml:space="preserve"> for the object stored in the </w:t>
             </w:r>
+            <w:proofErr w:type="spellStart"/>
             <w:r>
               <w:rPr>
                 <w:b/>
@@ -34760,6 +35655,7 @@
               </w:rPr>
               <w:t>BestSSD</w:t>
             </w:r>
+            <w:proofErr w:type="spellEnd"/>
             <w:r>
               <w:rPr>
                 <w:b/>
@@ -34796,6 +35692,7 @@
                 <w:color w:val="4472C4" w:themeColor="accent1"/>
               </w:rPr>
             </w:pPr>
+            <w:proofErr w:type="spellStart"/>
             <w:r>
               <w:rPr>
                 <w:b/>
@@ -34805,6 +35702,7 @@
               </w:rPr>
               <w:t>SetAccess</w:t>
             </w:r>
+            <w:proofErr w:type="spellEnd"/>
             <w:r>
               <w:t xml:space="preserve"> = </w:t>
             </w:r>
@@ -34829,6 +35727,7 @@
                 <w:color w:val="4472C4" w:themeColor="accent1"/>
               </w:rPr>
             </w:pPr>
+            <w:proofErr w:type="spellStart"/>
             <w:r>
               <w:rPr>
                 <w:b/>
@@ -34838,6 +35737,7 @@
               </w:rPr>
               <w:t>GetAccess</w:t>
             </w:r>
+            <w:proofErr w:type="spellEnd"/>
             <w:r>
               <w:rPr>
                 <w:b/>
@@ -34928,6 +35828,7 @@
                 <w:bCs/>
               </w:rPr>
             </w:pPr>
+            <w:proofErr w:type="spellStart"/>
             <w:r>
               <w:rPr>
                 <w:b/>
@@ -34935,6 +35836,7 @@
               </w:rPr>
               <w:t>MeanAbsCorr</w:t>
             </w:r>
+            <w:proofErr w:type="spellEnd"/>
           </w:p>
         </w:tc>
         <w:tc>
@@ -34948,6 +35850,7 @@
             <w:r>
               <w:t xml:space="preserve"> for the object stored in the </w:t>
             </w:r>
+            <w:proofErr w:type="spellStart"/>
             <w:r>
               <w:rPr>
                 <w:b/>
@@ -34955,6 +35858,7 @@
               </w:rPr>
               <w:t>BestSSD</w:t>
             </w:r>
+            <w:proofErr w:type="spellEnd"/>
             <w:r>
               <w:rPr>
                 <w:b/>
@@ -34991,6 +35895,7 @@
                 <w:color w:val="4472C4" w:themeColor="accent1"/>
               </w:rPr>
             </w:pPr>
+            <w:proofErr w:type="spellStart"/>
             <w:r>
               <w:rPr>
                 <w:b/>
@@ -35000,6 +35905,7 @@
               </w:rPr>
               <w:t>SetAccess</w:t>
             </w:r>
+            <w:proofErr w:type="spellEnd"/>
             <w:r>
               <w:t xml:space="preserve"> = </w:t>
             </w:r>
@@ -35024,6 +35930,7 @@
                 <w:color w:val="4472C4" w:themeColor="accent1"/>
               </w:rPr>
             </w:pPr>
+            <w:proofErr w:type="spellStart"/>
             <w:r>
               <w:rPr>
                 <w:b/>
@@ -35033,6 +35940,7 @@
               </w:rPr>
               <w:t>GetAccess</w:t>
             </w:r>
+            <w:proofErr w:type="spellEnd"/>
             <w:r>
               <w:rPr>
                 <w:b/>
@@ -35143,6 +36051,7 @@
             <w:r>
               <w:t xml:space="preserve"> for the object stored in the </w:t>
             </w:r>
+            <w:proofErr w:type="spellStart"/>
             <w:r>
               <w:rPr>
                 <w:b/>
@@ -35150,6 +36059,7 @@
               </w:rPr>
               <w:t>BestSSD</w:t>
             </w:r>
+            <w:proofErr w:type="spellEnd"/>
             <w:r>
               <w:rPr>
                 <w:b/>
@@ -35186,6 +36096,7 @@
                 <w:color w:val="4472C4" w:themeColor="accent1"/>
               </w:rPr>
             </w:pPr>
+            <w:proofErr w:type="spellStart"/>
             <w:r>
               <w:rPr>
                 <w:b/>
@@ -35195,6 +36106,7 @@
               </w:rPr>
               <w:t>SetAccess</w:t>
             </w:r>
+            <w:proofErr w:type="spellEnd"/>
             <w:r>
               <w:t xml:space="preserve"> = </w:t>
             </w:r>
@@ -35219,6 +36131,7 @@
                 <w:color w:val="4472C4" w:themeColor="accent1"/>
               </w:rPr>
             </w:pPr>
+            <w:proofErr w:type="spellStart"/>
             <w:r>
               <w:rPr>
                 <w:b/>
@@ -35228,6 +36141,7 @@
               </w:rPr>
               <w:t>GetAccess</w:t>
             </w:r>
+            <w:proofErr w:type="spellEnd"/>
             <w:r>
               <w:rPr>
                 <w:b/>
@@ -35318,6 +36232,7 @@
                 <w:bCs/>
               </w:rPr>
             </w:pPr>
+            <w:proofErr w:type="spellStart"/>
             <w:r>
               <w:rPr>
                 <w:b/>
@@ -35325,6 +36240,7 @@
               </w:rPr>
               <w:t>NumOrthCol</w:t>
             </w:r>
+            <w:proofErr w:type="spellEnd"/>
           </w:p>
           <w:p>
             <w:pPr>
@@ -35420,6 +36336,7 @@
                 <w:color w:val="4472C4" w:themeColor="accent1"/>
               </w:rPr>
             </w:pPr>
+            <w:proofErr w:type="spellStart"/>
             <w:r>
               <w:rPr>
                 <w:b/>
@@ -35429,6 +36346,7 @@
               </w:rPr>
               <w:t>SetAccess</w:t>
             </w:r>
+            <w:proofErr w:type="spellEnd"/>
             <w:r>
               <w:t xml:space="preserve"> = </w:t>
             </w:r>
@@ -35453,6 +36371,7 @@
                 <w:color w:val="4472C4" w:themeColor="accent1"/>
               </w:rPr>
             </w:pPr>
+            <w:proofErr w:type="spellStart"/>
             <w:r>
               <w:rPr>
                 <w:b/>
@@ -35462,6 +36381,7 @@
               </w:rPr>
               <w:t>GetAccess</w:t>
             </w:r>
+            <w:proofErr w:type="spellEnd"/>
             <w:r>
               <w:rPr>
                 <w:b/>
@@ -35617,6 +36537,7 @@
                 <w:color w:val="4472C4" w:themeColor="accent1"/>
               </w:rPr>
             </w:pPr>
+            <w:proofErr w:type="spellStart"/>
             <w:r>
               <w:rPr>
                 <w:b/>
@@ -35626,6 +36547,7 @@
               </w:rPr>
               <w:t>SetAccess</w:t>
             </w:r>
+            <w:proofErr w:type="spellEnd"/>
             <w:r>
               <w:t xml:space="preserve"> = </w:t>
             </w:r>
@@ -35650,6 +36572,7 @@
                 <w:color w:val="4472C4" w:themeColor="accent1"/>
               </w:rPr>
             </w:pPr>
+            <w:proofErr w:type="spellStart"/>
             <w:r>
               <w:rPr>
                 <w:b/>
@@ -35659,6 +36582,7 @@
               </w:rPr>
               <w:t>GetAccess</w:t>
             </w:r>
+            <w:proofErr w:type="spellEnd"/>
             <w:r>
               <w:rPr>
                 <w:b/>
@@ -35735,6 +36659,7 @@
       </w:pPr>
       <w:bookmarkStart w:id="48" w:name="_Ref27489343"/>
       <w:bookmarkStart w:id="49" w:name="_Toc29030918"/>
+      <w:proofErr w:type="spellStart"/>
       <w:r>
         <w:rPr>
           <w:b/>
@@ -35744,6 +36669,7 @@
         </w:rPr>
         <w:t>makeSSD</w:t>
       </w:r>
+      <w:proofErr w:type="spellEnd"/>
       <w:r>
         <w:t xml:space="preserve"> Class Methods</w:t>
       </w:r>
@@ -35754,6 +36680,7 @@
       <w:r>
         <w:t xml:space="preserve">As always, the class constructor instantiates, or creates, a class object. The following commands create an instance of the </w:t>
       </w:r>
+      <w:proofErr w:type="spellStart"/>
       <w:r>
         <w:rPr>
           <w:b/>
@@ -35763,9 +36690,11 @@
         </w:rPr>
         <w:t>makeSSD</w:t>
       </w:r>
+      <w:proofErr w:type="spellEnd"/>
       <w:r>
         <w:t xml:space="preserve"> class containing a </w:t>
       </w:r>
+      <w:proofErr w:type="spellStart"/>
       <w:r>
         <w:rPr>
           <w:b/>
@@ -35775,6 +36704,7 @@
         </w:rPr>
         <w:t>BayesianSSD</w:t>
       </w:r>
+      <w:proofErr w:type="spellEnd"/>
       <w:r>
         <w:t xml:space="preserve"> object with 16 factors, 3 of which are assumed active:</w:t>
       </w:r>
@@ -35788,13 +36718,41 @@
           <w:color w:val="92D050"/>
         </w:rPr>
       </w:pPr>
+      <w:proofErr w:type="spellStart"/>
       <w:r>
         <w:rPr>
           <w:b/>
           <w:bCs/>
           <w:color w:val="92D050"/>
         </w:rPr>
-        <w:t>SSDobject = BayesianSSD( 16, “Active”, [ true(1,3), false(1,13) ] );</w:t>
+        <w:t>SSDobject</w:t>
+      </w:r>
+      <w:proofErr w:type="spellEnd"/>
+      <w:r>
+        <w:rPr>
+          <w:b/>
+          <w:bCs/>
+          <w:color w:val="92D050"/>
+        </w:rPr>
+        <w:t xml:space="preserve"> = </w:t>
+      </w:r>
+      <w:proofErr w:type="spellStart"/>
+      <w:r>
+        <w:rPr>
+          <w:b/>
+          <w:bCs/>
+          <w:color w:val="92D050"/>
+        </w:rPr>
+        <w:t>BayesianSSD</w:t>
+      </w:r>
+      <w:proofErr w:type="spellEnd"/>
+      <w:r>
+        <w:rPr>
+          <w:b/>
+          <w:bCs/>
+          <w:color w:val="92D050"/>
+        </w:rPr>
+        <w:t>( 16, “Active”, [ true(1,3), false(1,13) ] );</w:t>
       </w:r>
     </w:p>
     <w:p>
@@ -35805,6 +36763,7 @@
           <w:color w:val="92D050"/>
         </w:rPr>
       </w:pPr>
+      <w:proofErr w:type="spellStart"/>
       <w:r>
         <w:rPr>
           <w:b/>
@@ -35812,7 +36771,16 @@
           <w:color w:val="92D050"/>
         </w:rPr>
         <w:lastRenderedPageBreak/>
-        <w:t>SSDobj.NumInitDesigns = 5000;</w:t>
+        <w:t>SSDobj.NumInitDesigns</w:t>
+      </w:r>
+      <w:proofErr w:type="spellEnd"/>
+      <w:r>
+        <w:rPr>
+          <w:b/>
+          <w:bCs/>
+          <w:color w:val="92D050"/>
+        </w:rPr>
+        <w:t xml:space="preserve"> = 5000;</w:t>
       </w:r>
     </w:p>
     <w:p>
@@ -35823,29 +36791,67 @@
           <w:color w:val="92D050"/>
         </w:rPr>
       </w:pPr>
+      <w:proofErr w:type="spellStart"/>
       <w:r>
         <w:rPr>
           <w:b/>
           <w:bCs/>
           <w:color w:val="92D050"/>
         </w:rPr>
-        <w:t>obj = makeSSD(</w:t>
-      </w:r>
+        <w:t>obj</w:t>
+      </w:r>
+      <w:proofErr w:type="spellEnd"/>
       <w:r>
         <w:rPr>
           <w:b/>
           <w:bCs/>
           <w:color w:val="92D050"/>
         </w:rPr>
-        <w:t xml:space="preserve"> </w:t>
-      </w:r>
+        <w:t xml:space="preserve"> = </w:t>
+      </w:r>
+      <w:proofErr w:type="spellStart"/>
       <w:r>
         <w:rPr>
           <w:b/>
           <w:bCs/>
           <w:color w:val="92D050"/>
         </w:rPr>
-        <w:t>SSDobject )</w:t>
+        <w:t>makeSSD</w:t>
+      </w:r>
+      <w:proofErr w:type="spellEnd"/>
+      <w:r>
+        <w:rPr>
+          <w:b/>
+          <w:bCs/>
+          <w:color w:val="92D050"/>
+        </w:rPr>
+        <w:t>(</w:t>
+      </w:r>
+      <w:r>
+        <w:rPr>
+          <w:b/>
+          <w:bCs/>
+          <w:color w:val="92D050"/>
+        </w:rPr>
+        <w:t xml:space="preserve"> </w:t>
+      </w:r>
+      <w:proofErr w:type="spellStart"/>
+      <w:r>
+        <w:rPr>
+          <w:b/>
+          <w:bCs/>
+          <w:color w:val="92D050"/>
+        </w:rPr>
+        <w:t>SSDobject</w:t>
+      </w:r>
+      <w:proofErr w:type="spellEnd"/>
+      <w:r>
+        <w:rPr>
+          <w:b/>
+          <w:bCs/>
+          <w:color w:val="92D050"/>
+        </w:rPr>
+        <w:t xml:space="preserve"> )</w:t>
       </w:r>
     </w:p>
     <w:p/>
@@ -35856,8 +36862,13 @@
     </w:p>
     <w:p/>
     <w:p>
-      <w:r>
-        <w:t xml:space="preserve">obj = </w:t>
+      <w:proofErr w:type="spellStart"/>
+      <w:r>
+        <w:t>obj</w:t>
+      </w:r>
+      <w:proofErr w:type="spellEnd"/>
+      <w:r>
+        <w:t xml:space="preserve"> = </w:t>
       </w:r>
     </w:p>
     <w:p/>
@@ -35865,6 +36876,7 @@
       <w:r>
         <w:t xml:space="preserve">  </w:t>
       </w:r>
+      <w:proofErr w:type="spellStart"/>
       <w:r>
         <w:rPr>
           <w:b/>
@@ -35874,6 +36886,7 @@
         </w:rPr>
         <w:t>makeSSD</w:t>
       </w:r>
+      <w:proofErr w:type="spellEnd"/>
       <w:r>
         <w:t xml:space="preserve"> with properties:</w:t>
       </w:r>
@@ -35885,7 +36898,15 @@
       </w:r>
       <w:r>
         <w:tab/>
-        <w:t xml:space="preserve">        NumTrials: 1</w:t>
+        <w:t xml:space="preserve">        </w:t>
+      </w:r>
+      <w:proofErr w:type="spellStart"/>
+      <w:r>
+        <w:t>NumTrials</w:t>
+      </w:r>
+      <w:proofErr w:type="spellEnd"/>
+      <w:r>
+        <w:t>: 1</w:t>
       </w:r>
       <w:r>
         <w:t>000</w:t>
@@ -35893,7 +36914,15 @@
     </w:p>
     <w:p>
       <w:r>
-        <w:t xml:space="preserve">          DesignProperties: [0×0 table]</w:t>
+        <w:t xml:space="preserve">          </w:t>
+      </w:r>
+      <w:proofErr w:type="spellStart"/>
+      <w:r>
+        <w:t>DesignProperties</w:t>
+      </w:r>
+      <w:proofErr w:type="spellEnd"/>
+      <w:r>
+        <w:t>: [0×0 table]</w:t>
       </w:r>
     </w:p>
     <w:p>
@@ -35903,8 +36932,21 @@
       <w:r>
         <w:t xml:space="preserve">              </w:t>
       </w:r>
-      <w:r>
-        <w:t>BestSSD: [1×1 BayesianSSD]</w:t>
+      <w:proofErr w:type="spellStart"/>
+      <w:r>
+        <w:t>BestSSD</w:t>
+      </w:r>
+      <w:proofErr w:type="spellEnd"/>
+      <w:r>
+        <w:t xml:space="preserve">: [1×1 </w:t>
+      </w:r>
+      <w:proofErr w:type="spellStart"/>
+      <w:r>
+        <w:t>BayesianSSD</w:t>
+      </w:r>
+      <w:proofErr w:type="spellEnd"/>
+      <w:r>
+        <w:t>]</w:t>
       </w:r>
     </w:p>
     <w:p>
@@ -35948,8 +36990,13 @@
         <w:t xml:space="preserve">            </w:t>
       </w:r>
       <w:r>
-        <w:t>Measure: NaN</w:t>
-      </w:r>
+        <w:t xml:space="preserve">Measure: </w:t>
+      </w:r>
+      <w:proofErr w:type="spellStart"/>
+      <w:r>
+        <w:t>NaN</w:t>
+      </w:r>
+      <w:proofErr w:type="spellEnd"/>
     </w:p>
     <w:p>
       <w:r>
@@ -35958,8 +37005,13 @@
       <w:r>
         <w:t xml:space="preserve">         </w:t>
       </w:r>
-      <w:r>
-        <w:t>MaxAbsCorr: 0</w:t>
+      <w:proofErr w:type="spellStart"/>
+      <w:r>
+        <w:t>MaxAbsCorr</w:t>
+      </w:r>
+      <w:proofErr w:type="spellEnd"/>
+      <w:r>
+        <w:t>: 0</w:t>
       </w:r>
     </w:p>
     <w:p>
@@ -35969,9 +37021,19 @@
       <w:r>
         <w:t xml:space="preserve">       </w:t>
       </w:r>
-      <w:r>
-        <w:t>MeanAbsCorr: NaN</w:t>
-      </w:r>
+      <w:proofErr w:type="spellStart"/>
+      <w:r>
+        <w:t>MeanAbsCorr</w:t>
+      </w:r>
+      <w:proofErr w:type="spellEnd"/>
+      <w:r>
+        <w:t xml:space="preserve">: </w:t>
+      </w:r>
+      <w:proofErr w:type="spellStart"/>
+      <w:r>
+        <w:t>NaN</w:t>
+      </w:r>
+      <w:proofErr w:type="spellEnd"/>
     </w:p>
     <w:p>
       <w:r>
@@ -35991,8 +37053,13 @@
       <w:r>
         <w:t xml:space="preserve">        </w:t>
       </w:r>
-      <w:r>
-        <w:t>NumOrthCol: 136</w:t>
+      <w:proofErr w:type="spellStart"/>
+      <w:r>
+        <w:t>NumOrthCol</w:t>
+      </w:r>
+      <w:proofErr w:type="spellEnd"/>
+      <w:r>
+        <w:t>: 136</w:t>
       </w:r>
     </w:p>
     <w:p/>
@@ -36005,6 +37072,7 @@
       <w:r>
         <w:t xml:space="preserve">The </w:t>
       </w:r>
+      <w:proofErr w:type="spellStart"/>
       <w:r>
         <w:rPr>
           <w:b/>
@@ -36014,6 +37082,7 @@
         </w:rPr>
         <w:t>generateDesign</w:t>
       </w:r>
+      <w:proofErr w:type="spellEnd"/>
       <w:r>
         <w:t xml:space="preserve"> Method</w:t>
       </w:r>
@@ -36030,6 +37099,7 @@
     </w:p>
     <w:p/>
     <w:p>
+      <w:proofErr w:type="spellStart"/>
       <w:r>
         <w:rPr>
           <w:b/>
@@ -36037,7 +37107,52 @@
           <w:color w:val="92D050"/>
         </w:rPr>
         <w:lastRenderedPageBreak/>
-        <w:t>obj = obj.generateDesign( NumTrials, “Param1”, Value1,…, 'Param#', Value#  );</w:t>
+        <w:t>obj</w:t>
+      </w:r>
+      <w:proofErr w:type="spellEnd"/>
+      <w:r>
+        <w:rPr>
+          <w:b/>
+          <w:bCs/>
+          <w:color w:val="92D050"/>
+        </w:rPr>
+        <w:t xml:space="preserve"> = </w:t>
+      </w:r>
+      <w:proofErr w:type="spellStart"/>
+      <w:r>
+        <w:rPr>
+          <w:b/>
+          <w:bCs/>
+          <w:color w:val="92D050"/>
+        </w:rPr>
+        <w:t>obj.generateDesign</w:t>
+      </w:r>
+      <w:proofErr w:type="spellEnd"/>
+      <w:r>
+        <w:rPr>
+          <w:b/>
+          <w:bCs/>
+          <w:color w:val="92D050"/>
+        </w:rPr>
+        <w:t xml:space="preserve">( </w:t>
+      </w:r>
+      <w:proofErr w:type="spellStart"/>
+      <w:r>
+        <w:rPr>
+          <w:b/>
+          <w:bCs/>
+          <w:color w:val="92D050"/>
+        </w:rPr>
+        <w:t>NumTrials</w:t>
+      </w:r>
+      <w:proofErr w:type="spellEnd"/>
+      <w:r>
+        <w:rPr>
+          <w:b/>
+          <w:bCs/>
+          <w:color w:val="92D050"/>
+        </w:rPr>
+        <w:t>, “Param1”, Value1,…, 'Param#', Value#  );</w:t>
       </w:r>
     </w:p>
     <w:p/>
@@ -36045,6 +37160,7 @@
       <w:r>
         <w:t xml:space="preserve">Where </w:t>
       </w:r>
+      <w:proofErr w:type="spellStart"/>
       <w:r>
         <w:rPr>
           <w:b/>
@@ -36053,6 +37169,7 @@
         </w:rPr>
         <w:t>NumTrials</w:t>
       </w:r>
+      <w:proofErr w:type="spellEnd"/>
       <w:r>
         <w:t xml:space="preserve"> is the number of design trials to be undertaken and must be in the range </w:t>
       </w:r>
@@ -36242,6 +37359,7 @@
       <w:r>
         <w:t xml:space="preserve">Valid (Parameter, Value) argument pairs for the </w:t>
       </w:r>
+      <w:proofErr w:type="spellStart"/>
       <w:r>
         <w:rPr>
           <w:b/>
@@ -36249,9 +37367,11 @@
         </w:rPr>
         <w:t>makeSSD</w:t>
       </w:r>
+      <w:proofErr w:type="spellEnd"/>
       <w:r>
         <w:t xml:space="preserve"> class, </w:t>
       </w:r>
+      <w:proofErr w:type="spellStart"/>
       <w:r>
         <w:rPr>
           <w:b/>
@@ -36259,6 +37379,7 @@
         </w:rPr>
         <w:t>generateDesign</w:t>
       </w:r>
+      <w:proofErr w:type="spellEnd"/>
       <w:r>
         <w:t xml:space="preserve"> method. Note all parameter strings are case insensitive. (Parameter, Value) pairs may be entered in any order.</w:t>
       </w:r>
@@ -36371,7 +37492,25 @@
                 <w:bCs/>
                 <w:color w:val="92D050"/>
               </w:rPr>
-              <w:t>ceil( obj.M/2 )</w:t>
+              <w:t xml:space="preserve">ceil( </w:t>
+            </w:r>
+            <w:proofErr w:type="spellStart"/>
+            <w:r>
+              <w:rPr>
+                <w:b/>
+                <w:bCs/>
+                <w:color w:val="92D050"/>
+              </w:rPr>
+              <w:t>obj.M</w:t>
+            </w:r>
+            <w:proofErr w:type="spellEnd"/>
+            <w:r>
+              <w:rPr>
+                <w:b/>
+                <w:bCs/>
+                <w:color w:val="92D050"/>
+              </w:rPr>
+              <w:t>/2 )</w:t>
             </w:r>
           </w:p>
         </w:tc>
@@ -36382,9 +37521,11 @@
             <w:tcW w:w="1858" w:type="dxa"/>
           </w:tcPr>
           <w:p>
+            <w:proofErr w:type="spellStart"/>
             <w:r>
               <w:t>Kexch</w:t>
             </w:r>
+            <w:proofErr w:type="spellEnd"/>
           </w:p>
           <w:p/>
         </w:tc>
@@ -36415,9 +37556,11 @@
             <w:tcW w:w="1858" w:type="dxa"/>
           </w:tcPr>
           <w:p>
+            <w:proofErr w:type="spellStart"/>
             <w:r>
               <w:t>MaxIter</w:t>
             </w:r>
+            <w:proofErr w:type="spellEnd"/>
           </w:p>
           <w:p/>
         </w:tc>
@@ -36458,13 +37601,77 @@
           <w:color w:val="92D050"/>
         </w:rPr>
       </w:pPr>
+      <w:proofErr w:type="spellStart"/>
       <w:r>
         <w:rPr>
           <w:b/>
           <w:bCs/>
           <w:color w:val="92D050"/>
         </w:rPr>
-        <w:t>obj = obj.generateDesign( 1500, "N", 12, "Kexch", 9, "MaxIter", 500 ) ;</w:t>
+        <w:t>obj</w:t>
+      </w:r>
+      <w:proofErr w:type="spellEnd"/>
+      <w:r>
+        <w:rPr>
+          <w:b/>
+          <w:bCs/>
+          <w:color w:val="92D050"/>
+        </w:rPr>
+        <w:t xml:space="preserve"> = </w:t>
+      </w:r>
+      <w:proofErr w:type="spellStart"/>
+      <w:r>
+        <w:rPr>
+          <w:b/>
+          <w:bCs/>
+          <w:color w:val="92D050"/>
+        </w:rPr>
+        <w:t>obj.generateDesign</w:t>
+      </w:r>
+      <w:proofErr w:type="spellEnd"/>
+      <w:r>
+        <w:rPr>
+          <w:b/>
+          <w:bCs/>
+          <w:color w:val="92D050"/>
+        </w:rPr>
+        <w:t>( 1500, "N", 12, "</w:t>
+      </w:r>
+      <w:proofErr w:type="spellStart"/>
+      <w:r>
+        <w:rPr>
+          <w:b/>
+          <w:bCs/>
+          <w:color w:val="92D050"/>
+        </w:rPr>
+        <w:t>Kexch</w:t>
+      </w:r>
+      <w:proofErr w:type="spellEnd"/>
+      <w:r>
+        <w:rPr>
+          <w:b/>
+          <w:bCs/>
+          <w:color w:val="92D050"/>
+        </w:rPr>
+        <w:t>", 9, "</w:t>
+      </w:r>
+      <w:proofErr w:type="spellStart"/>
+      <w:r>
+        <w:rPr>
+          <w:b/>
+          <w:bCs/>
+          <w:color w:val="92D050"/>
+        </w:rPr>
+        <w:t>MaxIter</w:t>
+      </w:r>
+      <w:proofErr w:type="spellEnd"/>
+      <w:r>
+        <w:rPr>
+          <w:b/>
+          <w:bCs/>
+          <w:color w:val="92D050"/>
+        </w:rPr>
+        <w:t>", 500 ) ;</w:t>
       </w:r>
     </w:p>
     <w:p/>
@@ -36601,6 +37808,7 @@
       <w:r>
         <w:t xml:space="preserve">To best design, in terms of the Bayesian measure, is stored in the </w:t>
       </w:r>
+      <w:proofErr w:type="spellStart"/>
       <w:r>
         <w:rPr>
           <w:b/>
@@ -36609,9 +37817,11 @@
         </w:rPr>
         <w:t>BestSSD</w:t>
       </w:r>
+      <w:proofErr w:type="spellEnd"/>
       <w:r>
         <w:t xml:space="preserve"> property. This can be assigned to any variable, </w:t>
       </w:r>
+      <w:proofErr w:type="spellStart"/>
       <w:r>
         <w:rPr>
           <w:b/>
@@ -36620,9 +37830,11 @@
         </w:rPr>
         <w:t>BestDesign</w:t>
       </w:r>
+      <w:proofErr w:type="spellEnd"/>
       <w:r>
         <w:t xml:space="preserve"> say, at the command line using: </w:t>
       </w:r>
+      <w:proofErr w:type="spellStart"/>
       <w:r>
         <w:rPr>
           <w:b/>
@@ -36631,6 +37843,7 @@
         </w:rPr>
         <w:t>BestDesign</w:t>
       </w:r>
+      <w:proofErr w:type="spellEnd"/>
       <w:r>
         <w:t xml:space="preserve"> </w:t>
       </w:r>
@@ -36640,8 +37853,18 @@
           <w:bCs/>
           <w:color w:val="92D050"/>
         </w:rPr>
-        <w:t>= obj.BestSSD</w:t>
-      </w:r>
+        <w:t xml:space="preserve">= </w:t>
+      </w:r>
+      <w:proofErr w:type="spellStart"/>
+      <w:r>
+        <w:rPr>
+          <w:b/>
+          <w:bCs/>
+          <w:color w:val="92D050"/>
+        </w:rPr>
+        <w:t>obj.BestSSD</w:t>
+      </w:r>
+      <w:proofErr w:type="spellEnd"/>
       <w:r>
         <w:t xml:space="preserve">. Regardless, </w:t>
       </w:r>
@@ -36678,6 +37901,7 @@
       <w:r>
         <w:t xml:space="preserve">These are generated by an automated call to the </w:t>
       </w:r>
+      <w:proofErr w:type="spellStart"/>
       <w:r>
         <w:rPr>
           <w:b/>
@@ -36687,6 +37911,7 @@
         </w:rPr>
         <w:t>makeHistograms</w:t>
       </w:r>
+      <w:proofErr w:type="spellEnd"/>
       <w:r>
         <w:t xml:space="preserve"> method, which plots histograms generated from the trial data for all the primary design measure. This is the subject of the next section.</w:t>
       </w:r>
@@ -36884,6 +38109,7 @@
       <w:r>
         <w:t xml:space="preserve">The </w:t>
       </w:r>
+      <w:proofErr w:type="spellStart"/>
       <w:r>
         <w:rPr>
           <w:b/>
@@ -36893,6 +38119,7 @@
         </w:rPr>
         <w:t>makeHistograms</w:t>
       </w:r>
+      <w:proofErr w:type="spellEnd"/>
       <w:r>
         <w:t xml:space="preserve"> Method</w:t>
       </w:r>
@@ -36903,6 +38130,7 @@
       <w:r>
         <w:t xml:space="preserve">The </w:t>
       </w:r>
+      <w:proofErr w:type="spellStart"/>
       <w:r>
         <w:rPr>
           <w:b/>
@@ -36912,6 +38140,7 @@
         </w:rPr>
         <w:t>makeHistograms</w:t>
       </w:r>
+      <w:proofErr w:type="spellEnd"/>
       <w:r>
         <w:t xml:space="preserve"> method creates histograms of all the </w:t>
       </w:r>
@@ -37252,6 +38481,7 @@
           <w:color w:val="92D050"/>
         </w:rPr>
       </w:pPr>
+      <w:proofErr w:type="spellStart"/>
       <w:r>
         <w:rPr>
           <w:b/>
@@ -37268,6 +38498,7 @@
         </w:rPr>
         <w:t>makeHistograms</w:t>
       </w:r>
+      <w:proofErr w:type="spellEnd"/>
       <w:r>
         <w:rPr>
           <w:b/>
@@ -37282,7 +38513,25 @@
           <w:bCs/>
           <w:color w:val="92D050"/>
         </w:rPr>
-        <w:t xml:space="preserve"> NumBins </w:t>
+        <w:t xml:space="preserve"> </w:t>
+      </w:r>
+      <w:proofErr w:type="spellStart"/>
+      <w:r>
+        <w:rPr>
+          <w:b/>
+          <w:bCs/>
+          <w:color w:val="92D050"/>
+        </w:rPr>
+        <w:t>NumBins</w:t>
+      </w:r>
+      <w:proofErr w:type="spellEnd"/>
+      <w:r>
+        <w:rPr>
+          <w:b/>
+          <w:bCs/>
+          <w:color w:val="92D050"/>
+        </w:rPr>
+        <w:t xml:space="preserve"> </w:t>
       </w:r>
       <w:r>
         <w:rPr>
@@ -37299,6 +38548,7 @@
       <w:r>
         <w:t xml:space="preserve">Where </w:t>
       </w:r>
+      <w:proofErr w:type="spellStart"/>
       <w:r>
         <w:rPr>
           <w:b/>
@@ -37307,6 +38557,7 @@
         </w:rPr>
         <w:t>NumBins</w:t>
       </w:r>
+      <w:proofErr w:type="spellEnd"/>
       <w:r>
         <w:t xml:space="preserve"> is the number of histogram bins. The number of default bins for the histogram is 21.</w:t>
       </w:r>
@@ -37386,6 +38637,7 @@
       <w:r>
         <w:t xml:space="preserve"> 12 runs. Here, we use the </w:t>
       </w:r>
+      <w:proofErr w:type="spellStart"/>
       <w:r>
         <w:rPr>
           <w:b/>
@@ -37395,6 +38647,7 @@
         </w:rPr>
         <w:t>makeSSD</w:t>
       </w:r>
+      <w:proofErr w:type="spellEnd"/>
       <w:r>
         <w:t xml:space="preserve"> class to conduct 500 trials. </w:t>
       </w:r>
@@ -37674,6 +38927,7 @@
       <w:r>
         <w:t xml:space="preserve">: Results from the </w:t>
       </w:r>
+      <w:proofErr w:type="spellStart"/>
       <w:r>
         <w:rPr>
           <w:b/>
@@ -37681,6 +38935,7 @@
         </w:rPr>
         <w:t>makeSSD</w:t>
       </w:r>
+      <w:proofErr w:type="spellEnd"/>
       <w:r>
         <w:t xml:space="preserve"> class with 500 trials</w:t>
       </w:r>
@@ -37803,6 +39058,7 @@
         </w:rPr>
         <w:t xml:space="preserve">Utilising the Bayesian measure, with the </w:t>
       </w:r>
+      <w:proofErr w:type="spellStart"/>
       <w:r>
         <w:rPr>
           <w:rFonts w:eastAsiaTheme="minorEastAsia"/>
@@ -37813,6 +39069,7 @@
         </w:rPr>
         <w:t>makeSSD</w:t>
       </w:r>
+      <w:proofErr w:type="spellEnd"/>
       <w:r>
         <w:rPr>
           <w:rFonts w:eastAsiaTheme="minorEastAsia"/>
@@ -38058,6 +39315,7 @@
       <w:r>
         <w:t xml:space="preserve">: Design Evaluation Measures for Li and Wu's design and for the trials method using the </w:t>
       </w:r>
+      <w:proofErr w:type="spellStart"/>
       <w:r>
         <w:rPr>
           <w:b/>
@@ -38065,9 +39323,11 @@
         </w:rPr>
         <w:t>makeSSD</w:t>
       </w:r>
+      <w:proofErr w:type="spellEnd"/>
       <w:r>
         <w:t xml:space="preserve"> class. Values for the </w:t>
       </w:r>
+      <w:proofErr w:type="spellStart"/>
       <w:r>
         <w:rPr>
           <w:b/>
@@ -38075,6 +39335,7 @@
         </w:rPr>
         <w:t>makeSSD</w:t>
       </w:r>
+      <w:proofErr w:type="spellEnd"/>
       <w:r>
         <w:t xml:space="preserve"> class are in parentheses.</w:t>
       </w:r>
@@ -39024,7 +40285,15 @@
         </m:sSup>
       </m:oMath>
       <w:r>
-        <w:t xml:space="preserve"> Criterion for the Population of Trials. The optimal value of 5.2 is achieved just 12 out of 500 trials. Designs exhibiting the optimal Bayes criterion also possess the optimal E(s</w:t>
+        <w:t xml:space="preserve"> Criterion for the Population of Trials. The optimal value of 5.2 is achie</w:t>
+      </w:r>
+      <w:proofErr w:type="spellStart"/>
+      <w:r>
+        <w:t>ved</w:t>
+      </w:r>
+      <w:proofErr w:type="spellEnd"/>
+      <w:r>
+        <w:t xml:space="preserve"> just 12 out of 500 trials. Designs exhibiting the optimal Bayes criterion also possess the optimal E(s</w:t>
       </w:r>
       <w:r>
         <w:rPr>
@@ -39490,6 +40759,7 @@
       <w:r>
         <w:t xml:space="preserve">Design Evaluation Measures for Li and Wu's design and for the trials method using the </w:t>
       </w:r>
+      <w:proofErr w:type="spellStart"/>
       <w:r>
         <w:rPr>
           <w:b/>
@@ -39497,9 +40767,11 @@
         </w:rPr>
         <w:t>makeSSD</w:t>
       </w:r>
+      <w:proofErr w:type="spellEnd"/>
       <w:r>
         <w:t xml:space="preserve"> class with 3-primary and 13-potential factors. Values for the </w:t>
       </w:r>
+      <w:proofErr w:type="spellStart"/>
       <w:r>
         <w:rPr>
           <w:b/>
@@ -39507,6 +40779,7 @@
         </w:rPr>
         <w:t>makeSSD</w:t>
       </w:r>
+      <w:proofErr w:type="spellEnd"/>
       <w:r>
         <w:t xml:space="preserve"> class are in parentheses.</w:t>
       </w:r>
@@ -47090,6 +48363,7 @@
         </w:rPr>
         <w:t xml:space="preserve"> (</w:t>
       </w:r>
+      <w:proofErr w:type="spellStart"/>
       <w:r>
         <w:rPr>
           <w:rFonts w:eastAsiaTheme="minorEastAsia"/>
@@ -47098,6 +48372,7 @@
         </w:rPr>
         <w:t>p.d.</w:t>
       </w:r>
+      <w:proofErr w:type="spellEnd"/>
       <w:r>
         <w:rPr>
           <w:rFonts w:eastAsiaTheme="minorEastAsia"/>
@@ -47110,6 +48385,7 @@
         </w:rPr>
         <w:t xml:space="preserve"> </w:t>
       </w:r>
+      <w:proofErr w:type="spellStart"/>
       <w:r>
         <w:rPr>
           <w:rFonts w:eastAsiaTheme="minorEastAsia"/>
@@ -47118,6 +48394,7 @@
         </w:rPr>
         <w:t>iff</w:t>
       </w:r>
+      <w:proofErr w:type="spellEnd"/>
       <w:r>
         <w:rPr>
           <w:rFonts w:eastAsiaTheme="minorEastAsia"/>
@@ -47764,7 +49041,21 @@
         <w:rPr>
           <w:rFonts w:eastAsiaTheme="minorEastAsia"/>
         </w:rPr>
-        <w:t xml:space="preserve"> denote the singular values of </w:t>
+        <w:t xml:space="preserve"> denote the singul</w:t>
+      </w:r>
+      <w:proofErr w:type="spellStart"/>
+      <w:r>
+        <w:rPr>
+          <w:rFonts w:eastAsiaTheme="minorEastAsia"/>
+        </w:rPr>
+        <w:t>ar</w:t>
+      </w:r>
+      <w:proofErr w:type="spellEnd"/>
+      <w:r>
+        <w:rPr>
+          <w:rFonts w:eastAsiaTheme="minorEastAsia"/>
+        </w:rPr>
+        <w:t xml:space="preserve"> values of </w:t>
       </w:r>
       <m:oMath>
         <m:sSup>
@@ -49254,7 +50545,15 @@
         <w:fldChar w:fldCharType="end"/>
       </w:r>
       <w:r>
-        <w:t>] utilise the coordinate exchange algorithm, due to Meyer and Nachtsheim [</w:t>
+        <w:t xml:space="preserve">] utilise the coordinate exchange algorithm, due to Meyer and </w:t>
+      </w:r>
+      <w:proofErr w:type="spellStart"/>
+      <w:r>
+        <w:t>Nachtsheim</w:t>
+      </w:r>
+      <w:proofErr w:type="spellEnd"/>
+      <w:r>
+        <w:t xml:space="preserve"> [</w:t>
       </w:r>
       <w:r>
         <w:rPr>
@@ -49264,7 +50563,15 @@
         <w:endnoteReference w:id="19"/>
       </w:r>
       <w:r>
-        <w:t xml:space="preserve">]. This too is a candidate set free method. However, the Meyer and Nachtsheim algorithm is a row exchange algorithm, which is not guaranteed to preserve design balance. There is evidence in </w:t>
+        <w:t xml:space="preserve">]. This too is a candidate set free method. However, the Meyer and </w:t>
+      </w:r>
+      <w:proofErr w:type="spellStart"/>
+      <w:r>
+        <w:t>Nachtsheim</w:t>
+      </w:r>
+      <w:proofErr w:type="spellEnd"/>
+      <w:r>
+        <w:t xml:space="preserve"> algorithm is a row exchange algorithm, which is not guaranteed to preserve design balance. There is evidence in </w:t>
       </w:r>
       <w:r>
         <w:t>[</w:t>
@@ -49340,7 +50647,21 @@
         <w:rPr>
           <w:rFonts w:eastAsiaTheme="minorEastAsia"/>
         </w:rPr>
-        <w:t>, but this assumes a practitioner is willing to favour one factor over another. There are scenarios in which such thinking apply. The two most obvious are:</w:t>
+        <w:t>, but this assu</w:t>
+      </w:r>
+      <w:proofErr w:type="spellStart"/>
+      <w:r>
+        <w:rPr>
+          <w:rFonts w:eastAsiaTheme="minorEastAsia"/>
+        </w:rPr>
+        <w:t>mes</w:t>
+      </w:r>
+      <w:proofErr w:type="spellEnd"/>
+      <w:r>
+        <w:rPr>
+          <w:rFonts w:eastAsiaTheme="minorEastAsia"/>
+        </w:rPr>
+        <w:t xml:space="preserve"> a practitioner is willing to favour one factor over another. There are scenarios in which such thinking apply. The two most obvious are:</w:t>
       </w:r>
     </w:p>
     <w:p>
@@ -49506,7 +50827,15 @@
         <w:t xml:space="preserve"> this would require some effort to implement. It is also my experience that exposing a GUI to a use base subsequently generates a large list of “if only it could do this” requests.</w:t>
       </w:r>
       <w:r>
-        <w:t xml:space="preserve"> Consequently, several iterations of the GUI may be required to meet customer requirements. If implemented the GUI could be compiled as a Windows DLL, eliminating the need for native Matlab on user machines.</w:t>
+        <w:t xml:space="preserve"> Consequently, several iterations of the GUI may be required to meet customer requirements. If implemented the GUI could be compiled as a Windows DLL, eliminating the need for native </w:t>
+      </w:r>
+      <w:proofErr w:type="spellStart"/>
+      <w:r>
+        <w:t>Matlab</w:t>
+      </w:r>
+      <w:proofErr w:type="spellEnd"/>
+      <w:r>
+        <w:t xml:space="preserve"> on user machines.</w:t>
       </w:r>
     </w:p>
     <w:p/>
@@ -49571,7 +50900,7 @@
 </file>
 
 <file path=word/endnotes.xml><?xml version="1.0" encoding="utf-8"?>
-<w:endnotes xmlns:wpc="http://schemas.microsoft.com/office/word/2010/wordprocessingCanvas" xmlns:cx="http://schemas.microsoft.com/office/drawing/2014/chartex" xmlns:cx1="http://schemas.microsoft.com/office/drawing/2015/9/8/chartex" xmlns:cx2="http://schemas.microsoft.com/office/drawing/2015/10/21/chartex" xmlns:cx3="http://schemas.microsoft.com/office/drawing/2016/5/9/chartex" xmlns:cx4="http://schemas.microsoft.com/office/drawing/2016/5/10/chartex" xmlns:cx5="http://schemas.microsoft.com/office/drawing/2016/5/11/chartex" xmlns:cx6="http://schemas.microsoft.com/office/drawing/2016/5/12/chartex" xmlns:cx7="http://schemas.microsoft.com/office/drawing/2016/5/13/chartex" xmlns:cx8="http://schemas.microsoft.com/office/drawing/2016/5/14/chartex" xmlns:mc="http://schemas.openxmlformats.org/markup-compatibility/2006" xmlns:aink="http://schemas.microsoft.com/office/drawing/2016/ink" xmlns:am3d="http://schemas.microsoft.com/office/drawing/2017/model3d" xmlns:o="urn:schemas-microsoft-com:office:office" xmlns:r="http://schemas.openxmlformats.org/officeDocument/2006/relationships" xmlns:m="http://schemas.openxmlformats.org/officeDocument/2006/math" xmlns:v="urn:schemas-microsoft-com:vml" xmlns:wp14="http://schemas.microsoft.com/office/word/2010/wordprocessingDrawing" xmlns:wp="http://schemas.openxmlformats.org/drawingml/2006/wordprocessingDrawing" xmlns:w10="urn:schemas-microsoft-com:office:word" xmlns:w="http://schemas.openxmlformats.org/wordprocessingml/2006/main" xmlns:w14="http://schemas.microsoft.com/office/word/2010/wordml" xmlns:w15="http://schemas.microsoft.com/office/word/2012/wordml" xmlns:w16cex="http://schemas.microsoft.com/office/word/2018/wordml/cex" xmlns:w16cid="http://schemas.microsoft.com/office/word/2016/wordml/cid" xmlns:w16="http://schemas.microsoft.com/office/word/2018/wordml" xmlns:w16sdtdh="http://schemas.microsoft.com/office/word/2020/wordml/sdtdatahash" xmlns:w16se="http://schemas.microsoft.com/office/word/2015/wordml/symex" xmlns:wpg="http://schemas.microsoft.com/office/word/2010/wordprocessingGroup" xmlns:wpi="http://schemas.microsoft.com/office/word/2010/wordprocessingInk" xmlns:wne="http://schemas.microsoft.com/office/word/2006/wordml" xmlns:wps="http://schemas.microsoft.com/office/word/2010/wordprocessingShape" mc:Ignorable="w14 w15 w16se w16cid w16 w16cex w16sdtdh wp14">
+<w:endnotes xmlns:wpc="http://schemas.microsoft.com/office/word/2010/wordprocessingCanvas" xmlns:cx="http://schemas.microsoft.com/office/drawing/2014/chartex" xmlns:cx1="http://schemas.microsoft.com/office/drawing/2015/9/8/chartex" xmlns:cx2="http://schemas.microsoft.com/office/drawing/2015/10/21/chartex" xmlns:cx3="http://schemas.microsoft.com/office/drawing/2016/5/9/chartex" xmlns:cx4="http://schemas.microsoft.com/office/drawing/2016/5/10/chartex" xmlns:cx5="http://schemas.microsoft.com/office/drawing/2016/5/11/chartex" xmlns:cx6="http://schemas.microsoft.com/office/drawing/2016/5/12/chartex" xmlns:cx7="http://schemas.microsoft.com/office/drawing/2016/5/13/chartex" xmlns:cx8="http://schemas.microsoft.com/office/drawing/2016/5/14/chartex" xmlns:mc="http://schemas.openxmlformats.org/markup-compatibility/2006" xmlns:aink="http://schemas.microsoft.com/office/drawing/2016/ink" xmlns:am3d="http://schemas.microsoft.com/office/drawing/2017/model3d" xmlns:o="urn:schemas-microsoft-com:office:office" xmlns:oel="http://schemas.microsoft.com/office/2019/extlst" xmlns:r="http://schemas.openxmlformats.org/officeDocument/2006/relationships" xmlns:m="http://schemas.openxmlformats.org/officeDocument/2006/math" xmlns:v="urn:schemas-microsoft-com:vml" xmlns:wp14="http://schemas.microsoft.com/office/word/2010/wordprocessingDrawing" xmlns:wp="http://schemas.openxmlformats.org/drawingml/2006/wordprocessingDrawing" xmlns:w10="urn:schemas-microsoft-com:office:word" xmlns:w="http://schemas.openxmlformats.org/wordprocessingml/2006/main" xmlns:w14="http://schemas.microsoft.com/office/word/2010/wordml" xmlns:w15="http://schemas.microsoft.com/office/word/2012/wordml" xmlns:w16cex="http://schemas.microsoft.com/office/word/2018/wordml/cex" xmlns:w16cid="http://schemas.microsoft.com/office/word/2016/wordml/cid" xmlns:w16="http://schemas.microsoft.com/office/word/2018/wordml" xmlns:w16sdtdh="http://schemas.microsoft.com/office/word/2020/wordml/sdtdatahash" xmlns:w16se="http://schemas.microsoft.com/office/word/2015/wordml/symex" xmlns:wpg="http://schemas.microsoft.com/office/word/2010/wordprocessingGroup" xmlns:wpi="http://schemas.microsoft.com/office/word/2010/wordprocessingInk" xmlns:wne="http://schemas.microsoft.com/office/word/2006/wordml" xmlns:wps="http://schemas.microsoft.com/office/word/2010/wordprocessingShape" mc:Ignorable="w14 w15 w16se w16cid w16 w16cex w16sdtdh wp14">
   <w:endnote w:type="separator" w:id="-1">
     <w:p>
       <w:pPr>
@@ -50610,7 +51939,7 @@
 </file>
 
 <file path=word/footer1.xml><?xml version="1.0" encoding="utf-8"?>
-<w:ftr xmlns:wpc="http://schemas.microsoft.com/office/word/2010/wordprocessingCanvas" xmlns:cx="http://schemas.microsoft.com/office/drawing/2014/chartex" xmlns:cx1="http://schemas.microsoft.com/office/drawing/2015/9/8/chartex" xmlns:cx2="http://schemas.microsoft.com/office/drawing/2015/10/21/chartex" xmlns:cx3="http://schemas.microsoft.com/office/drawing/2016/5/9/chartex" xmlns:cx4="http://schemas.microsoft.com/office/drawing/2016/5/10/chartex" xmlns:cx5="http://schemas.microsoft.com/office/drawing/2016/5/11/chartex" xmlns:cx6="http://schemas.microsoft.com/office/drawing/2016/5/12/chartex" xmlns:cx7="http://schemas.microsoft.com/office/drawing/2016/5/13/chartex" xmlns:cx8="http://schemas.microsoft.com/office/drawing/2016/5/14/chartex" xmlns:mc="http://schemas.openxmlformats.org/markup-compatibility/2006" xmlns:aink="http://schemas.microsoft.com/office/drawing/2016/ink" xmlns:am3d="http://schemas.microsoft.com/office/drawing/2017/model3d" xmlns:o="urn:schemas-microsoft-com:office:office" xmlns:r="http://schemas.openxmlformats.org/officeDocument/2006/relationships" xmlns:m="http://schemas.openxmlformats.org/officeDocument/2006/math" xmlns:v="urn:schemas-microsoft-com:vml" xmlns:wp14="http://schemas.microsoft.com/office/word/2010/wordprocessingDrawing" xmlns:wp="http://schemas.openxmlformats.org/drawingml/2006/wordprocessingDrawing" xmlns:w10="urn:schemas-microsoft-com:office:word" xmlns:w="http://schemas.openxmlformats.org/wordprocessingml/2006/main" xmlns:w14="http://schemas.microsoft.com/office/word/2010/wordml" xmlns:w15="http://schemas.microsoft.com/office/word/2012/wordml" xmlns:w16cex="http://schemas.microsoft.com/office/word/2018/wordml/cex" xmlns:w16cid="http://schemas.microsoft.com/office/word/2016/wordml/cid" xmlns:w16="http://schemas.microsoft.com/office/word/2018/wordml" xmlns:w16sdtdh="http://schemas.microsoft.com/office/word/2020/wordml/sdtdatahash" xmlns:w16se="http://schemas.microsoft.com/office/word/2015/wordml/symex" xmlns:wpg="http://schemas.microsoft.com/office/word/2010/wordprocessingGroup" xmlns:wpi="http://schemas.microsoft.com/office/word/2010/wordprocessingInk" xmlns:wne="http://schemas.microsoft.com/office/word/2006/wordml" xmlns:wps="http://schemas.microsoft.com/office/word/2010/wordprocessingShape" mc:Ignorable="w14 w15 w16se w16cid w16 w16cex w16sdtdh wp14">
+<w:ftr xmlns:wpc="http://schemas.microsoft.com/office/word/2010/wordprocessingCanvas" xmlns:cx="http://schemas.microsoft.com/office/drawing/2014/chartex" xmlns:cx1="http://schemas.microsoft.com/office/drawing/2015/9/8/chartex" xmlns:cx2="http://schemas.microsoft.com/office/drawing/2015/10/21/chartex" xmlns:cx3="http://schemas.microsoft.com/office/drawing/2016/5/9/chartex" xmlns:cx4="http://schemas.microsoft.com/office/drawing/2016/5/10/chartex" xmlns:cx5="http://schemas.microsoft.com/office/drawing/2016/5/11/chartex" xmlns:cx6="http://schemas.microsoft.com/office/drawing/2016/5/12/chartex" xmlns:cx7="http://schemas.microsoft.com/office/drawing/2016/5/13/chartex" xmlns:cx8="http://schemas.microsoft.com/office/drawing/2016/5/14/chartex" xmlns:mc="http://schemas.openxmlformats.org/markup-compatibility/2006" xmlns:aink="http://schemas.microsoft.com/office/drawing/2016/ink" xmlns:am3d="http://schemas.microsoft.com/office/drawing/2017/model3d" xmlns:o="urn:schemas-microsoft-com:office:office" xmlns:oel="http://schemas.microsoft.com/office/2019/extlst" xmlns:r="http://schemas.openxmlformats.org/officeDocument/2006/relationships" xmlns:m="http://schemas.openxmlformats.org/officeDocument/2006/math" xmlns:v="urn:schemas-microsoft-com:vml" xmlns:wp14="http://schemas.microsoft.com/office/word/2010/wordprocessingDrawing" xmlns:wp="http://schemas.openxmlformats.org/drawingml/2006/wordprocessingDrawing" xmlns:w10="urn:schemas-microsoft-com:office:word" xmlns:w="http://schemas.openxmlformats.org/wordprocessingml/2006/main" xmlns:w14="http://schemas.microsoft.com/office/word/2010/wordml" xmlns:w15="http://schemas.microsoft.com/office/word/2012/wordml" xmlns:w16cex="http://schemas.microsoft.com/office/word/2018/wordml/cex" xmlns:w16cid="http://schemas.microsoft.com/office/word/2016/wordml/cid" xmlns:w16="http://schemas.microsoft.com/office/word/2018/wordml" xmlns:w16sdtdh="http://schemas.microsoft.com/office/word/2020/wordml/sdtdatahash" xmlns:w16se="http://schemas.microsoft.com/office/word/2015/wordml/symex" xmlns:wpg="http://schemas.microsoft.com/office/word/2010/wordprocessingGroup" xmlns:wpi="http://schemas.microsoft.com/office/word/2010/wordprocessingInk" xmlns:wne="http://schemas.microsoft.com/office/word/2006/wordml" xmlns:wps="http://schemas.microsoft.com/office/word/2010/wordprocessingShape" mc:Ignorable="w14 w15 w16se w16cid w16 w16cex w16sdtdh wp14">
   <w:p>
     <w:pPr>
       <w:pStyle w:val="Footer"/>
@@ -50704,7 +52033,7 @@
 </file>
 
 <file path=word/footnotes.xml><?xml version="1.0" encoding="utf-8"?>
-<w:footnotes xmlns:wpc="http://schemas.microsoft.com/office/word/2010/wordprocessingCanvas" xmlns:cx="http://schemas.microsoft.com/office/drawing/2014/chartex" xmlns:cx1="http://schemas.microsoft.com/office/drawing/2015/9/8/chartex" xmlns:cx2="http://schemas.microsoft.com/office/drawing/2015/10/21/chartex" xmlns:cx3="http://schemas.microsoft.com/office/drawing/2016/5/9/chartex" xmlns:cx4="http://schemas.microsoft.com/office/drawing/2016/5/10/chartex" xmlns:cx5="http://schemas.microsoft.com/office/drawing/2016/5/11/chartex" xmlns:cx6="http://schemas.microsoft.com/office/drawing/2016/5/12/chartex" xmlns:cx7="http://schemas.microsoft.com/office/drawing/2016/5/13/chartex" xmlns:cx8="http://schemas.microsoft.com/office/drawing/2016/5/14/chartex" xmlns:mc="http://schemas.openxmlformats.org/markup-compatibility/2006" xmlns:aink="http://schemas.microsoft.com/office/drawing/2016/ink" xmlns:am3d="http://schemas.microsoft.com/office/drawing/2017/model3d" xmlns:o="urn:schemas-microsoft-com:office:office" xmlns:r="http://schemas.openxmlformats.org/officeDocument/2006/relationships" xmlns:m="http://schemas.openxmlformats.org/officeDocument/2006/math" xmlns:v="urn:schemas-microsoft-com:vml" xmlns:wp14="http://schemas.microsoft.com/office/word/2010/wordprocessingDrawing" xmlns:wp="http://schemas.openxmlformats.org/drawingml/2006/wordprocessingDrawing" xmlns:w10="urn:schemas-microsoft-com:office:word" xmlns:w="http://schemas.openxmlformats.org/wordprocessingml/2006/main" xmlns:w14="http://schemas.microsoft.com/office/word/2010/wordml" xmlns:w15="http://schemas.microsoft.com/office/word/2012/wordml" xmlns:w16cex="http://schemas.microsoft.com/office/word/2018/wordml/cex" xmlns:w16cid="http://schemas.microsoft.com/office/word/2016/wordml/cid" xmlns:w16="http://schemas.microsoft.com/office/word/2018/wordml" xmlns:w16sdtdh="http://schemas.microsoft.com/office/word/2020/wordml/sdtdatahash" xmlns:w16se="http://schemas.microsoft.com/office/word/2015/wordml/symex" xmlns:wpg="http://schemas.microsoft.com/office/word/2010/wordprocessingGroup" xmlns:wpi="http://schemas.microsoft.com/office/word/2010/wordprocessingInk" xmlns:wne="http://schemas.microsoft.com/office/word/2006/wordml" xmlns:wps="http://schemas.microsoft.com/office/word/2010/wordprocessingShape" mc:Ignorable="w14 w15 w16se w16cid w16 w16cex w16sdtdh wp14">
+<w:footnotes xmlns:wpc="http://schemas.microsoft.com/office/word/2010/wordprocessingCanvas" xmlns:cx="http://schemas.microsoft.com/office/drawing/2014/chartex" xmlns:cx1="http://schemas.microsoft.com/office/drawing/2015/9/8/chartex" xmlns:cx2="http://schemas.microsoft.com/office/drawing/2015/10/21/chartex" xmlns:cx3="http://schemas.microsoft.com/office/drawing/2016/5/9/chartex" xmlns:cx4="http://schemas.microsoft.com/office/drawing/2016/5/10/chartex" xmlns:cx5="http://schemas.microsoft.com/office/drawing/2016/5/11/chartex" xmlns:cx6="http://schemas.microsoft.com/office/drawing/2016/5/12/chartex" xmlns:cx7="http://schemas.microsoft.com/office/drawing/2016/5/13/chartex" xmlns:cx8="http://schemas.microsoft.com/office/drawing/2016/5/14/chartex" xmlns:mc="http://schemas.openxmlformats.org/markup-compatibility/2006" xmlns:aink="http://schemas.microsoft.com/office/drawing/2016/ink" xmlns:am3d="http://schemas.microsoft.com/office/drawing/2017/model3d" xmlns:o="urn:schemas-microsoft-com:office:office" xmlns:oel="http://schemas.microsoft.com/office/2019/extlst" xmlns:r="http://schemas.openxmlformats.org/officeDocument/2006/relationships" xmlns:m="http://schemas.openxmlformats.org/officeDocument/2006/math" xmlns:v="urn:schemas-microsoft-com:vml" xmlns:wp14="http://schemas.microsoft.com/office/word/2010/wordprocessingDrawing" xmlns:wp="http://schemas.openxmlformats.org/drawingml/2006/wordprocessingDrawing" xmlns:w10="urn:schemas-microsoft-com:office:word" xmlns:w="http://schemas.openxmlformats.org/wordprocessingml/2006/main" xmlns:w14="http://schemas.microsoft.com/office/word/2010/wordml" xmlns:w15="http://schemas.microsoft.com/office/word/2012/wordml" xmlns:w16cex="http://schemas.microsoft.com/office/word/2018/wordml/cex" xmlns:w16cid="http://schemas.microsoft.com/office/word/2016/wordml/cid" xmlns:w16="http://schemas.microsoft.com/office/word/2018/wordml" xmlns:w16sdtdh="http://schemas.microsoft.com/office/word/2020/wordml/sdtdatahash" xmlns:w16se="http://schemas.microsoft.com/office/word/2015/wordml/symex" xmlns:wpg="http://schemas.microsoft.com/office/word/2010/wordprocessingGroup" xmlns:wpi="http://schemas.microsoft.com/office/word/2010/wordprocessingInk" xmlns:wne="http://schemas.microsoft.com/office/word/2006/wordml" xmlns:wps="http://schemas.microsoft.com/office/word/2010/wordprocessingShape" mc:Ignorable="w14 w15 w16se w16cid w16 w16cex w16sdtdh wp14">
   <w:footnote w:type="separator" w:id="-1">
     <w:p>
       <w:pPr>
@@ -50736,7 +52065,7 @@
 </file>
 
 <file path=word/header1.xml><?xml version="1.0" encoding="utf-8"?>
-<w:hdr xmlns:wpc="http://schemas.microsoft.com/office/word/2010/wordprocessingCanvas" xmlns:cx="http://schemas.microsoft.com/office/drawing/2014/chartex" xmlns:cx1="http://schemas.microsoft.com/office/drawing/2015/9/8/chartex" xmlns:cx2="http://schemas.microsoft.com/office/drawing/2015/10/21/chartex" xmlns:cx3="http://schemas.microsoft.com/office/drawing/2016/5/9/chartex" xmlns:cx4="http://schemas.microsoft.com/office/drawing/2016/5/10/chartex" xmlns:cx5="http://schemas.microsoft.com/office/drawing/2016/5/11/chartex" xmlns:cx6="http://schemas.microsoft.com/office/drawing/2016/5/12/chartex" xmlns:cx7="http://schemas.microsoft.com/office/drawing/2016/5/13/chartex" xmlns:cx8="http://schemas.microsoft.com/office/drawing/2016/5/14/chartex" xmlns:mc="http://schemas.openxmlformats.org/markup-compatibility/2006" xmlns:aink="http://schemas.microsoft.com/office/drawing/2016/ink" xmlns:am3d="http://schemas.microsoft.com/office/drawing/2017/model3d" xmlns:o="urn:schemas-microsoft-com:office:office" xmlns:r="http://schemas.openxmlformats.org/officeDocument/2006/relationships" xmlns:m="http://schemas.openxmlformats.org/officeDocument/2006/math" xmlns:v="urn:schemas-microsoft-com:vml" xmlns:wp14="http://schemas.microsoft.com/office/word/2010/wordprocessingDrawing" xmlns:wp="http://schemas.openxmlformats.org/drawingml/2006/wordprocessingDrawing" xmlns:w10="urn:schemas-microsoft-com:office:word" xmlns:w="http://schemas.openxmlformats.org/wordprocessingml/2006/main" xmlns:w14="http://schemas.microsoft.com/office/word/2010/wordml" xmlns:w15="http://schemas.microsoft.com/office/word/2012/wordml" xmlns:w16cex="http://schemas.microsoft.com/office/word/2018/wordml/cex" xmlns:w16cid="http://schemas.microsoft.com/office/word/2016/wordml/cid" xmlns:w16="http://schemas.microsoft.com/office/word/2018/wordml" xmlns:w16sdtdh="http://schemas.microsoft.com/office/word/2020/wordml/sdtdatahash" xmlns:w16se="http://schemas.microsoft.com/office/word/2015/wordml/symex" xmlns:wpg="http://schemas.microsoft.com/office/word/2010/wordprocessingGroup" xmlns:wpi="http://schemas.microsoft.com/office/word/2010/wordprocessingInk" xmlns:wne="http://schemas.microsoft.com/office/word/2006/wordml" xmlns:wps="http://schemas.microsoft.com/office/word/2010/wordprocessingShape" mc:Ignorable="w14 w15 w16se w16cid w16 w16cex w16sdtdh wp14">
+<w:hdr xmlns:wpc="http://schemas.microsoft.com/office/word/2010/wordprocessingCanvas" xmlns:cx="http://schemas.microsoft.com/office/drawing/2014/chartex" xmlns:cx1="http://schemas.microsoft.com/office/drawing/2015/9/8/chartex" xmlns:cx2="http://schemas.microsoft.com/office/drawing/2015/10/21/chartex" xmlns:cx3="http://schemas.microsoft.com/office/drawing/2016/5/9/chartex" xmlns:cx4="http://schemas.microsoft.com/office/drawing/2016/5/10/chartex" xmlns:cx5="http://schemas.microsoft.com/office/drawing/2016/5/11/chartex" xmlns:cx6="http://schemas.microsoft.com/office/drawing/2016/5/12/chartex" xmlns:cx7="http://schemas.microsoft.com/office/drawing/2016/5/13/chartex" xmlns:cx8="http://schemas.microsoft.com/office/drawing/2016/5/14/chartex" xmlns:mc="http://schemas.openxmlformats.org/markup-compatibility/2006" xmlns:aink="http://schemas.microsoft.com/office/drawing/2016/ink" xmlns:am3d="http://schemas.microsoft.com/office/drawing/2017/model3d" xmlns:o="urn:schemas-microsoft-com:office:office" xmlns:oel="http://schemas.microsoft.com/office/2019/extlst" xmlns:r="http://schemas.openxmlformats.org/officeDocument/2006/relationships" xmlns:m="http://schemas.openxmlformats.org/officeDocument/2006/math" xmlns:v="urn:schemas-microsoft-com:vml" xmlns:wp14="http://schemas.microsoft.com/office/word/2010/wordprocessingDrawing" xmlns:wp="http://schemas.openxmlformats.org/drawingml/2006/wordprocessingDrawing" xmlns:w10="urn:schemas-microsoft-com:office:word" xmlns:w="http://schemas.openxmlformats.org/wordprocessingml/2006/main" xmlns:w14="http://schemas.microsoft.com/office/word/2010/wordml" xmlns:w15="http://schemas.microsoft.com/office/word/2012/wordml" xmlns:w16cex="http://schemas.microsoft.com/office/word/2018/wordml/cex" xmlns:w16cid="http://schemas.microsoft.com/office/word/2016/wordml/cid" xmlns:w16="http://schemas.microsoft.com/office/word/2018/wordml" xmlns:w16sdtdh="http://schemas.microsoft.com/office/word/2020/wordml/sdtdatahash" xmlns:w16se="http://schemas.microsoft.com/office/word/2015/wordml/symex" xmlns:wpg="http://schemas.microsoft.com/office/word/2010/wordprocessingGroup" xmlns:wpi="http://schemas.microsoft.com/office/word/2010/wordprocessingInk" xmlns:wne="http://schemas.microsoft.com/office/word/2006/wordml" xmlns:wps="http://schemas.microsoft.com/office/word/2010/wordprocessingShape" mc:Ignorable="w14 w15 w16se w16cid w16 w16cex w16sdtdh wp14">
   <w:p>
     <w:pPr>
       <w:pStyle w:val="Header"/>
@@ -50750,7 +52079,7 @@
 </file>
 
 <file path=word/numbering.xml><?xml version="1.0" encoding="utf-8"?>
-<w:numbering xmlns:wpc="http://schemas.microsoft.com/office/word/2010/wordprocessingCanvas" xmlns:cx="http://schemas.microsoft.com/office/drawing/2014/chartex" xmlns:cx1="http://schemas.microsoft.com/office/drawing/2015/9/8/chartex" xmlns:cx2="http://schemas.microsoft.com/office/drawing/2015/10/21/chartex" xmlns:cx3="http://schemas.microsoft.com/office/drawing/2016/5/9/chartex" xmlns:cx4="http://schemas.microsoft.com/office/drawing/2016/5/10/chartex" xmlns:cx5="http://schemas.microsoft.com/office/drawing/2016/5/11/chartex" xmlns:cx6="http://schemas.microsoft.com/office/drawing/2016/5/12/chartex" xmlns:cx7="http://schemas.microsoft.com/office/drawing/2016/5/13/chartex" xmlns:cx8="http://schemas.microsoft.com/office/drawing/2016/5/14/chartex" xmlns:mc="http://schemas.openxmlformats.org/markup-compatibility/2006" xmlns:aink="http://schemas.microsoft.com/office/drawing/2016/ink" xmlns:am3d="http://schemas.microsoft.com/office/drawing/2017/model3d" xmlns:o="urn:schemas-microsoft-com:office:office" xmlns:r="http://schemas.openxmlformats.org/officeDocument/2006/relationships" xmlns:m="http://schemas.openxmlformats.org/officeDocument/2006/math" xmlns:v="urn:schemas-microsoft-com:vml" xmlns:wp14="http://schemas.microsoft.com/office/word/2010/wordprocessingDrawing" xmlns:wp="http://schemas.openxmlformats.org/drawingml/2006/wordprocessingDrawing" xmlns:w10="urn:schemas-microsoft-com:office:word" xmlns:w="http://schemas.openxmlformats.org/wordprocessingml/2006/main" xmlns:w14="http://schemas.microsoft.com/office/word/2010/wordml" xmlns:w15="http://schemas.microsoft.com/office/word/2012/wordml" xmlns:w16cex="http://schemas.microsoft.com/office/word/2018/wordml/cex" xmlns:w16cid="http://schemas.microsoft.com/office/word/2016/wordml/cid" xmlns:w16="http://schemas.microsoft.com/office/word/2018/wordml" xmlns:w16sdtdh="http://schemas.microsoft.com/office/word/2020/wordml/sdtdatahash" xmlns:w16se="http://schemas.microsoft.com/office/word/2015/wordml/symex" xmlns:wpg="http://schemas.microsoft.com/office/word/2010/wordprocessingGroup" xmlns:wpi="http://schemas.microsoft.com/office/word/2010/wordprocessingInk" xmlns:wne="http://schemas.microsoft.com/office/word/2006/wordml" xmlns:wps="http://schemas.microsoft.com/office/word/2010/wordprocessingShape" mc:Ignorable="w14 w15 w16se w16cid w16 w16cex w16sdtdh wp14">
+<w:numbering xmlns:wpc="http://schemas.microsoft.com/office/word/2010/wordprocessingCanvas" xmlns:cx="http://schemas.microsoft.com/office/drawing/2014/chartex" xmlns:cx1="http://schemas.microsoft.com/office/drawing/2015/9/8/chartex" xmlns:cx2="http://schemas.microsoft.com/office/drawing/2015/10/21/chartex" xmlns:cx3="http://schemas.microsoft.com/office/drawing/2016/5/9/chartex" xmlns:cx4="http://schemas.microsoft.com/office/drawing/2016/5/10/chartex" xmlns:cx5="http://schemas.microsoft.com/office/drawing/2016/5/11/chartex" xmlns:cx6="http://schemas.microsoft.com/office/drawing/2016/5/12/chartex" xmlns:cx7="http://schemas.microsoft.com/office/drawing/2016/5/13/chartex" xmlns:cx8="http://schemas.microsoft.com/office/drawing/2016/5/14/chartex" xmlns:mc="http://schemas.openxmlformats.org/markup-compatibility/2006" xmlns:aink="http://schemas.microsoft.com/office/drawing/2016/ink" xmlns:am3d="http://schemas.microsoft.com/office/drawing/2017/model3d" xmlns:o="urn:schemas-microsoft-com:office:office" xmlns:oel="http://schemas.microsoft.com/office/2019/extlst" xmlns:r="http://schemas.openxmlformats.org/officeDocument/2006/relationships" xmlns:m="http://schemas.openxmlformats.org/officeDocument/2006/math" xmlns:v="urn:schemas-microsoft-com:vml" xmlns:wp14="http://schemas.microsoft.com/office/word/2010/wordprocessingDrawing" xmlns:wp="http://schemas.openxmlformats.org/drawingml/2006/wordprocessingDrawing" xmlns:w10="urn:schemas-microsoft-com:office:word" xmlns:w="http://schemas.openxmlformats.org/wordprocessingml/2006/main" xmlns:w14="http://schemas.microsoft.com/office/word/2010/wordml" xmlns:w15="http://schemas.microsoft.com/office/word/2012/wordml" xmlns:w16cex="http://schemas.microsoft.com/office/word/2018/wordml/cex" xmlns:w16cid="http://schemas.microsoft.com/office/word/2016/wordml/cid" xmlns:w16="http://schemas.microsoft.com/office/word/2018/wordml" xmlns:w16sdtdh="http://schemas.microsoft.com/office/word/2020/wordml/sdtdatahash" xmlns:w16se="http://schemas.microsoft.com/office/word/2015/wordml/symex" xmlns:wpg="http://schemas.microsoft.com/office/word/2010/wordprocessingGroup" xmlns:wpi="http://schemas.microsoft.com/office/word/2010/wordprocessingInk" xmlns:wne="http://schemas.microsoft.com/office/word/2006/wordml" xmlns:wps="http://schemas.microsoft.com/office/word/2010/wordprocessingShape" mc:Ignorable="w14 w15 w16se w16cid w16 w16cex w16sdtdh wp14">
   <w:abstractNum w:abstractNumId="0" w15:restartNumberingAfterBreak="0">
     <w:nsid w:val="0437681A"/>
     <w:multiLevelType w:val="hybridMultilevel"/>
@@ -51856,40 +53185,40 @@
       </w:pPr>
     </w:lvl>
   </w:abstractNum>
-  <w:num w:numId="1">
+  <w:num w:numId="1" w16cid:durableId="1254129454">
     <w:abstractNumId w:val="10"/>
   </w:num>
-  <w:num w:numId="2">
+  <w:num w:numId="2" w16cid:durableId="1437213646">
     <w:abstractNumId w:val="11"/>
   </w:num>
-  <w:num w:numId="3">
+  <w:num w:numId="3" w16cid:durableId="1912811201">
     <w:abstractNumId w:val="4"/>
   </w:num>
-  <w:num w:numId="4">
+  <w:num w:numId="4" w16cid:durableId="1107890168">
     <w:abstractNumId w:val="9"/>
   </w:num>
-  <w:num w:numId="5">
+  <w:num w:numId="5" w16cid:durableId="1561332439">
     <w:abstractNumId w:val="1"/>
   </w:num>
-  <w:num w:numId="6">
+  <w:num w:numId="6" w16cid:durableId="1486507183">
     <w:abstractNumId w:val="6"/>
   </w:num>
-  <w:num w:numId="7">
+  <w:num w:numId="7" w16cid:durableId="1515267367">
     <w:abstractNumId w:val="0"/>
   </w:num>
-  <w:num w:numId="8">
+  <w:num w:numId="8" w16cid:durableId="993030277">
     <w:abstractNumId w:val="2"/>
   </w:num>
-  <w:num w:numId="9">
+  <w:num w:numId="9" w16cid:durableId="1548297689">
     <w:abstractNumId w:val="8"/>
   </w:num>
-  <w:num w:numId="10">
+  <w:num w:numId="10" w16cid:durableId="162672520">
     <w:abstractNumId w:val="7"/>
   </w:num>
-  <w:num w:numId="11">
+  <w:num w:numId="11" w16cid:durableId="1990086909">
     <w:abstractNumId w:val="5"/>
   </w:num>
-  <w:num w:numId="12">
+  <w:num w:numId="12" w16cid:durableId="1286692664">
     <w:abstractNumId w:val="3"/>
   </w:num>
 </w:numbering>

</xml_diff>